<commit_message>
list 4 almost finished - conclusions to last exercise needed
</commit_message>
<xml_diff>
--- a/lista-4/wersja_2/Lista4-Raport.docx
+++ b/lista-4/wersja_2/Lista4-Raport.docx
@@ -19,11 +19,9 @@
             <w:tcW w:w="988" w:type="dxa"/>
           </w:tcPr>
           <w:p>
-            <w:proofErr w:type="spellStart"/>
             <w:r>
               <w:t>Indeks</w:t>
             </w:r>
-            <w:proofErr w:type="spellEnd"/>
           </w:p>
         </w:tc>
         <w:tc>
@@ -43,6 +41,13 @@
                 <w:szCs w:val="32"/>
               </w:rPr>
               <w:t xml:space="preserve">258996, </w:t>
+            </w:r>
+            <w:r>
+              <w:rPr>
+                <w:sz w:val="32"/>
+                <w:szCs w:val="32"/>
+              </w:rPr>
+              <w:t>260338</w:t>
             </w:r>
           </w:p>
         </w:tc>
@@ -64,7 +69,6 @@
               </w:rPr>
               <w:t xml:space="preserve">Marcin Blicharski, Adam </w:t>
             </w:r>
-            <w:proofErr w:type="spellStart"/>
             <w:r>
               <w:rPr>
                 <w:sz w:val="22"/>
@@ -72,7 +76,6 @@
               </w:rPr>
               <w:t>Bednarski</w:t>
             </w:r>
-            <w:proofErr w:type="spellEnd"/>
           </w:p>
         </w:tc>
       </w:tr>
@@ -82,11 +85,9 @@
             <w:tcW w:w="988" w:type="dxa"/>
           </w:tcPr>
           <w:p>
-            <w:proofErr w:type="spellStart"/>
             <w:r>
               <w:t>Grupa</w:t>
             </w:r>
-            <w:proofErr w:type="spellEnd"/>
           </w:p>
         </w:tc>
         <w:tc>
@@ -237,6 +238,7 @@
       </w:pPr>
       <w:r>
         <w:rPr>
+          <w:noProof/>
           <w:lang w:val="pl-PL"/>
         </w:rPr>
         <w:drawing>
@@ -298,6 +300,7 @@
       </w:pPr>
       <w:r>
         <w:rPr>
+          <w:noProof/>
           <w:lang w:val="pl-PL"/>
         </w:rPr>
         <w:drawing>
@@ -359,6 +362,7 @@
       </w:pPr>
       <w:r>
         <w:rPr>
+          <w:noProof/>
           <w:lang w:val="pl-PL"/>
         </w:rPr>
         <w:drawing>
@@ -400,6 +404,20 @@
     </w:p>
     <w:p>
       <w:pPr>
+        <w:rPr>
+          <w:lang w:val="pl-PL"/>
+        </w:rPr>
+      </w:pPr>
+    </w:p>
+    <w:p>
+      <w:pPr>
+        <w:rPr>
+          <w:lang w:val="pl-PL"/>
+        </w:rPr>
+      </w:pPr>
+    </w:p>
+    <w:p>
+      <w:pPr>
         <w:pStyle w:val="Nagwek2"/>
         <w:rPr>
           <w:lang w:val="pl-PL"/>
@@ -409,6 +427,7 @@
         <w:rPr>
           <w:lang w:val="pl-PL"/>
         </w:rPr>
+        <w:lastRenderedPageBreak/>
         <w:t>Wykres punktowy</w:t>
       </w:r>
     </w:p>
@@ -420,9 +439,9 @@
       </w:pPr>
       <w:r>
         <w:rPr>
-          <w:lang w:val="pl-PL"/>
-        </w:rPr>
-        <w:lastRenderedPageBreak/>
+          <w:noProof/>
+          <w:lang w:val="pl-PL"/>
+        </w:rPr>
         <w:drawing>
           <wp:inline distT="0" distB="0" distL="0" distR="0" wp14:anchorId="7E57F0D8" wp14:editId="0EBF8DED">
             <wp:extent cx="4214843" cy="1795476"/>
@@ -496,50 +515,44 @@
         <w:rPr>
           <w:lang w:val="pl-PL"/>
         </w:rPr>
-        <w:t xml:space="preserve"> – w wizualizacji do pola wiersze został wstawiony atrybut „</w:t>
-      </w:r>
-      <w:proofErr w:type="spellStart"/>
-      <w:r>
-        <w:rPr>
-          <w:lang w:val="pl-PL"/>
-        </w:rPr>
-        <w:t>category</w:t>
-      </w:r>
-      <w:proofErr w:type="spellEnd"/>
-      <w:r>
-        <w:rPr>
-          <w:lang w:val="pl-PL"/>
-        </w:rPr>
-        <w:t xml:space="preserve">” </w:t>
-      </w:r>
-      <w:r>
-        <w:rPr>
-          <w:lang w:val="pl-PL"/>
-        </w:rPr>
-        <w:t xml:space="preserve">przy czym atrybut </w:t>
-      </w:r>
-      <w:proofErr w:type="spellStart"/>
-      <w:r>
-        <w:rPr>
-          <w:lang w:val="pl-PL"/>
-        </w:rPr>
-        <w:t>category</w:t>
-      </w:r>
-      <w:proofErr w:type="spellEnd"/>
-      <w:r>
-        <w:rPr>
-          <w:lang w:val="pl-PL"/>
-        </w:rPr>
-        <w:t xml:space="preserve"> to zmieniona nazwa atrybutu „</w:t>
-      </w:r>
-      <w:proofErr w:type="spellStart"/>
+        <w:t xml:space="preserve"> – w wizualizacji do pola </w:t>
+      </w:r>
+      <w:r>
+        <w:rPr>
+          <w:lang w:val="pl-PL"/>
+        </w:rPr>
+        <w:t>wiersze</w:t>
+      </w:r>
+      <w:r>
+        <w:rPr>
+          <w:lang w:val="pl-PL"/>
+        </w:rPr>
+        <w:t xml:space="preserve"> </w:t>
+      </w:r>
+      <w:r>
+        <w:rPr>
+          <w:lang w:val="pl-PL"/>
+        </w:rPr>
+        <w:t>został użyty</w:t>
+      </w:r>
+      <w:r>
+        <w:rPr>
+          <w:lang w:val="pl-PL"/>
+        </w:rPr>
+        <w:t xml:space="preserve"> atrybut </w:t>
+      </w:r>
+      <w:r>
+        <w:rPr>
+          <w:lang w:val="pl-PL"/>
+        </w:rPr>
+        <w:t>„</w:t>
+      </w:r>
       <w:r>
         <w:rPr>
           <w:lang w:val="pl-PL"/>
         </w:rPr>
         <w:t>ProductCategory.Name</w:t>
       </w:r>
-      <w:proofErr w:type="spellEnd"/>
       <w:r>
         <w:rPr>
           <w:lang w:val="pl-PL"/>
@@ -550,91 +563,383 @@
         <w:rPr>
           <w:lang w:val="pl-PL"/>
         </w:rPr>
-        <w:t>, do pola kolumny został wstawiony atrybut „</w:t>
-      </w:r>
-      <w:proofErr w:type="spellStart"/>
-      <w:r>
-        <w:rPr>
-          <w:lang w:val="pl-PL"/>
-        </w:rPr>
-        <w:t>Color</w:t>
-      </w:r>
-      <w:proofErr w:type="spellEnd"/>
-      <w:r>
-        <w:rPr>
-          <w:lang w:val="pl-PL"/>
-        </w:rPr>
-        <w:t xml:space="preserve">” z tabeli </w:t>
-      </w:r>
-      <w:proofErr w:type="spellStart"/>
-      <w:r>
-        <w:rPr>
-          <w:lang w:val="pl-PL"/>
-        </w:rPr>
-        <w:t>production.product</w:t>
-      </w:r>
-      <w:proofErr w:type="spellEnd"/>
-      <w:r>
-        <w:rPr>
-          <w:lang w:val="pl-PL"/>
-        </w:rPr>
-        <w:t xml:space="preserve">, natomiast do pola Wartości atrybut „liczba elementów </w:t>
-      </w:r>
-      <w:proofErr w:type="spellStart"/>
+        <w:t xml:space="preserve"> oznaczający kategorię produktu</w:t>
+      </w:r>
+      <w:r>
+        <w:rPr>
+          <w:lang w:val="pl-PL"/>
+        </w:rPr>
+        <w:t>, do pola kolumn został wstawiony atrybut „</w:t>
+      </w:r>
+      <w:r>
+        <w:rPr>
+          <w:lang w:val="pl-PL"/>
+        </w:rPr>
+        <w:t>Product.</w:t>
+      </w:r>
+      <w:r>
+        <w:rPr>
+          <w:lang w:val="pl-PL"/>
+        </w:rPr>
+        <w:t>Color”</w:t>
+      </w:r>
+      <w:r>
+        <w:rPr>
+          <w:lang w:val="pl-PL"/>
+        </w:rPr>
+        <w:t xml:space="preserve"> oznaczający kolor produktu</w:t>
+      </w:r>
+      <w:r>
+        <w:rPr>
+          <w:lang w:val="pl-PL"/>
+        </w:rPr>
+        <w:t xml:space="preserve">, natomiast do pola </w:t>
+      </w:r>
+      <w:r>
+        <w:rPr>
+          <w:lang w:val="pl-PL"/>
+        </w:rPr>
+        <w:t>w</w:t>
+      </w:r>
+      <w:r>
+        <w:rPr>
+          <w:lang w:val="pl-PL"/>
+        </w:rPr>
+        <w:t xml:space="preserve">artości </w:t>
+      </w:r>
+      <w:r>
+        <w:rPr>
+          <w:lang w:val="pl-PL"/>
+        </w:rPr>
+        <w:t xml:space="preserve">zagregowany do liczby wystąpień (Count) </w:t>
+      </w:r>
+      <w:r>
+        <w:rPr>
+          <w:lang w:val="pl-PL"/>
+        </w:rPr>
+        <w:t>atrybut „</w:t>
+      </w:r>
+      <w:r>
+        <w:rPr>
+          <w:lang w:val="pl-PL"/>
+        </w:rPr>
+        <w:t>Product.</w:t>
+      </w:r>
       <w:r>
         <w:rPr>
           <w:lang w:val="pl-PL"/>
         </w:rPr>
         <w:t>ProductID</w:t>
       </w:r>
-      <w:proofErr w:type="spellEnd"/>
-      <w:r>
-        <w:rPr>
-          <w:lang w:val="pl-PL"/>
-        </w:rPr>
-        <w:t xml:space="preserve"> z tabeli </w:t>
-      </w:r>
-      <w:proofErr w:type="spellStart"/>
-      <w:r>
-        <w:rPr>
-          <w:lang w:val="pl-PL"/>
-        </w:rPr>
-        <w:t>production.product</w:t>
-      </w:r>
-      <w:proofErr w:type="spellEnd"/>
-      <w:r>
-        <w:rPr>
-          <w:lang w:val="pl-PL"/>
-        </w:rPr>
-        <w:t xml:space="preserve">. Dana wizualizacja, może być przydatna dla użytkowników, których interesuje ile produktów o danym kolorze znajduje się w danej kategorii. </w:t>
-      </w:r>
-    </w:p>
-    <w:p>
-      <w:pPr>
-        <w:rPr>
-          <w:lang w:val="pl-PL"/>
-        </w:rPr>
-      </w:pPr>
-      <w:r>
-        <w:rPr>
-          <w:lang w:val="pl-PL"/>
-        </w:rPr>
-        <w:t xml:space="preserve">Wykres kolumnowy - </w:t>
-      </w:r>
-      <w:r>
-        <w:rPr>
-          <w:lang w:val="pl-PL"/>
-        </w:rPr>
-        <w:t xml:space="preserve">w wizualizacji do pola </w:t>
-      </w:r>
-      <w:proofErr w:type="spellStart"/>
-      <w:r>
-        <w:rPr>
-          <w:lang w:val="pl-PL"/>
-        </w:rPr>
-        <w:t>ośX</w:t>
-      </w:r>
-      <w:proofErr w:type="spellEnd"/>
+      <w:r>
+        <w:rPr>
+          <w:lang w:val="pl-PL"/>
+        </w:rPr>
+        <w:t>” (klucz główny tabeli)</w:t>
+      </w:r>
+      <w:r>
+        <w:rPr>
+          <w:lang w:val="pl-PL"/>
+        </w:rPr>
+        <w:t xml:space="preserve">. </w:t>
+      </w:r>
+      <w:r>
+        <w:rPr>
+          <w:lang w:val="pl-PL"/>
+        </w:rPr>
+        <w:t>W</w:t>
+      </w:r>
+      <w:r>
+        <w:rPr>
+          <w:lang w:val="pl-PL"/>
+        </w:rPr>
+        <w:t>izualizacja</w:t>
+      </w:r>
+      <w:r>
+        <w:rPr>
+          <w:lang w:val="pl-PL"/>
+        </w:rPr>
+        <w:t xml:space="preserve"> </w:t>
+      </w:r>
+      <w:r>
+        <w:rPr>
+          <w:lang w:val="pl-PL"/>
+        </w:rPr>
+        <w:t>może być przydatna dla użytkowników, których</w:t>
+      </w:r>
+      <w:r>
+        <w:rPr>
+          <w:lang w:val="pl-PL"/>
+        </w:rPr>
+        <w:t xml:space="preserve"> przykładowo</w:t>
+      </w:r>
+      <w:r>
+        <w:rPr>
+          <w:lang w:val="pl-PL"/>
+        </w:rPr>
+        <w:t xml:space="preserve"> interesuje</w:t>
+      </w:r>
+      <w:r>
+        <w:rPr>
+          <w:lang w:val="pl-PL"/>
+        </w:rPr>
+        <w:t>,</w:t>
+      </w:r>
+      <w:r>
+        <w:rPr>
+          <w:lang w:val="pl-PL"/>
+        </w:rPr>
+        <w:t xml:space="preserve"> ile produktów o danym kolorze znajduje się w danej kategorii. </w:t>
+      </w:r>
+      <w:r>
+        <w:rPr>
+          <w:lang w:val="pl-PL"/>
+        </w:rPr>
+        <w:t>Można ją też wykorzystać do porównania, ile mamy produktów w ramach danej kategorii i/lub koloru.</w:t>
+      </w:r>
+    </w:p>
+    <w:p>
+      <w:pPr>
+        <w:rPr>
+          <w:lang w:val="pl-PL"/>
+        </w:rPr>
+      </w:pPr>
+      <w:r>
+        <w:rPr>
+          <w:lang w:val="pl-PL"/>
+        </w:rPr>
+        <w:t xml:space="preserve">Wykres kolumnowy - w wizualizacji do pola </w:t>
+      </w:r>
+      <w:r>
+        <w:rPr>
+          <w:lang w:val="pl-PL"/>
+        </w:rPr>
+        <w:t>osi X</w:t>
+      </w:r>
+      <w:r>
+        <w:rPr>
+          <w:lang w:val="pl-PL"/>
+        </w:rPr>
+        <w:t xml:space="preserve"> został wstawiony atrybut „SSDYEAR”</w:t>
+      </w:r>
+      <w:r>
+        <w:rPr>
+          <w:lang w:val="pl-PL"/>
+        </w:rPr>
+        <w:t xml:space="preserve"> oznaczający rok zakończenia sprzedaży produktu</w:t>
+      </w:r>
+      <w:r>
+        <w:rPr>
+          <w:lang w:val="pl-PL"/>
+        </w:rPr>
+        <w:t xml:space="preserve">, do pola </w:t>
+      </w:r>
+      <w:r>
+        <w:rPr>
+          <w:lang w:val="pl-PL"/>
+        </w:rPr>
+        <w:t>osi Y</w:t>
+      </w:r>
+      <w:r>
+        <w:rPr>
+          <w:lang w:val="pl-PL"/>
+        </w:rPr>
+        <w:t xml:space="preserve"> został wstawiony </w:t>
+      </w:r>
+      <w:r>
+        <w:rPr>
+          <w:lang w:val="pl-PL"/>
+        </w:rPr>
+        <w:t>zagregowany do liczby wystąpień (Count) atrybut „Product.ProductID” (klucz główny tabeli)</w:t>
+      </w:r>
+      <w:r>
+        <w:rPr>
+          <w:lang w:val="pl-PL"/>
+        </w:rPr>
+        <w:t xml:space="preserve">. </w:t>
+      </w:r>
+      <w:r>
+        <w:rPr>
+          <w:lang w:val="pl-PL"/>
+        </w:rPr>
+        <w:t>W</w:t>
+      </w:r>
+      <w:r>
+        <w:rPr>
+          <w:lang w:val="pl-PL"/>
+        </w:rPr>
+        <w:t xml:space="preserve">izualizacja może być przydatna dla użytkowników, których </w:t>
+      </w:r>
+      <w:r>
+        <w:rPr>
+          <w:lang w:val="pl-PL"/>
+        </w:rPr>
+        <w:t xml:space="preserve">przykładowo </w:t>
+      </w:r>
+      <w:r>
+        <w:rPr>
+          <w:lang w:val="pl-PL"/>
+        </w:rPr>
+        <w:t>interesuje</w:t>
+      </w:r>
+      <w:r>
+        <w:rPr>
+          <w:lang w:val="pl-PL"/>
+        </w:rPr>
+        <w:t>,</w:t>
+      </w:r>
+      <w:r>
+        <w:rPr>
+          <w:lang w:val="pl-PL"/>
+        </w:rPr>
+        <w:t xml:space="preserve"> ile sztuk produkt</w:t>
+      </w:r>
+      <w:r>
+        <w:rPr>
+          <w:lang w:val="pl-PL"/>
+        </w:rPr>
+        <w:t>u</w:t>
+      </w:r>
+      <w:r>
+        <w:rPr>
+          <w:lang w:val="pl-PL"/>
+        </w:rPr>
+        <w:t xml:space="preserve"> </w:t>
+      </w:r>
+      <w:r>
+        <w:rPr>
+          <w:lang w:val="pl-PL"/>
+        </w:rPr>
+        <w:t>zostało</w:t>
+      </w:r>
+      <w:r>
+        <w:rPr>
+          <w:lang w:val="pl-PL"/>
+        </w:rPr>
+        <w:t xml:space="preserve"> sprzedan</w:t>
+      </w:r>
+      <w:r>
+        <w:rPr>
+          <w:lang w:val="pl-PL"/>
+        </w:rPr>
+        <w:t>ych</w:t>
+      </w:r>
+      <w:r>
+        <w:rPr>
+          <w:lang w:val="pl-PL"/>
+        </w:rPr>
+        <w:t xml:space="preserve"> w danym roku.</w:t>
+      </w:r>
+      <w:r>
+        <w:rPr>
+          <w:lang w:val="pl-PL"/>
+        </w:rPr>
+        <w:t xml:space="preserve"> Pozwoli to np. na analizę sytuacji w której znajduje się firma – czy występuje sprzedażowy wzrost lub spadek na przestrzeni ostatnich lat.</w:t>
+      </w:r>
+    </w:p>
+    <w:p>
+      <w:pPr>
+        <w:rPr>
+          <w:lang w:val="pl-PL"/>
+        </w:rPr>
+      </w:pPr>
+      <w:r>
+        <w:rPr>
+          <w:lang w:val="pl-PL"/>
+        </w:rPr>
+        <w:t xml:space="preserve">Wykres kołowy - w wizualizacji do pola </w:t>
+      </w:r>
+      <w:r>
+        <w:rPr>
+          <w:lang w:val="pl-PL"/>
+        </w:rPr>
+        <w:t>l</w:t>
+      </w:r>
+      <w:r>
+        <w:rPr>
+          <w:lang w:val="pl-PL"/>
+        </w:rPr>
+        <w:t>egenda został wstawiony atrybut „</w:t>
+      </w:r>
+      <w:r>
+        <w:rPr>
+          <w:lang w:val="pl-PL"/>
+        </w:rPr>
+        <w:t>ProductCategory.</w:t>
+      </w:r>
+      <w:r>
+        <w:rPr>
+          <w:lang w:val="pl-PL"/>
+        </w:rPr>
+        <w:t xml:space="preserve">Category”, do pola </w:t>
+      </w:r>
+      <w:r>
+        <w:rPr>
+          <w:lang w:val="pl-PL"/>
+        </w:rPr>
+        <w:t>w</w:t>
+      </w:r>
+      <w:r>
+        <w:rPr>
+          <w:lang w:val="pl-PL"/>
+        </w:rPr>
+        <w:t xml:space="preserve">artości został wstawiony </w:t>
+      </w:r>
+      <w:r>
+        <w:rPr>
+          <w:lang w:val="pl-PL"/>
+        </w:rPr>
+        <w:t xml:space="preserve">zagregowany do liczby wystąpień (Count) atrybut „Product.ProductID” (klucz główny tabeli). </w:t>
+      </w:r>
+      <w:r>
+        <w:rPr>
+          <w:lang w:val="pl-PL"/>
+        </w:rPr>
+        <w:t>Wizualizacja może</w:t>
+      </w:r>
+      <w:r>
+        <w:rPr>
+          <w:lang w:val="pl-PL"/>
+        </w:rPr>
+        <w:t xml:space="preserve"> być przydatna dla użytkowników, których interesuje </w:t>
+      </w:r>
+      <w:r>
+        <w:rPr>
+          <w:lang w:val="pl-PL"/>
+        </w:rPr>
+        <w:t>procentowy udział produktów o poszczególnych kategoriach. Sam wykres kołowy jest bardzo przejrzysty i czytelny jako forma reprezentacji graficznej udziału procentowego poszczególnych wartości w zbiorze.</w:t>
+      </w:r>
+    </w:p>
+    <w:p>
+      <w:pPr>
+        <w:rPr>
+          <w:lang w:val="pl-PL"/>
+        </w:rPr>
+      </w:pPr>
+      <w:r>
+        <w:rPr>
+          <w:lang w:val="pl-PL"/>
+        </w:rPr>
+        <w:t xml:space="preserve">Wykres </w:t>
+      </w:r>
+      <w:r>
+        <w:rPr>
+          <w:lang w:val="pl-PL"/>
+        </w:rPr>
+        <w:t>p</w:t>
+      </w:r>
+      <w:r>
+        <w:rPr>
+          <w:lang w:val="pl-PL"/>
+        </w:rPr>
+        <w:t xml:space="preserve">unktowy - w wizualizacji do </w:t>
+      </w:r>
+      <w:r>
+        <w:rPr>
+          <w:lang w:val="pl-PL"/>
+        </w:rPr>
+        <w:t>osi X</w:t>
+      </w:r>
       <w:r>
         <w:rPr>
           <w:lang w:val="pl-PL"/>
@@ -645,116 +950,67 @@
         <w:rPr>
           <w:lang w:val="pl-PL"/>
         </w:rPr>
-        <w:t>SSDYEAR</w:t>
-      </w:r>
-      <w:r>
-        <w:rPr>
-          <w:lang w:val="pl-PL"/>
-        </w:rPr>
-        <w:t xml:space="preserve">” , do pola kolumny został wstawiony atrybut „liczba elementów </w:t>
-      </w:r>
-      <w:proofErr w:type="spellStart"/>
-      <w:r>
-        <w:rPr>
-          <w:lang w:val="pl-PL"/>
-        </w:rPr>
-        <w:t>ProductID</w:t>
-      </w:r>
-      <w:proofErr w:type="spellEnd"/>
-      <w:r>
-        <w:rPr>
-          <w:lang w:val="pl-PL"/>
-        </w:rPr>
-        <w:t>”</w:t>
-      </w:r>
-      <w:r>
-        <w:rPr>
-          <w:lang w:val="pl-PL"/>
-        </w:rPr>
-        <w:t xml:space="preserve"> z tabeli </w:t>
-      </w:r>
-      <w:proofErr w:type="spellStart"/>
-      <w:r>
-        <w:rPr>
-          <w:lang w:val="pl-PL"/>
-        </w:rPr>
-        <w:t>production.product</w:t>
-      </w:r>
-      <w:proofErr w:type="spellEnd"/>
-      <w:r>
-        <w:rPr>
-          <w:lang w:val="pl-PL"/>
-        </w:rPr>
-        <w:t xml:space="preserve">. </w:t>
-      </w:r>
-      <w:r>
-        <w:rPr>
-          <w:lang w:val="pl-PL"/>
-        </w:rPr>
-        <w:t>Dana wizualizacja, może być przydatna dla użytkowników</w:t>
-      </w:r>
-      <w:r>
-        <w:rPr>
-          <w:lang w:val="pl-PL"/>
-        </w:rPr>
-        <w:t>, których interesuje ile sztuk produktów została sprzedana w danym roku.</w:t>
-      </w:r>
-    </w:p>
-    <w:p>
-      <w:pPr>
-        <w:rPr>
-          <w:lang w:val="pl-PL"/>
-        </w:rPr>
-      </w:pPr>
-      <w:r>
-        <w:rPr>
-          <w:lang w:val="pl-PL"/>
-        </w:rPr>
-        <w:t xml:space="preserve">Wykres kołowy - </w:t>
-      </w:r>
-      <w:r>
-        <w:rPr>
-          <w:lang w:val="pl-PL"/>
-        </w:rPr>
-        <w:t xml:space="preserve">w wizualizacji do pola </w:t>
-      </w:r>
-      <w:r>
-        <w:rPr>
-          <w:lang w:val="pl-PL"/>
-        </w:rPr>
-        <w:t>Legenda</w:t>
-      </w:r>
-      <w:r>
-        <w:rPr>
-          <w:lang w:val="pl-PL"/>
-        </w:rPr>
-        <w:t xml:space="preserve"> został wstawiony atrybut „</w:t>
-      </w:r>
-      <w:proofErr w:type="spellStart"/>
-      <w:r>
-        <w:rPr>
-          <w:lang w:val="pl-PL"/>
-        </w:rPr>
-        <w:t>Category</w:t>
-      </w:r>
-      <w:proofErr w:type="spellEnd"/>
-      <w:r>
-        <w:rPr>
-          <w:lang w:val="pl-PL"/>
-        </w:rPr>
-        <w:t xml:space="preserve">” , do pola </w:t>
-      </w:r>
-      <w:r>
-        <w:rPr>
-          <w:lang w:val="pl-PL"/>
-        </w:rPr>
-        <w:t xml:space="preserve">Wartości </w:t>
-      </w:r>
-      <w:r>
-        <w:rPr>
-          <w:lang w:val="pl-PL"/>
-        </w:rPr>
-        <w:t>został wstawiony atrybut</w:t>
+        <w:t>Product.</w:t>
+      </w:r>
+      <w:r>
+        <w:rPr>
+          <w:lang w:val="pl-PL"/>
+        </w:rPr>
+        <w:t>ListPrice”, do pola o</w:t>
+      </w:r>
+      <w:r>
+        <w:rPr>
+          <w:lang w:val="pl-PL"/>
+        </w:rPr>
+        <w:t>si</w:t>
+      </w:r>
+      <w:r>
+        <w:rPr>
+          <w:lang w:val="pl-PL"/>
+        </w:rPr>
+        <w:t xml:space="preserve"> Y został wstawiony atrybut „</w:t>
+      </w:r>
+      <w:r>
+        <w:rPr>
+          <w:lang w:val="pl-PL"/>
+        </w:rPr>
+        <w:t>Product.</w:t>
+      </w:r>
+      <w:r>
+        <w:rPr>
+          <w:lang w:val="pl-PL"/>
+        </w:rPr>
+        <w:t xml:space="preserve">Profit”. </w:t>
+      </w:r>
+      <w:r>
+        <w:rPr>
+          <w:lang w:val="pl-PL"/>
+        </w:rPr>
+        <w:t>W</w:t>
+      </w:r>
+      <w:r>
+        <w:rPr>
+          <w:lang w:val="pl-PL"/>
+        </w:rPr>
+        <w:t xml:space="preserve">izualizacja może być przydatna dla użytkowników, których </w:t>
+      </w:r>
+      <w:r>
+        <w:rPr>
+          <w:lang w:val="pl-PL"/>
+        </w:rPr>
+        <w:t xml:space="preserve">przykładowo </w:t>
+      </w:r>
+      <w:r>
+        <w:rPr>
+          <w:lang w:val="pl-PL"/>
+        </w:rPr>
+        <w:t xml:space="preserve">interesuje </w:t>
+      </w:r>
+      <w:r>
+        <w:rPr>
+          <w:lang w:val="pl-PL"/>
+        </w:rPr>
+        <w:t>zależność</w:t>
       </w:r>
       <w:r>
         <w:rPr>
@@ -766,30 +1022,8 @@
         <w:rPr>
           <w:lang w:val="pl-PL"/>
         </w:rPr>
-        <w:t xml:space="preserve">„liczba elementów </w:t>
-      </w:r>
-      <w:proofErr w:type="spellStart"/>
-      <w:r>
-        <w:rPr>
-          <w:lang w:val="pl-PL"/>
-        </w:rPr>
-        <w:t>ProductID</w:t>
-      </w:r>
-      <w:proofErr w:type="spellEnd"/>
-      <w:r>
-        <w:rPr>
-          <w:lang w:val="pl-PL"/>
-        </w:rPr>
-        <w:t xml:space="preserve"> z tabeli </w:t>
-      </w:r>
-      <w:proofErr w:type="spellStart"/>
-      <w:r>
-        <w:rPr>
-          <w:lang w:val="pl-PL"/>
-        </w:rPr>
-        <w:t>production.product</w:t>
-      </w:r>
-      <w:proofErr w:type="spellEnd"/>
+        <w:t>zysku ze sprzedaży produktów od ich ceny</w:t>
+      </w:r>
       <w:r>
         <w:rPr>
           <w:lang w:val="pl-PL"/>
@@ -800,113 +1034,54 @@
         <w:rPr>
           <w:lang w:val="pl-PL"/>
         </w:rPr>
-        <w:t xml:space="preserve"> W filtrach atrybutu „</w:t>
-      </w:r>
-      <w:proofErr w:type="spellStart"/>
-      <w:r>
-        <w:rPr>
-          <w:lang w:val="pl-PL"/>
-        </w:rPr>
-        <w:t>Category</w:t>
-      </w:r>
-      <w:proofErr w:type="spellEnd"/>
-      <w:r>
-        <w:rPr>
-          <w:lang w:val="pl-PL"/>
-        </w:rPr>
-        <w:t xml:space="preserve">” został zawarty warunek, aby nie uwzględniać w wizualizacji pustych pól. </w:t>
-      </w:r>
-      <w:r>
-        <w:rPr>
-          <w:lang w:val="pl-PL"/>
-        </w:rPr>
-        <w:t>Dana wizualizacja, może być przydatna dla użytkowników, których interesuje</w:t>
-      </w:r>
-      <w:r>
-        <w:rPr>
-          <w:lang w:val="pl-PL"/>
-        </w:rPr>
-        <w:t xml:space="preserve"> ilość produktów w danej kategorii i ich procentowy wkład.</w:t>
-      </w:r>
-    </w:p>
-    <w:p>
-      <w:pPr>
-        <w:rPr>
-          <w:lang w:val="pl-PL"/>
-        </w:rPr>
-      </w:pPr>
-      <w:r>
-        <w:rPr>
-          <w:lang w:val="pl-PL"/>
-        </w:rPr>
-        <w:t xml:space="preserve">Wykres Punktowy - </w:t>
-      </w:r>
-      <w:r>
-        <w:rPr>
-          <w:lang w:val="pl-PL"/>
-        </w:rPr>
-        <w:t xml:space="preserve">w wizualizacji do pola </w:t>
-      </w:r>
-      <w:proofErr w:type="spellStart"/>
-      <w:r>
-        <w:rPr>
-          <w:lang w:val="pl-PL"/>
-        </w:rPr>
-        <w:t>ośX</w:t>
-      </w:r>
-      <w:proofErr w:type="spellEnd"/>
-      <w:r>
-        <w:rPr>
-          <w:lang w:val="pl-PL"/>
-        </w:rPr>
-        <w:t xml:space="preserve"> został wstawiony atrybut „</w:t>
-      </w:r>
-      <w:proofErr w:type="spellStart"/>
-      <w:r>
-        <w:rPr>
-          <w:lang w:val="pl-PL"/>
-        </w:rPr>
-        <w:t>ListPrice</w:t>
-      </w:r>
-      <w:proofErr w:type="spellEnd"/>
-      <w:r>
-        <w:rPr>
-          <w:lang w:val="pl-PL"/>
-        </w:rPr>
-        <w:t xml:space="preserve">” , do pola </w:t>
-      </w:r>
-      <w:r>
-        <w:rPr>
-          <w:lang w:val="pl-PL"/>
-        </w:rPr>
-        <w:t xml:space="preserve">oś Y </w:t>
-      </w:r>
-      <w:r>
-        <w:rPr>
-          <w:lang w:val="pl-PL"/>
-        </w:rPr>
-        <w:t>został wstawiony atrybut „</w:t>
-      </w:r>
-      <w:r>
-        <w:rPr>
-          <w:lang w:val="pl-PL"/>
-        </w:rPr>
-        <w:t>Profit</w:t>
-      </w:r>
-      <w:r>
-        <w:rPr>
-          <w:lang w:val="pl-PL"/>
-        </w:rPr>
-        <w:t xml:space="preserve">” z tabeli </w:t>
-      </w:r>
-      <w:proofErr w:type="spellStart"/>
-      <w:r>
-        <w:rPr>
-          <w:lang w:val="pl-PL"/>
-        </w:rPr>
-        <w:t>production.product</w:t>
-      </w:r>
-      <w:proofErr w:type="spellEnd"/>
+        <w:t xml:space="preserve"> Wykres dostarcza też informacji o rozkładzie wartości zysku (np. widoczne jest duże zagęszczenie punktów blisko punktu (0,0), co prawdopodobnie oznacza dużo produktów zapewniających niski zysk w stosunku do swojej też niskiej ceny. Do wykresu dodaliśmy „Zoom slider” z uwagi na duże odchylenie standardowe, by móc sprawdzić szczegółowo jak rozkładają się wartości w różnych przedziałach np. dla ceny w przedziale od 0 do 1000.</w:t>
+      </w:r>
+    </w:p>
+    <w:p>
+      <w:pPr>
+        <w:pStyle w:val="Nagwek1"/>
+        <w:rPr>
+          <w:lang w:val="pl-PL"/>
+        </w:rPr>
+      </w:pPr>
+      <w:r>
+        <w:rPr>
+          <w:lang w:val="pl-PL"/>
+        </w:rPr>
+        <w:t>Zadanie 2</w:t>
+      </w:r>
+    </w:p>
+    <w:p>
+      <w:pPr>
+        <w:pStyle w:val="TaskDef"/>
+        <w:rPr>
+          <w:lang w:val="pl-PL"/>
+        </w:rPr>
+      </w:pPr>
+      <w:r>
+        <w:rPr>
+          <w:lang w:val="pl-PL"/>
+        </w:rPr>
+        <w:t xml:space="preserve">Jako rozwiązanie zadania </w:t>
+      </w:r>
+      <w:r>
+        <w:rPr>
+          <w:lang w:val="pl-PL"/>
+        </w:rPr>
+        <w:t>prześlij</w:t>
+      </w:r>
+      <w:r>
+        <w:rPr>
+          <w:lang w:val="pl-PL"/>
+        </w:rPr>
+        <w:t xml:space="preserve"> kod z edytora zaawansowanego i </w:t>
+      </w:r>
+      <w:r>
+        <w:rPr>
+          <w:lang w:val="pl-PL"/>
+        </w:rPr>
+        <w:t>krótko opisz rozwiązanie</w:t>
+      </w:r>
       <w:r>
         <w:rPr>
           <w:lang w:val="pl-PL"/>
@@ -917,84 +1092,326 @@
         <w:rPr>
           <w:lang w:val="pl-PL"/>
         </w:rPr>
+        <w:t xml:space="preserve"> Dodatkowo odpowiedz na dod. pytanie</w:t>
+      </w:r>
+    </w:p>
+    <w:p>
+      <w:pPr>
+        <w:pStyle w:val="Nagwek2"/>
+        <w:rPr>
+          <w:lang w:val="pl-PL"/>
+        </w:rPr>
+      </w:pPr>
+      <w:r>
+        <w:rPr>
+          <w:lang w:val="pl-PL"/>
+        </w:rPr>
+        <w:t>KOD – sprzedawca</w:t>
+      </w:r>
+    </w:p>
+    <w:p>
+      <w:pPr>
+        <w:rPr>
+          <w:lang w:val="pl-PL"/>
+        </w:rPr>
+      </w:pPr>
+      <w:r>
+        <w:rPr>
+          <w:lang w:val="pl-PL"/>
+        </w:rPr>
+        <w:t>Table.NestedJoin(#"Sales vSalesPerson", {"CountryRegionName"}, #"Person CountryRegion", {"Name"}, "Person CountryRegion", JoinKind.LeftOuter)</w:t>
+      </w:r>
+    </w:p>
+    <w:p>
+      <w:pPr>
+        <w:rPr>
+          <w:lang w:val="pl-PL"/>
+        </w:rPr>
+      </w:pPr>
+      <w:r>
+        <w:rPr>
+          <w:lang w:val="pl-PL"/>
+        </w:rPr>
+        <w:lastRenderedPageBreak/>
+        <w:t>Table.NestedJoin(Source, {"TerritoryName"}, #"Sales SalesTerritory", {"Name"}, "Sales SalesTerritory", JoinKind.LeftOuter)</w:t>
+      </w:r>
+    </w:p>
+    <w:p>
+      <w:pPr>
+        <w:rPr>
+          <w:lang w:val="pl-PL"/>
+        </w:rPr>
+      </w:pPr>
+      <w:r>
+        <w:rPr>
+          <w:lang w:val="pl-PL"/>
+        </w:rPr>
+        <w:t>Table.ExpandTableColumn(#"Merged Queries", "Person CountryRegion", {"CountryRegionCode", "Name"}, {"Person CountryRegion.CountryRegionCode", "Person CountryRegion.Name"})</w:t>
+      </w:r>
+    </w:p>
+    <w:p>
+      <w:pPr>
+        <w:rPr>
+          <w:lang w:val="pl-PL"/>
+        </w:rPr>
+      </w:pPr>
+      <w:r>
+        <w:rPr>
+          <w:lang w:val="pl-PL"/>
+        </w:rPr>
+        <w:t>Table.ExpandTableColumn(#"Expanded Person CountryRegion", "Sales SalesTerritory", {"TerritoryID", "Name", "Group", "SalesYTD", "SalesLastYear"}, {"Sales SalesTerritory.TerritoryID", "Sales SalesTerritory.Name", "Sales SalesTerritory.Group", "Sales SalesTerritory.SalesYTD", "Sales SalesTerritory.SalesLastYear"})</w:t>
+      </w:r>
+    </w:p>
+    <w:p>
+      <w:pPr>
+        <w:rPr>
+          <w:lang w:val="pl-PL"/>
+        </w:rPr>
+      </w:pPr>
+      <w:r>
+        <w:rPr>
+          <w:lang w:val="pl-PL"/>
+        </w:rPr>
+        <w:t>Table.RemoveColumns(#"Expanded Sales SalesTerritory",{"Title", "PhoneNumber", "PhoneNumberType", "EmailAddress", "EmailPromotion", "AddressLine1", "AddressLine2", "PostalCode"})</w:t>
+      </w:r>
+    </w:p>
+    <w:p>
+      <w:pPr>
+        <w:pStyle w:val="Nagwek2"/>
+        <w:rPr>
+          <w:lang w:val="pl-PL"/>
+        </w:rPr>
+      </w:pPr>
+      <w:r>
+        <w:rPr>
+          <w:lang w:val="pl-PL"/>
+        </w:rPr>
+        <w:t>Kod – region sprzedaży</w:t>
+      </w:r>
+    </w:p>
+    <w:p>
+      <w:pPr>
+        <w:rPr>
+          <w:lang w:val="pl-PL"/>
+        </w:rPr>
+      </w:pPr>
+      <w:r>
+        <w:rPr>
+          <w:lang w:val="pl-PL"/>
+        </w:rPr>
+        <w:t>Table.ExpandRecordColumn(#"Removed Columns", "Sales.SalesOrderHeader", {"SalesOrderID", "OrderDate", "SalesOrderNumber", "CustomerID", "SalesPersonID", "TerritoryID"}, {"Sales.SalesOrderHeader.SalesOrderID", "Sales.SalesOrderHeader.OrderDate", "Sales.SalesOrderHeader.SalesOrderNumber", "Sales.SalesOrderHeader.CustomerID", "Sales.SalesOrderHeader.SalesPersonID", "Sales.SalesOrderHeader.TerritoryID"})</w:t>
+      </w:r>
+    </w:p>
+    <w:p>
+      <w:pPr>
+        <w:rPr>
+          <w:lang w:val="pl-PL"/>
+        </w:rPr>
+      </w:pPr>
+      <w:r>
+        <w:rPr>
+          <w:lang w:val="pl-PL"/>
+        </w:rPr>
+        <w:t>Table.ExpandTableColumn(#"Expanded Sales.SalesOrderHeader", "Sales SalesOrderHeader", {"Sales.SalesTerritory"}, {"Sales SalesOrderHeader.Sales.SalesTerritory"})</w:t>
+      </w:r>
+    </w:p>
+    <w:p>
+      <w:pPr>
+        <w:rPr>
+          <w:lang w:val="pl-PL"/>
+        </w:rPr>
+      </w:pPr>
+      <w:r>
+        <w:rPr>
+          <w:lang w:val="pl-PL"/>
+        </w:rPr>
+        <w:t>Table.ExpandRecordColumn(#"Expanded Sales SalesOrderHeader", "Sales SalesOrderHeader.Sales.SalesTerritory", {"TerritoryID", "Name", "CountryRegionCode", "Group", "Person.CountryRegion"}, {"Sales SalesOrderHeader.Sales.SalesTerritory.TerritoryID", "Sales SalesOrderHeader.Sales.SalesTerritory.Name", "Sales SalesOrderHeader.Sales.SalesTerritory.CountryRegionCode", "Sales SalesOrderHeader.Sales.SalesTerritory.Group", "Sales SalesOrderHeader.Sales.SalesTerritory.Person.CountryRegion"})</w:t>
+      </w:r>
+    </w:p>
+    <w:p>
+      <w:pPr>
+        <w:pStyle w:val="Nagwek2"/>
+        <w:rPr>
+          <w:lang w:val="pl-PL"/>
+        </w:rPr>
+      </w:pPr>
+      <w:r>
+        <w:rPr>
+          <w:lang w:val="pl-PL"/>
+        </w:rPr>
+        <w:t>Kod – sprzedaż</w:t>
+      </w:r>
+    </w:p>
+    <w:p>
+      <w:pPr>
+        <w:rPr>
+          <w:lang w:val="pl-PL"/>
+        </w:rPr>
+      </w:pPr>
+      <w:r>
+        <w:rPr>
+          <w:lang w:val="pl-PL"/>
+        </w:rPr>
+        <w:t>Table.NestedJoin(#"Sales SalesOrderDetail", {"SalesOrderID"}, #"Sales SalesOrderHeader", {"SalesOrderID"}, "Sales SalesOrderHeader", JoinKind.LeftOuter)</w:t>
+      </w:r>
+    </w:p>
+    <w:p>
+      <w:pPr>
+        <w:rPr>
+          <w:lang w:val="pl-PL"/>
+        </w:rPr>
+      </w:pPr>
+      <w:r>
+        <w:rPr>
+          <w:lang w:val="pl-PL"/>
+        </w:rPr>
+        <w:t>Table.RemoveColumns(Source,{"CarrierTrackingNumber", "SpecialOfferID", "rowguid", "ModifiedDate"})</w:t>
+      </w:r>
+    </w:p>
+    <w:p>
+      <w:pPr>
+        <w:pStyle w:val="Nagwek2"/>
+        <w:rPr>
+          <w:lang w:val="pl-PL"/>
+        </w:rPr>
+      </w:pPr>
+      <w:r>
+        <w:rPr>
+          <w:lang w:val="pl-PL"/>
+        </w:rPr>
+        <w:t>Zastanów się, czy możliwe jest dołączenie do modelu informacji o czasie realizacji zamówienia (w dniach), wartości podatku czy kosztach przesyłki. Odpowiedź uzasadnij (nie implementuj</w:t>
+      </w:r>
+      <w:r>
+        <w:rPr>
+          <w:lang w:val="pl-PL"/>
+        </w:rPr>
+        <w:t>)</w:t>
+      </w:r>
+    </w:p>
+    <w:p>
+      <w:pPr>
+        <w:ind w:firstLine="720"/>
+        <w:rPr>
+          <w:lang w:val="pl-PL"/>
+        </w:rPr>
+      </w:pPr>
+      <w:r>
+        <w:rPr>
+          <w:lang w:val="pl-PL"/>
+        </w:rPr>
+        <w:t>Możliwe jest dołączenie do modelu informacji o czasie realizacji zamówienia (w dniach). Z tabeli SalesOrderHeader należy obliczyć liczbę dni miedzy datą z atrybutu ShipDate (oznaczającą</w:t>
+      </w:r>
+      <w:r>
+        <w:rPr>
+          <w:lang w:val="pl-PL"/>
+        </w:rPr>
+        <w:t xml:space="preserve"> przybliżoną</w:t>
+      </w:r>
+      <w:r>
+        <w:rPr>
+          <w:lang w:val="pl-PL"/>
+        </w:rPr>
+        <w:t xml:space="preserve"> datę</w:t>
+      </w:r>
+      <w:r>
+        <w:rPr>
+          <w:lang w:val="pl-PL"/>
+        </w:rPr>
+        <w:t xml:space="preserve"> dostarczenia produktu)</w:t>
+      </w:r>
+      <w:r>
+        <w:rPr>
+          <w:lang w:val="pl-PL"/>
+        </w:rPr>
+        <w:t xml:space="preserve"> i datą z atrybutu OrderDate</w:t>
+      </w:r>
+      <w:r>
+        <w:rPr>
+          <w:lang w:val="pl-PL"/>
+        </w:rPr>
+        <w:t xml:space="preserve"> (oznaczającą datę zamówienia produktu)</w:t>
+      </w:r>
+      <w:r>
+        <w:rPr>
+          <w:lang w:val="pl-PL"/>
+        </w:rPr>
+        <w:t>.</w:t>
+      </w:r>
+      <w:r>
+        <w:rPr>
+          <w:lang w:val="pl-PL"/>
+        </w:rPr>
+        <w:t xml:space="preserve"> Oczywiście będzie to wartość przybliżona, gdyż ShipDate jest </w:t>
+      </w:r>
+      <w:r>
+        <w:rPr>
+          <w:b/>
+          <w:bCs/>
+          <w:lang w:val="pl-PL"/>
+        </w:rPr>
+        <w:t>estymowaną</w:t>
+      </w:r>
+      <w:r>
+        <w:rPr>
+          <w:lang w:val="pl-PL"/>
+        </w:rPr>
+        <w:t xml:space="preserve"> datą dostarczenia przesyłki.</w:t>
+      </w:r>
+      <w:r>
+        <w:rPr>
+          <w:lang w:val="pl-PL"/>
+        </w:rPr>
         <w:t xml:space="preserve"> </w:t>
       </w:r>
-      <w:r>
-        <w:rPr>
-          <w:lang w:val="pl-PL"/>
-        </w:rPr>
-        <w:t xml:space="preserve">Dana wizualizacja, może być przydatna dla użytkowników, których interesuje </w:t>
-      </w:r>
-      <w:r>
-        <w:rPr>
-          <w:lang w:val="pl-PL"/>
-        </w:rPr>
-        <w:t>wpływ ceny produktów na zysk z ich sprzedaży</w:t>
-      </w:r>
-      <w:r>
-        <w:rPr>
-          <w:lang w:val="pl-PL"/>
-        </w:rPr>
-        <w:t>.</w:t>
-      </w:r>
-    </w:p>
-    <w:p>
-      <w:pPr>
-        <w:pStyle w:val="Nagwek1"/>
-        <w:rPr>
-          <w:lang w:val="pl-PL"/>
-        </w:rPr>
-      </w:pPr>
-      <w:r>
-        <w:rPr>
-          <w:lang w:val="pl-PL"/>
-        </w:rPr>
-        <w:t>Zadanie 2</w:t>
-      </w:r>
-    </w:p>
-    <w:p>
-      <w:pPr>
-        <w:pStyle w:val="TaskDef"/>
-        <w:rPr>
-          <w:lang w:val="pl-PL"/>
-        </w:rPr>
-      </w:pPr>
-      <w:r>
-        <w:rPr>
-          <w:lang w:val="pl-PL"/>
-        </w:rPr>
-        <w:t xml:space="preserve">Jako rozwiązanie zadania </w:t>
-      </w:r>
-      <w:r>
-        <w:rPr>
-          <w:lang w:val="pl-PL"/>
-        </w:rPr>
-        <w:t>prześlij</w:t>
-      </w:r>
-      <w:r>
-        <w:rPr>
-          <w:lang w:val="pl-PL"/>
-        </w:rPr>
-        <w:t xml:space="preserve"> kod z edytora zaawansowanego i </w:t>
-      </w:r>
-      <w:r>
-        <w:rPr>
-          <w:lang w:val="pl-PL"/>
-        </w:rPr>
-        <w:t>krótko opisz rozwiązanie</w:t>
-      </w:r>
-      <w:r>
-        <w:rPr>
-          <w:lang w:val="pl-PL"/>
-        </w:rPr>
-        <w:t>.</w:t>
-      </w:r>
-      <w:r>
-        <w:rPr>
-          <w:lang w:val="pl-PL"/>
-        </w:rPr>
-        <w:t xml:space="preserve"> Dodatkowo odpowiedz na dod. pytanie.</w:t>
-      </w:r>
+    </w:p>
+    <w:p>
+      <w:pPr>
+        <w:ind w:firstLine="720"/>
+        <w:rPr>
+          <w:lang w:val="pl-PL"/>
+        </w:rPr>
+      </w:pPr>
+      <w:r>
+        <w:rPr>
+          <w:lang w:val="pl-PL"/>
+        </w:rPr>
+        <w:t>Wartość podatku zawarta jest w atrybucie TaxAmt w tabeli SalesOrderHeader, więc możemy dołączyć ją do modelu informacji. Należy tutaj pamiętać, że jest to podatek od całości zamówienia, a nie poszczególnych produktów w zamówieniu.</w:t>
+      </w:r>
+    </w:p>
+    <w:p>
+      <w:pPr>
+        <w:ind w:firstLine="720"/>
+        <w:rPr>
+          <w:lang w:val="pl-PL"/>
+        </w:rPr>
+      </w:pPr>
+      <w:r>
+        <w:rPr>
+          <w:lang w:val="pl-PL"/>
+        </w:rPr>
+        <w:lastRenderedPageBreak/>
+        <w:t xml:space="preserve">Koszty przesyłki zawarte są w atrybucie </w:t>
+      </w:r>
+      <w:r>
+        <w:rPr>
+          <w:lang w:val="pl-PL"/>
+        </w:rPr>
+        <w:t>Freight. Tutaj również jest to koszt całego zamówienia, jednak wpływ na niego ma prawdopodobnie więcej parametrów (np. waga, rozmiar itd.). Możemy tę informację zawrzeć w modelu informacji.</w:t>
+      </w:r>
+    </w:p>
+    <w:p>
+      <w:pPr>
+        <w:rPr>
+          <w:lang w:val="pl-PL"/>
+        </w:rPr>
+      </w:pPr>
+    </w:p>
+    <w:p>
+      <w:pPr>
+        <w:rPr>
+          <w:lang w:val="pl-PL"/>
+        </w:rPr>
+      </w:pPr>
     </w:p>
     <w:p>
       <w:pPr>
@@ -1007,97 +1424,6 @@
         <w:rPr>
           <w:lang w:val="pl-PL"/>
         </w:rPr>
-        <w:t>KOD – sprzedawca</w:t>
-      </w:r>
-    </w:p>
-    <w:p>
-      <w:pPr>
-        <w:rPr>
-          <w:lang w:val="pl-PL"/>
-        </w:rPr>
-      </w:pPr>
-    </w:p>
-    <w:p>
-      <w:pPr>
-        <w:pStyle w:val="Nagwek2"/>
-        <w:rPr>
-          <w:lang w:val="pl-PL"/>
-        </w:rPr>
-      </w:pPr>
-      <w:r>
-        <w:rPr>
-          <w:lang w:val="pl-PL"/>
-        </w:rPr>
-        <w:t>Kod – region sprzedaży</w:t>
-      </w:r>
-    </w:p>
-    <w:p>
-      <w:pPr>
-        <w:rPr>
-          <w:lang w:val="pl-PL"/>
-        </w:rPr>
-      </w:pPr>
-    </w:p>
-    <w:p>
-      <w:pPr>
-        <w:pStyle w:val="Nagwek2"/>
-        <w:rPr>
-          <w:lang w:val="pl-PL"/>
-        </w:rPr>
-      </w:pPr>
-      <w:r>
-        <w:rPr>
-          <w:lang w:val="pl-PL"/>
-        </w:rPr>
-        <w:t>Kod – sprzedaż</w:t>
-      </w:r>
-    </w:p>
-    <w:p>
-      <w:pPr>
-        <w:rPr>
-          <w:lang w:val="pl-PL"/>
-        </w:rPr>
-      </w:pPr>
-    </w:p>
-    <w:p>
-      <w:pPr>
-        <w:pStyle w:val="Nagwek2"/>
-        <w:rPr>
-          <w:lang w:val="pl-PL"/>
-        </w:rPr>
-      </w:pPr>
-      <w:r>
-        <w:rPr>
-          <w:lang w:val="pl-PL"/>
-        </w:rPr>
-        <w:t>Zastanów się, czy możliwe jest dołączenie do modelu informacji o czasie realizacji zamówienia (w dniach), wartości podatku czy kosztach przesyłki. Odpowiedź uzasadnij (nie implementuj</w:t>
-      </w:r>
-      <w:r>
-        <w:rPr>
-          <w:lang w:val="pl-PL"/>
-        </w:rPr>
-        <w:t>)</w:t>
-      </w:r>
-    </w:p>
-    <w:p>
-      <w:pPr>
-        <w:rPr>
-          <w:lang w:val="pl-PL"/>
-        </w:rPr>
-      </w:pPr>
-    </w:p>
-    <w:p>
-      <w:pPr>
-        <w:pStyle w:val="Nagwek2"/>
-        <w:rPr>
-          <w:lang w:val="pl-PL"/>
-        </w:rPr>
-      </w:pPr>
-      <w:r>
-        <w:rPr>
-          <w:lang w:val="pl-PL"/>
-        </w:rPr>
-        <w:lastRenderedPageBreak/>
         <w:t>Konkluzje</w:t>
       </w:r>
       <w:r>
@@ -1109,260 +1435,7 @@
     </w:p>
     <w:p>
       <w:pPr>
-        <w:rPr>
-          <w:lang w:val="pl-PL"/>
-        </w:rPr>
-      </w:pPr>
-    </w:p>
-    <w:p>
-      <w:pPr>
-        <w:pStyle w:val="Nagwek1"/>
-        <w:rPr>
-          <w:lang w:val="pl-PL"/>
-        </w:rPr>
-      </w:pPr>
-      <w:r>
-        <w:rPr>
-          <w:lang w:val="pl-PL"/>
-        </w:rPr>
-        <w:t>Zadanie 3</w:t>
-      </w:r>
-    </w:p>
-    <w:p>
-      <w:pPr>
-        <w:pStyle w:val="TaskDef"/>
-        <w:rPr>
-          <w:lang w:val="pl-PL"/>
-        </w:rPr>
-      </w:pPr>
-      <w:r>
-        <w:rPr>
-          <w:lang w:val="pl-PL"/>
-        </w:rPr>
-        <w:t>Jako rozwiązanie zadania prześli</w:t>
-      </w:r>
-      <w:r>
-        <w:rPr>
-          <w:lang w:val="pl-PL"/>
-        </w:rPr>
-        <w:t>j</w:t>
-      </w:r>
-      <w:r>
-        <w:rPr>
-          <w:lang w:val="pl-PL"/>
-        </w:rPr>
-        <w:t xml:space="preserve"> </w:t>
-      </w:r>
-      <w:r>
-        <w:rPr>
-          <w:lang w:val="pl-PL"/>
-        </w:rPr>
-        <w:t>zrzut ekranu gotowego raportu (</w:t>
-      </w:r>
-      <w:r>
-        <w:rPr>
-          <w:lang w:val="pl-PL"/>
-        </w:rPr>
-        <w:t xml:space="preserve">wizualizacje + filtry) </w:t>
-      </w:r>
-      <w:r>
-        <w:rPr>
-          <w:lang w:val="pl-PL"/>
-        </w:rPr>
-        <w:t xml:space="preserve">i przygotuj </w:t>
-      </w:r>
-      <w:r>
-        <w:rPr>
-          <w:lang w:val="pl-PL"/>
-        </w:rPr>
-        <w:t>krótki opis (zgodnie z tre</w:t>
-      </w:r>
-      <w:r>
-        <w:rPr>
-          <w:lang w:val="pl-PL"/>
-        </w:rPr>
-        <w:t>ścią zadania)</w:t>
-      </w:r>
-      <w:r>
-        <w:rPr>
-          <w:lang w:val="pl-PL"/>
-        </w:rPr>
-        <w:t>.</w:t>
-      </w:r>
-    </w:p>
-    <w:p>
-      <w:pPr>
-        <w:pStyle w:val="Nagwek2"/>
-        <w:rPr>
-          <w:lang w:val="pl-PL"/>
-        </w:rPr>
-      </w:pPr>
-      <w:r>
-        <w:rPr>
-          <w:lang w:val="pl-PL"/>
-        </w:rPr>
-        <w:t>Raport – zrzut ekranu</w:t>
-      </w:r>
-    </w:p>
-    <w:p>
-      <w:pPr>
-        <w:rPr>
-          <w:lang w:val="pl-PL"/>
-        </w:rPr>
-      </w:pPr>
-    </w:p>
-    <w:p>
-      <w:pPr>
-        <w:pStyle w:val="Nagwek2"/>
-        <w:rPr>
-          <w:lang w:val="pl-PL"/>
-        </w:rPr>
-      </w:pPr>
-      <w:r>
-        <w:rPr>
-          <w:lang w:val="pl-PL"/>
-        </w:rPr>
-        <w:t>Raport – opis</w:t>
-      </w:r>
-    </w:p>
-    <w:p>
-      <w:pPr>
-        <w:rPr>
-          <w:lang w:val="pl-PL"/>
-        </w:rPr>
-      </w:pPr>
-    </w:p>
-    <w:p>
-      <w:pPr>
-        <w:pStyle w:val="Nagwek2"/>
-        <w:rPr>
-          <w:lang w:val="pl-PL"/>
-        </w:rPr>
-      </w:pPr>
-      <w:r>
-        <w:rPr>
-          <w:lang w:val="pl-PL"/>
-        </w:rPr>
-        <w:t>Konkluzje</w:t>
-      </w:r>
-      <w:r>
-        <w:rPr>
-          <w:lang w:val="pl-PL"/>
-        </w:rPr>
-        <w:t xml:space="preserve"> dot. zadaniA </w:t>
-      </w:r>
-      <w:r>
-        <w:rPr>
-          <w:lang w:val="pl-PL"/>
-        </w:rPr>
-        <w:t>3</w:t>
-      </w:r>
-    </w:p>
-    <w:p>
-      <w:pPr>
-        <w:rPr>
-          <w:lang w:val="pl-PL"/>
-        </w:rPr>
-      </w:pPr>
-    </w:p>
-    <w:p>
-      <w:pPr>
-        <w:pStyle w:val="Nagwek1"/>
-        <w:rPr>
-          <w:lang w:val="pl-PL"/>
-        </w:rPr>
-      </w:pPr>
-      <w:r>
-        <w:rPr>
-          <w:lang w:val="pl-PL"/>
-        </w:rPr>
-        <w:t xml:space="preserve">Zadanie </w:t>
-      </w:r>
-      <w:r>
-        <w:rPr>
-          <w:lang w:val="pl-PL"/>
-        </w:rPr>
-        <w:t>4</w:t>
-      </w:r>
-    </w:p>
-    <w:p>
-      <w:pPr>
-        <w:pStyle w:val="TaskDef"/>
-        <w:rPr>
-          <w:lang w:val="pl-PL"/>
-        </w:rPr>
-      </w:pPr>
-      <w:r>
-        <w:rPr>
-          <w:lang w:val="pl-PL"/>
-        </w:rPr>
-        <w:t>Jako rozwiązanie zadania prześli</w:t>
-      </w:r>
-      <w:r>
-        <w:rPr>
-          <w:lang w:val="pl-PL"/>
-        </w:rPr>
-        <w:t>j</w:t>
-      </w:r>
-      <w:r>
-        <w:rPr>
-          <w:lang w:val="pl-PL"/>
-        </w:rPr>
-        <w:t xml:space="preserve"> </w:t>
-      </w:r>
-      <w:r>
-        <w:rPr>
-          <w:lang w:val="pl-PL"/>
-        </w:rPr>
-        <w:t xml:space="preserve">zrzut ekranu gotowego raportu (wizualizacje + filtry) </w:t>
-      </w:r>
-      <w:r>
-        <w:rPr>
-          <w:lang w:val="pl-PL"/>
-        </w:rPr>
-        <w:t xml:space="preserve">i przygotuj </w:t>
-      </w:r>
-      <w:r>
-        <w:rPr>
-          <w:lang w:val="pl-PL"/>
-        </w:rPr>
-        <w:t>krótki opis (zgodnie z treścią zadania)</w:t>
-      </w:r>
-      <w:r>
-        <w:rPr>
-          <w:lang w:val="pl-PL"/>
-        </w:rPr>
-        <w:t>.</w:t>
-      </w:r>
-    </w:p>
-    <w:p>
-      <w:pPr>
-        <w:pStyle w:val="Nagwek2"/>
-        <w:rPr>
-          <w:lang w:val="pl-PL"/>
-        </w:rPr>
-      </w:pPr>
-      <w:r>
-        <w:rPr>
-          <w:lang w:val="pl-PL"/>
-        </w:rPr>
-        <w:t xml:space="preserve">Raport </w:t>
-      </w:r>
-      <w:r>
-        <w:rPr>
-          <w:lang w:val="pl-PL"/>
-        </w:rPr>
-        <w:t xml:space="preserve">½ </w:t>
-      </w:r>
-      <w:r>
-        <w:rPr>
-          <w:lang w:val="pl-PL"/>
-        </w:rPr>
-        <w:t>– zrzut ekranu</w:t>
-      </w:r>
-    </w:p>
-    <w:p>
-      <w:pPr>
+        <w:jc w:val="center"/>
         <w:rPr>
           <w:lang w:val="pl-PL"/>
         </w:rPr>
@@ -1372,10 +1445,10 @@
           <w:lang w:val="pl-PL"/>
         </w:rPr>
         <w:drawing>
-          <wp:inline distT="0" distB="0" distL="0" distR="0" wp14:anchorId="29838096" wp14:editId="4B0A7935">
-            <wp:extent cx="3395663" cy="1409621"/>
-            <wp:effectExtent l="0" t="0" r="0" b="635"/>
-            <wp:docPr id="5" name="Obraz 5"/>
+          <wp:inline distT="0" distB="0" distL="0" distR="0" wp14:anchorId="36ECADAD" wp14:editId="0B8DFBF7">
+            <wp:extent cx="997527" cy="1821954"/>
+            <wp:effectExtent l="0" t="0" r="0" b="6985"/>
+            <wp:docPr id="11" name="Obraz 11"/>
             <wp:cNvGraphicFramePr>
               <a:graphicFrameLocks xmlns:a="http://schemas.openxmlformats.org/drawingml/2006/main" noChangeAspect="1"/>
             </wp:cNvGraphicFramePr>
@@ -1395,7 +1468,7 @@
                   <pic:spPr>
                     <a:xfrm>
                       <a:off x="0" y="0"/>
-                      <a:ext cx="3444774" cy="1430008"/>
+                      <a:ext cx="1006261" cy="1837906"/>
                     </a:xfrm>
                     <a:prstGeom prst="rect">
                       <a:avLst/>
@@ -1410,19 +1483,96 @@
     </w:p>
     <w:p>
       <w:pPr>
-        <w:rPr>
-          <w:lang w:val="pl-PL"/>
-        </w:rPr>
-      </w:pPr>
-      <w:r>
-        <w:rPr>
+        <w:jc w:val="center"/>
+        <w:rPr>
+          <w:lang w:val="pl-PL"/>
+        </w:rPr>
+      </w:pPr>
+      <w:r>
+        <w:rPr>
+          <w:lang w:val="pl-PL"/>
+        </w:rPr>
+        <w:t xml:space="preserve">Zadanie zrealizowaliśmy na podstawie instrukcji z polecenia, czyli utworzyliśmy dwa zapytania – </w:t>
+      </w:r>
+      <w:r>
+        <w:rPr>
+          <w:b/>
+          <w:bCs/>
+          <w:lang w:val="pl-PL"/>
+        </w:rPr>
+        <w:t>SalesPerson</w:t>
+      </w:r>
+      <w:r>
+        <w:rPr>
+          <w:lang w:val="pl-PL"/>
+        </w:rPr>
+        <w:t xml:space="preserve"> (składa się na nie widok vSalesPerson oraz informacje o regionie sprzedaży – tabele CountryRegion oraz SalesTerritory) </w:t>
+      </w:r>
+      <w:r>
+        <w:rPr>
+          <w:lang w:val="pl-PL"/>
+        </w:rPr>
+        <w:t xml:space="preserve">dla informacji o sprzedawcy oraz </w:t>
+      </w:r>
+      <w:r>
+        <w:rPr>
+          <w:b/>
+          <w:bCs/>
+          <w:lang w:val="pl-PL"/>
+        </w:rPr>
+        <w:t>SalesOrder</w:t>
+      </w:r>
+      <w:r>
+        <w:rPr>
+          <w:lang w:val="pl-PL"/>
+        </w:rPr>
+        <w:t xml:space="preserve"> </w:t>
+      </w:r>
+      <w:r>
+        <w:rPr>
+          <w:lang w:val="pl-PL"/>
+        </w:rPr>
+        <w:t xml:space="preserve">(składają się na nie tabele SalesOrderHeader oraz SalesOrderDetail) </w:t>
+      </w:r>
+      <w:r>
+        <w:rPr>
+          <w:lang w:val="pl-PL"/>
+        </w:rPr>
+        <w:t xml:space="preserve">dla informacji o zamówieniach. </w:t>
+      </w:r>
+      <w:r>
+        <w:rPr>
+          <w:lang w:val="pl-PL"/>
+        </w:rPr>
+        <w:t>Same źródła zostały, wzorem z poprzedniej listy, odseparowane od logiki przetwarzania. Z SalesPerson usunęliśmy nieistotne według nas atrybuty, np. typ numeru telefonu lub adresy email. Są to ważne informacje w bazie danych, ale dla nas pod kątem analizy danych sprzedażowych lub produktowych te informacje nie są w żaden sposób potrzebne. Z SalesOrder również usunęliśmy niepotrzebne atrybuty, np. rowguid czy ModifiedDate (te atrybuty usuwaliśmy już w przypadku innych tabel, na innej liście zadań).</w:t>
+      </w:r>
+      <w:r>
+        <w:rPr>
+          <w:lang w:val="pl-PL"/>
+        </w:rPr>
+        <w:t xml:space="preserve"> Końcowy widok połączeń jest następujący:</w:t>
+      </w:r>
+    </w:p>
+    <w:p>
+      <w:pPr>
+        <w:jc w:val="center"/>
+        <w:rPr>
+          <w:b/>
+          <w:bCs/>
+          <w:lang w:val="pl-PL"/>
+        </w:rPr>
+      </w:pPr>
+      <w:r>
+        <w:rPr>
+          <w:b/>
+          <w:bCs/>
           <w:lang w:val="pl-PL"/>
         </w:rPr>
         <w:drawing>
-          <wp:inline distT="0" distB="0" distL="0" distR="0" wp14:anchorId="6798FA71" wp14:editId="1FE194E5">
-            <wp:extent cx="1452563" cy="2832027"/>
-            <wp:effectExtent l="0" t="0" r="0" b="6985"/>
-            <wp:docPr id="6" name="Obraz 6"/>
+          <wp:inline distT="0" distB="0" distL="0" distR="0" wp14:anchorId="1D058C57" wp14:editId="793D74BB">
+            <wp:extent cx="5731510" cy="1991360"/>
+            <wp:effectExtent l="0" t="0" r="2540" b="8890"/>
+            <wp:docPr id="12" name="Obraz 12"/>
             <wp:cNvGraphicFramePr>
               <a:graphicFrameLocks xmlns:a="http://schemas.openxmlformats.org/drawingml/2006/main" noChangeAspect="1"/>
             </wp:cNvGraphicFramePr>
@@ -1442,7 +1592,7 @@
                   <pic:spPr>
                     <a:xfrm>
                       <a:off x="0" y="0"/>
-                      <a:ext cx="1467331" cy="2860820"/>
+                      <a:ext cx="5731510" cy="1991360"/>
                     </a:xfrm>
                     <a:prstGeom prst="rect">
                       <a:avLst/>
@@ -1457,6 +1607,96 @@
     </w:p>
     <w:p>
       <w:pPr>
+        <w:pStyle w:val="Nagwek1"/>
+        <w:rPr>
+          <w:lang w:val="pl-PL"/>
+        </w:rPr>
+      </w:pPr>
+      <w:r>
+        <w:rPr>
+          <w:lang w:val="pl-PL"/>
+        </w:rPr>
+        <w:t>Zadanie 3</w:t>
+      </w:r>
+    </w:p>
+    <w:p>
+      <w:pPr>
+        <w:pStyle w:val="TaskDef"/>
+        <w:rPr>
+          <w:lang w:val="pl-PL"/>
+        </w:rPr>
+      </w:pPr>
+      <w:r>
+        <w:rPr>
+          <w:lang w:val="pl-PL"/>
+        </w:rPr>
+        <w:t>Jako rozwiązanie zadania prześli</w:t>
+      </w:r>
+      <w:r>
+        <w:rPr>
+          <w:lang w:val="pl-PL"/>
+        </w:rPr>
+        <w:t>j</w:t>
+      </w:r>
+      <w:r>
+        <w:rPr>
+          <w:lang w:val="pl-PL"/>
+        </w:rPr>
+        <w:t xml:space="preserve"> </w:t>
+      </w:r>
+      <w:r>
+        <w:rPr>
+          <w:lang w:val="pl-PL"/>
+        </w:rPr>
+        <w:t>zrzut ekranu gotowego raportu (</w:t>
+      </w:r>
+      <w:r>
+        <w:rPr>
+          <w:lang w:val="pl-PL"/>
+        </w:rPr>
+        <w:t xml:space="preserve">wizualizacje + filtry) </w:t>
+      </w:r>
+      <w:r>
+        <w:rPr>
+          <w:lang w:val="pl-PL"/>
+        </w:rPr>
+        <w:t xml:space="preserve">i przygotuj </w:t>
+      </w:r>
+      <w:r>
+        <w:rPr>
+          <w:lang w:val="pl-PL"/>
+        </w:rPr>
+        <w:t>krótki opis (zgodnie z tre</w:t>
+      </w:r>
+      <w:r>
+        <w:rPr>
+          <w:lang w:val="pl-PL"/>
+        </w:rPr>
+        <w:t>ścią zadania)</w:t>
+      </w:r>
+      <w:r>
+        <w:rPr>
+          <w:lang w:val="pl-PL"/>
+        </w:rPr>
+        <w:t>.</w:t>
+      </w:r>
+    </w:p>
+    <w:p>
+      <w:pPr>
+        <w:pStyle w:val="Nagwek2"/>
+        <w:rPr>
+          <w:lang w:val="pl-PL"/>
+        </w:rPr>
+      </w:pPr>
+      <w:r>
+        <w:rPr>
+          <w:lang w:val="pl-PL"/>
+        </w:rPr>
+        <w:t>Raport – zrzut ekranu</w:t>
+      </w:r>
+    </w:p>
+    <w:p>
+      <w:pPr>
         <w:rPr>
           <w:lang w:val="pl-PL"/>
         </w:rPr>
@@ -1467,10 +1707,10 @@
         </w:rPr>
         <w:lastRenderedPageBreak/>
         <w:drawing>
-          <wp:inline distT="0" distB="0" distL="0" distR="0" wp14:anchorId="24B786E9" wp14:editId="6E10BAD0">
-            <wp:extent cx="3600450" cy="1774750"/>
-            <wp:effectExtent l="0" t="0" r="0" b="0"/>
-            <wp:docPr id="7" name="Obraz 7" descr="Obraz zawierający wykres&#10;&#10;Opis wygenerowany automatycznie"/>
+          <wp:inline distT="0" distB="0" distL="0" distR="0" wp14:anchorId="3B1F4A3B" wp14:editId="2BFF9267">
+            <wp:extent cx="5731510" cy="3272790"/>
+            <wp:effectExtent l="0" t="0" r="2540" b="3810"/>
+            <wp:docPr id="13" name="Obraz 13" descr="Obraz zawierający wykres&#10;&#10;Opis wygenerowany automatycznie"/>
             <wp:cNvGraphicFramePr>
               <a:graphicFrameLocks xmlns:a="http://schemas.openxmlformats.org/drawingml/2006/main" noChangeAspect="1"/>
             </wp:cNvGraphicFramePr>
@@ -1478,7 +1718,7 @@
               <a:graphicData uri="http://schemas.openxmlformats.org/drawingml/2006/picture">
                 <pic:pic xmlns:pic="http://schemas.openxmlformats.org/drawingml/2006/picture">
                   <pic:nvPicPr>
-                    <pic:cNvPr id="7" name="Obraz 7" descr="Obraz zawierający wykres&#10;&#10;Opis wygenerowany automatycznie"/>
+                    <pic:cNvPr id="13" name="Obraz 13" descr="Obraz zawierający wykres&#10;&#10;Opis wygenerowany automatycznie"/>
                     <pic:cNvPicPr/>
                   </pic:nvPicPr>
                   <pic:blipFill>
@@ -1490,7 +1730,7 @@
                   <pic:spPr>
                     <a:xfrm>
                       <a:off x="0" y="0"/>
-                      <a:ext cx="3603088" cy="1776050"/>
+                      <a:ext cx="5731510" cy="3272790"/>
                     </a:xfrm>
                     <a:prstGeom prst="rect">
                       <a:avLst/>
@@ -1505,6 +1745,21 @@
     </w:p>
     <w:p>
       <w:pPr>
+        <w:jc w:val="center"/>
+        <w:rPr>
+          <w:lang w:val="pl-PL"/>
+        </w:rPr>
+      </w:pPr>
+      <w:r>
+        <w:rPr>
+          <w:lang w:val="pl-PL"/>
+        </w:rPr>
+        <w:t>Widok strony raportu</w:t>
+      </w:r>
+    </w:p>
+    <w:p>
+      <w:pPr>
+        <w:jc w:val="center"/>
         <w:rPr>
           <w:lang w:val="pl-PL"/>
         </w:rPr>
@@ -1514,10 +1769,10 @@
           <w:lang w:val="pl-PL"/>
         </w:rPr>
         <w:drawing>
-          <wp:inline distT="0" distB="0" distL="0" distR="0" wp14:anchorId="73AA0803" wp14:editId="353A5011">
-            <wp:extent cx="1414463" cy="2526235"/>
-            <wp:effectExtent l="0" t="0" r="0" b="7620"/>
-            <wp:docPr id="8" name="Obraz 8" descr="Obraz zawierający tekst&#10;&#10;Opis wygenerowany automatycznie"/>
+          <wp:inline distT="0" distB="0" distL="0" distR="0" wp14:anchorId="0CB5A17C" wp14:editId="2F00C154">
+            <wp:extent cx="1873346" cy="3549832"/>
+            <wp:effectExtent l="0" t="0" r="0" b="0"/>
+            <wp:docPr id="15" name="Obraz 15" descr="Obraz zawierający tekst&#10;&#10;Opis wygenerowany automatycznie"/>
             <wp:cNvGraphicFramePr>
               <a:graphicFrameLocks xmlns:a="http://schemas.openxmlformats.org/drawingml/2006/main" noChangeAspect="1"/>
             </wp:cNvGraphicFramePr>
@@ -1525,7 +1780,7 @@
               <a:graphicData uri="http://schemas.openxmlformats.org/drawingml/2006/picture">
                 <pic:pic xmlns:pic="http://schemas.openxmlformats.org/drawingml/2006/picture">
                   <pic:nvPicPr>
-                    <pic:cNvPr id="8" name="Obraz 8" descr="Obraz zawierający tekst&#10;&#10;Opis wygenerowany automatycznie"/>
+                    <pic:cNvPr id="15" name="Obraz 15" descr="Obraz zawierający tekst&#10;&#10;Opis wygenerowany automatycznie"/>
                     <pic:cNvPicPr/>
                   </pic:nvPicPr>
                   <pic:blipFill>
@@ -1537,7 +1792,7 @@
                   <pic:spPr>
                     <a:xfrm>
                       <a:off x="0" y="0"/>
-                      <a:ext cx="1426364" cy="2547490"/>
+                      <a:ext cx="1873346" cy="3549832"/>
                     </a:xfrm>
                     <a:prstGeom prst="rect">
                       <a:avLst/>
@@ -1552,19 +1807,35 @@
     </w:p>
     <w:p>
       <w:pPr>
-        <w:rPr>
-          <w:lang w:val="pl-PL"/>
-        </w:rPr>
-      </w:pPr>
-      <w:r>
-        <w:rPr>
-          <w:lang w:val="pl-PL"/>
-        </w:rPr>
+        <w:jc w:val="center"/>
+        <w:rPr>
+          <w:lang w:val="pl-PL"/>
+        </w:rPr>
+      </w:pPr>
+      <w:r>
+        <w:rPr>
+          <w:lang w:val="pl-PL"/>
+        </w:rPr>
+        <w:t>Filtry podpunkty e) i f)</w:t>
+      </w:r>
+    </w:p>
+    <w:p>
+      <w:pPr>
+        <w:jc w:val="center"/>
+        <w:rPr>
+          <w:lang w:val="pl-PL"/>
+        </w:rPr>
+      </w:pPr>
+      <w:r>
+        <w:rPr>
+          <w:lang w:val="pl-PL"/>
+        </w:rPr>
+        <w:lastRenderedPageBreak/>
         <w:drawing>
-          <wp:inline distT="0" distB="0" distL="0" distR="0" wp14:anchorId="18497FCC" wp14:editId="777F372A">
-            <wp:extent cx="3167063" cy="1155047"/>
-            <wp:effectExtent l="0" t="0" r="0" b="7620"/>
-            <wp:docPr id="9" name="Obraz 9"/>
+          <wp:inline distT="0" distB="0" distL="0" distR="0" wp14:anchorId="675542CF" wp14:editId="39E329ED">
+            <wp:extent cx="2862775" cy="2236685"/>
+            <wp:effectExtent l="0" t="0" r="0" b="0"/>
+            <wp:docPr id="16" name="Obraz 16" descr="Obraz zawierający tekst&#10;&#10;Opis wygenerowany automatycznie"/>
             <wp:cNvGraphicFramePr>
               <a:graphicFrameLocks xmlns:a="http://schemas.openxmlformats.org/drawingml/2006/main" noChangeAspect="1"/>
             </wp:cNvGraphicFramePr>
@@ -1572,7 +1843,7 @@
               <a:graphicData uri="http://schemas.openxmlformats.org/drawingml/2006/picture">
                 <pic:pic xmlns:pic="http://schemas.openxmlformats.org/drawingml/2006/picture">
                   <pic:nvPicPr>
-                    <pic:cNvPr id="1" name=""/>
+                    <pic:cNvPr id="16" name="Obraz 16" descr="Obraz zawierający tekst&#10;&#10;Opis wygenerowany automatycznie"/>
                     <pic:cNvPicPr/>
                   </pic:nvPicPr>
                   <pic:blipFill>
@@ -1584,7 +1855,7 @@
                   <pic:spPr>
                     <a:xfrm>
                       <a:off x="0" y="0"/>
-                      <a:ext cx="3179987" cy="1159761"/>
+                      <a:ext cx="2872144" cy="2244005"/>
                     </a:xfrm>
                     <a:prstGeom prst="rect">
                       <a:avLst/>
@@ -1599,6 +1870,362 @@
     </w:p>
     <w:p>
       <w:pPr>
+        <w:jc w:val="center"/>
+        <w:rPr>
+          <w:lang w:val="pl-PL"/>
+        </w:rPr>
+      </w:pPr>
+      <w:r>
+        <w:rPr>
+          <w:lang w:val="pl-PL"/>
+        </w:rPr>
+        <w:t>Filtr podpunkt g)</w:t>
+      </w:r>
+    </w:p>
+    <w:p>
+      <w:pPr>
+        <w:jc w:val="center"/>
+        <w:rPr>
+          <w:lang w:val="pl-PL"/>
+        </w:rPr>
+      </w:pPr>
+    </w:p>
+    <w:p>
+      <w:pPr>
+        <w:pStyle w:val="Nagwek2"/>
+        <w:rPr>
+          <w:lang w:val="pl-PL"/>
+        </w:rPr>
+      </w:pPr>
+      <w:r>
+        <w:rPr>
+          <w:lang w:val="pl-PL"/>
+        </w:rPr>
+        <w:t>Raport – opis</w:t>
+      </w:r>
+    </w:p>
+    <w:p>
+      <w:pPr>
+        <w:pStyle w:val="Akapitzlist"/>
+        <w:numPr>
+          <w:ilvl w:val="0"/>
+          <w:numId w:val="11"/>
+        </w:numPr>
+      </w:pPr>
+      <w:r>
+        <w:t>Wizualizacja zwraca poprawne wyniki i nie było żadnych problemów – problemem może być tylko przejrzystość takiej wizualizacji (bardzo dużo rekordów, brak agregacji danych).</w:t>
+      </w:r>
+    </w:p>
+    <w:p>
+      <w:pPr>
+        <w:pStyle w:val="Akapitzlist"/>
+        <w:numPr>
+          <w:ilvl w:val="0"/>
+          <w:numId w:val="11"/>
+        </w:numPr>
+      </w:pPr>
+      <w:r>
+        <w:t>Wizualizacja zwraca poprawne wyniki, brak problemów.</w:t>
+      </w:r>
+    </w:p>
+    <w:p>
+      <w:pPr>
+        <w:pStyle w:val="Akapitzlist"/>
+        <w:numPr>
+          <w:ilvl w:val="0"/>
+          <w:numId w:val="13"/>
+        </w:numPr>
+      </w:pPr>
+      <w:r>
+        <w:t>Macierz wyświetla poprawne wyniki, jednak taki sposób wizualizacji nie jest optymalny dla tych danych, gdyż występuje dużo pól bez wartości, a filtrowanie nie poprawia w tym przypadku wyglądu.</w:t>
+      </w:r>
+    </w:p>
+    <w:p>
+      <w:pPr>
+        <w:pStyle w:val="Akapitzlist"/>
+        <w:numPr>
+          <w:ilvl w:val="0"/>
+          <w:numId w:val="11"/>
+        </w:numPr>
+      </w:pPr>
+      <w:r>
+        <w:t>Wizualizacja zwraca poprawne wyniki.</w:t>
+      </w:r>
+    </w:p>
+    <w:p>
+      <w:pPr>
+        <w:pStyle w:val="Akapitzlist"/>
+        <w:numPr>
+          <w:ilvl w:val="0"/>
+          <w:numId w:val="11"/>
+        </w:numPr>
+      </w:pPr>
+      <w:r>
+        <w:t xml:space="preserve">Hierarchia zdefiniowana w lewym dolnym rogu, zwraca poprawne wyniki. </w:t>
+      </w:r>
+    </w:p>
+    <w:p>
+      <w:pPr>
+        <w:pStyle w:val="Akapitzlist"/>
+        <w:numPr>
+          <w:ilvl w:val="0"/>
+          <w:numId w:val="14"/>
+        </w:numPr>
+      </w:pPr>
+      <w:r>
+        <w:t>Wykres kolumnowy zwraca poprawne wyniki.</w:t>
+      </w:r>
+    </w:p>
+    <w:p>
+      <w:pPr>
+        <w:pStyle w:val="Akapitzlist"/>
+        <w:numPr>
+          <w:ilvl w:val="0"/>
+          <w:numId w:val="15"/>
+        </w:numPr>
+      </w:pPr>
+      <w:r>
+        <w:t>Wybierając jeden z regionów pozostaje on wyszczególniony zarówno na tej wizualizacji, jak i na wszystkich innych. Wartości prezentowane na innych wizualizacjach zostają ograniczone tylko do tych, które odnoszą się do wybranego regionu. Pozostałe wartości są wyszarzane lub zerowane.</w:t>
+      </w:r>
+    </w:p>
+    <w:p>
+      <w:pPr>
+        <w:pStyle w:val="Akapitzlist"/>
+        <w:numPr>
+          <w:ilvl w:val="0"/>
+          <w:numId w:val="15"/>
+        </w:numPr>
+      </w:pPr>
+      <w:r>
+        <w:t>Wybierając jeden z elementów tabeli mogę następnie wybrać tylko te elementy z wykresu kolumnowego, które odnoszą się do elementu tabeli. Największy sens ma to np. dla USA.</w:t>
+      </w:r>
+    </w:p>
+    <w:p>
+      <w:pPr>
+        <w:pStyle w:val="Akapitzlist"/>
+        <w:numPr>
+          <w:ilvl w:val="0"/>
+          <w:numId w:val="14"/>
+        </w:numPr>
+      </w:pPr>
+      <w:r>
+        <w:t>Sterowanie góra-dół strzałkami pozwala na przechodzenie między poziomami w hierarchii, w sposób zdefiniowany przez użytkownika. W tym przypadku najwyżej w hierarchii jest TerritoryGroup. Po przejściu na jego poziom wyświetlane są wyniki sprzedażowe w podziale tylko na TerritoryGroup (3 kolumny). Po przejściu poziom niżej wyświetlane są wyniki sprzedażowe w podziale na Region (6 kolumn) itd.</w:t>
+      </w:r>
+    </w:p>
+    <w:p>
+      <w:pPr>
+        <w:pStyle w:val="Akapitzlist"/>
+        <w:numPr>
+          <w:ilvl w:val="0"/>
+          <w:numId w:val="11"/>
+        </w:numPr>
+      </w:pPr>
+      <w:r>
+        <w:t xml:space="preserve">Po wybraniu konkretnego koloru w filtrze (np. Black) wartości wyświetlane na wizualizacjach (wszystkich) ograniczają się tylko do tych odnoszących się do produktów o kolorze czarnym. Pozostałe są zerowane lub wyszarzane. </w:t>
+      </w:r>
+    </w:p>
+    <w:p>
+      <w:pPr>
+        <w:pStyle w:val="Akapitzlist"/>
+        <w:numPr>
+          <w:ilvl w:val="0"/>
+          <w:numId w:val="11"/>
+        </w:numPr>
+      </w:pPr>
+      <w:r>
+        <w:t xml:space="preserve">Filtrowania możemy dokonać za pomocą wybrania konkretnego zakresu daty, a wartości wyświetlane na wizualizacjach (wszystkich) odnoszą tylko do tych, które mieszczą się w wybranym zakresie daty. </w:t>
+      </w:r>
+    </w:p>
+    <w:p>
+      <w:pPr>
+        <w:pStyle w:val="Akapitzlist"/>
+        <w:numPr>
+          <w:ilvl w:val="0"/>
+          <w:numId w:val="11"/>
+        </w:numPr>
+      </w:pPr>
+      <w:r>
+        <w:t xml:space="preserve">Filtrując w taki sposób, by wyświetlał się tylko jeden region o największej sprzedaży (TOP N = 1) </w:t>
+      </w:r>
+      <w:r>
+        <w:t xml:space="preserve">uzyskujemy informację o tym, że są to Stany Zjednoczone. Po kliknięciu w tę kolumnę wykres kołowy wyszarza się dla wszystkich wartości oprócz United States. Podobnie zachowują się inne wizualizacje. </w:t>
+      </w:r>
+    </w:p>
+    <w:p>
+      <w:pPr>
+        <w:pStyle w:val="Akapitzlist"/>
+        <w:numPr>
+          <w:ilvl w:val="0"/>
+          <w:numId w:val="11"/>
+        </w:numPr>
+      </w:pPr>
+      <w:r>
+        <w:t>Wizualizacja zwraca poprawne wyniki.</w:t>
+      </w:r>
+    </w:p>
+    <w:p>
+      <w:pPr>
+        <w:pStyle w:val="Akapitzlist"/>
+        <w:numPr>
+          <w:ilvl w:val="0"/>
+          <w:numId w:val="11"/>
+        </w:numPr>
+      </w:pPr>
+      <w:r>
+        <w:t>Wizualizacja zwraca poprawne wyniki.</w:t>
+      </w:r>
+    </w:p>
+    <w:p>
+      <w:pPr>
+        <w:pStyle w:val="Akapitzlist"/>
+        <w:numPr>
+          <w:ilvl w:val="0"/>
+          <w:numId w:val="11"/>
+        </w:numPr>
+      </w:pPr>
+      <w:r>
+        <w:lastRenderedPageBreak/>
+        <w:t>Wizualizacja zwraca poprawne wyniki.</w:t>
+      </w:r>
+    </w:p>
+    <w:p>
+      <w:pPr>
+        <w:pStyle w:val="Nagwek2"/>
+        <w:rPr>
+          <w:lang w:val="pl-PL"/>
+        </w:rPr>
+      </w:pPr>
+      <w:r>
+        <w:rPr>
+          <w:lang w:val="pl-PL"/>
+        </w:rPr>
+        <w:t>Konkluzje</w:t>
+      </w:r>
+      <w:r>
+        <w:rPr>
+          <w:lang w:val="pl-PL"/>
+        </w:rPr>
+        <w:t xml:space="preserve"> dot. zadaniA </w:t>
+      </w:r>
+      <w:r>
+        <w:rPr>
+          <w:lang w:val="pl-PL"/>
+        </w:rPr>
+        <w:t>3</w:t>
+      </w:r>
+    </w:p>
+    <w:p>
+      <w:pPr>
+        <w:rPr>
+          <w:lang w:val="pl-PL"/>
+        </w:rPr>
+      </w:pPr>
+      <w:r>
+        <w:rPr>
+          <w:lang w:val="pl-PL"/>
+        </w:rPr>
+        <w:t xml:space="preserve">Zadanie 3 w bardzo dobry sposób rozjaśniło nam działanie filtrów na różnych poziomach oraz zastosowanie poszczególnych wizualizacji. Szczególnie przydatną funkcją jest zaznaczanie konkretnych pól, kolumn lub fragmentów wykresów, co pozwala na ograniczenie wyników odnoszących się do tego pola na całej stronie raportu. </w:t>
+      </w:r>
+    </w:p>
+    <w:p>
+      <w:pPr>
+        <w:pStyle w:val="Nagwek1"/>
+        <w:rPr>
+          <w:lang w:val="pl-PL"/>
+        </w:rPr>
+      </w:pPr>
+      <w:r>
+        <w:rPr>
+          <w:lang w:val="pl-PL"/>
+        </w:rPr>
+        <w:t xml:space="preserve">Zadanie </w:t>
+      </w:r>
+      <w:r>
+        <w:rPr>
+          <w:lang w:val="pl-PL"/>
+        </w:rPr>
+        <w:t>4</w:t>
+      </w:r>
+    </w:p>
+    <w:p>
+      <w:pPr>
+        <w:pStyle w:val="TaskDef"/>
+        <w:rPr>
+          <w:lang w:val="pl-PL"/>
+        </w:rPr>
+      </w:pPr>
+      <w:r>
+        <w:rPr>
+          <w:lang w:val="pl-PL"/>
+        </w:rPr>
+        <w:t>Jako rozwiązanie zadania prześli</w:t>
+      </w:r>
+      <w:r>
+        <w:rPr>
+          <w:lang w:val="pl-PL"/>
+        </w:rPr>
+        <w:t>j</w:t>
+      </w:r>
+      <w:r>
+        <w:rPr>
+          <w:lang w:val="pl-PL"/>
+        </w:rPr>
+        <w:t xml:space="preserve"> </w:t>
+      </w:r>
+      <w:r>
+        <w:rPr>
+          <w:lang w:val="pl-PL"/>
+        </w:rPr>
+        <w:t xml:space="preserve">zrzut ekranu gotowego raportu (wizualizacje + filtry) </w:t>
+      </w:r>
+      <w:r>
+        <w:rPr>
+          <w:lang w:val="pl-PL"/>
+        </w:rPr>
+        <w:t xml:space="preserve">i przygotuj </w:t>
+      </w:r>
+      <w:r>
+        <w:rPr>
+          <w:lang w:val="pl-PL"/>
+        </w:rPr>
+        <w:t>krótki opis (zgodnie z treścią zadania)</w:t>
+      </w:r>
+      <w:r>
+        <w:rPr>
+          <w:lang w:val="pl-PL"/>
+        </w:rPr>
+        <w:t>.</w:t>
+      </w:r>
+    </w:p>
+    <w:p>
+      <w:pPr>
+        <w:pStyle w:val="Nagwek2"/>
+        <w:rPr>
+          <w:lang w:val="pl-PL"/>
+        </w:rPr>
+      </w:pPr>
+      <w:r>
+        <w:rPr>
+          <w:lang w:val="pl-PL"/>
+        </w:rPr>
+        <w:t xml:space="preserve">Raport </w:t>
+      </w:r>
+      <w:r>
+        <w:rPr>
+          <w:lang w:val="pl-PL"/>
+        </w:rPr>
+        <w:t xml:space="preserve">½ </w:t>
+      </w:r>
+      <w:r>
+        <w:rPr>
+          <w:lang w:val="pl-PL"/>
+        </w:rPr>
+        <w:t>– zrzut ekranu</w:t>
+      </w:r>
+    </w:p>
+    <w:p>
+      <w:pPr>
+        <w:jc w:val="center"/>
         <w:rPr>
           <w:lang w:val="pl-PL"/>
         </w:rPr>
@@ -1608,10 +2235,10 @@
           <w:lang w:val="pl-PL"/>
         </w:rPr>
         <w:drawing>
-          <wp:inline distT="0" distB="0" distL="0" distR="0" wp14:anchorId="5EC51241" wp14:editId="70BC757D">
-            <wp:extent cx="1576388" cy="2081641"/>
-            <wp:effectExtent l="0" t="0" r="5080" b="0"/>
-            <wp:docPr id="10" name="Obraz 10"/>
+          <wp:inline distT="0" distB="0" distL="0" distR="0" wp14:anchorId="27EBF31B" wp14:editId="21DA17F8">
+            <wp:extent cx="3505380" cy="2940201"/>
+            <wp:effectExtent l="0" t="0" r="0" b="0"/>
+            <wp:docPr id="21" name="Obraz 21"/>
             <wp:cNvGraphicFramePr>
               <a:graphicFrameLocks xmlns:a="http://schemas.openxmlformats.org/drawingml/2006/main" noChangeAspect="1"/>
             </wp:cNvGraphicFramePr>
@@ -1631,7 +2258,7 @@
                   <pic:spPr>
                     <a:xfrm>
                       <a:off x="0" y="0"/>
-                      <a:ext cx="1583046" cy="2090433"/>
+                      <a:ext cx="3505380" cy="2940201"/>
                     </a:xfrm>
                     <a:prstGeom prst="rect">
                       <a:avLst/>
@@ -1646,13 +2273,146 @@
     </w:p>
     <w:p>
       <w:pPr>
-        <w:rPr>
-          <w:lang w:val="pl-PL"/>
-        </w:rPr>
-      </w:pPr>
-    </w:p>
-    <w:p>
-      <w:pPr>
+        <w:jc w:val="center"/>
+        <w:rPr>
+          <w:lang w:val="pl-PL"/>
+        </w:rPr>
+      </w:pPr>
+      <w:r>
+        <w:rPr>
+          <w:lang w:val="pl-PL"/>
+        </w:rPr>
+        <w:t>Widok strony raportu</w:t>
+      </w:r>
+    </w:p>
+    <w:p>
+      <w:pPr>
+        <w:jc w:val="center"/>
+        <w:rPr>
+          <w:lang w:val="pl-PL"/>
+        </w:rPr>
+      </w:pPr>
+      <w:r>
+        <w:rPr>
+          <w:lang w:val="pl-PL"/>
+        </w:rPr>
+        <w:drawing>
+          <wp:inline distT="0" distB="0" distL="0" distR="0" wp14:anchorId="5B6B2BA4" wp14:editId="421B7BB2">
+            <wp:extent cx="2560320" cy="1238481"/>
+            <wp:effectExtent l="0" t="0" r="0" b="0"/>
+            <wp:docPr id="20" name="Obraz 20" descr="Obraz zawierający tekst&#10;&#10;Opis wygenerowany automatycznie"/>
+            <wp:cNvGraphicFramePr>
+              <a:graphicFrameLocks xmlns:a="http://schemas.openxmlformats.org/drawingml/2006/main" noChangeAspect="1"/>
+            </wp:cNvGraphicFramePr>
+            <a:graphic xmlns:a="http://schemas.openxmlformats.org/drawingml/2006/main">
+              <a:graphicData uri="http://schemas.openxmlformats.org/drawingml/2006/picture">
+                <pic:pic xmlns:pic="http://schemas.openxmlformats.org/drawingml/2006/picture">
+                  <pic:nvPicPr>
+                    <pic:cNvPr id="20" name="Obraz 20" descr="Obraz zawierający tekst&#10;&#10;Opis wygenerowany automatycznie"/>
+                    <pic:cNvPicPr/>
+                  </pic:nvPicPr>
+                  <pic:blipFill>
+                    <a:blip r:embed="rId17"/>
+                    <a:stretch>
+                      <a:fillRect/>
+                    </a:stretch>
+                  </pic:blipFill>
+                  <pic:spPr>
+                    <a:xfrm>
+                      <a:off x="0" y="0"/>
+                      <a:ext cx="2561486" cy="1239045"/>
+                    </a:xfrm>
+                    <a:prstGeom prst="rect">
+                      <a:avLst/>
+                    </a:prstGeom>
+                  </pic:spPr>
+                </pic:pic>
+              </a:graphicData>
+            </a:graphic>
+          </wp:inline>
+        </w:drawing>
+      </w:r>
+    </w:p>
+    <w:p>
+      <w:pPr>
+        <w:jc w:val="center"/>
+        <w:rPr>
+          <w:lang w:val="pl-PL"/>
+        </w:rPr>
+      </w:pPr>
+      <w:r>
+        <w:rPr>
+          <w:lang w:val="pl-PL"/>
+        </w:rPr>
+        <w:t>Filtr kolorów</w:t>
+      </w:r>
+    </w:p>
+    <w:p>
+      <w:pPr>
+        <w:jc w:val="center"/>
+        <w:rPr>
+          <w:lang w:val="pl-PL"/>
+        </w:rPr>
+      </w:pPr>
+      <w:r>
+        <w:rPr>
+          <w:lang w:val="pl-PL"/>
+        </w:rPr>
+        <w:lastRenderedPageBreak/>
+        <w:drawing>
+          <wp:inline distT="0" distB="0" distL="0" distR="0" wp14:anchorId="577BEB67" wp14:editId="61B96E23">
+            <wp:extent cx="2159390" cy="2268601"/>
+            <wp:effectExtent l="0" t="0" r="0" b="0"/>
+            <wp:docPr id="19" name="Obraz 19" descr="Obraz zawierający tekst&#10;&#10;Opis wygenerowany automatycznie"/>
+            <wp:cNvGraphicFramePr>
+              <a:graphicFrameLocks xmlns:a="http://schemas.openxmlformats.org/drawingml/2006/main" noChangeAspect="1"/>
+            </wp:cNvGraphicFramePr>
+            <a:graphic xmlns:a="http://schemas.openxmlformats.org/drawingml/2006/main">
+              <a:graphicData uri="http://schemas.openxmlformats.org/drawingml/2006/picture">
+                <pic:pic xmlns:pic="http://schemas.openxmlformats.org/drawingml/2006/picture">
+                  <pic:nvPicPr>
+                    <pic:cNvPr id="19" name="Obraz 19" descr="Obraz zawierający tekst&#10;&#10;Opis wygenerowany automatycznie"/>
+                    <pic:cNvPicPr/>
+                  </pic:nvPicPr>
+                  <pic:blipFill>
+                    <a:blip r:embed="rId18"/>
+                    <a:stretch>
+                      <a:fillRect/>
+                    </a:stretch>
+                  </pic:blipFill>
+                  <pic:spPr>
+                    <a:xfrm>
+                      <a:off x="0" y="0"/>
+                      <a:ext cx="2163251" cy="2272657"/>
+                    </a:xfrm>
+                    <a:prstGeom prst="rect">
+                      <a:avLst/>
+                    </a:prstGeom>
+                  </pic:spPr>
+                </pic:pic>
+              </a:graphicData>
+            </a:graphic>
+          </wp:inline>
+        </w:drawing>
+      </w:r>
+    </w:p>
+    <w:p>
+      <w:pPr>
+        <w:jc w:val="center"/>
+        <w:rPr>
+          <w:lang w:val="pl-PL"/>
+        </w:rPr>
+      </w:pPr>
+      <w:r>
+        <w:rPr>
+          <w:lang w:val="pl-PL"/>
+        </w:rPr>
+        <w:t>Filtr zadanie 1a</w:t>
+      </w:r>
+    </w:p>
+    <w:p>
+      <w:pPr>
+        <w:jc w:val="center"/>
         <w:rPr>
           <w:lang w:val="pl-PL"/>
         </w:rPr>
@@ -1669,7 +2429,6 @@
         <w:rPr>
           <w:lang w:val="pl-PL"/>
         </w:rPr>
-        <w:lastRenderedPageBreak/>
         <w:t xml:space="preserve">Raport </w:t>
       </w:r>
       <w:r>
@@ -1707,55 +2466,25 @@
         </w:numPr>
       </w:pPr>
       <w:r>
-        <w:t>Do z</w:t>
-      </w:r>
-      <w:r>
-        <w:t>identyfik</w:t>
-      </w:r>
-      <w:r>
-        <w:t xml:space="preserve">owania </w:t>
-      </w:r>
-      <w:r>
-        <w:t>kategori</w:t>
-      </w:r>
-      <w:r>
-        <w:t>i</w:t>
-      </w:r>
-      <w:r>
-        <w:t xml:space="preserve"> produktów, w podziale na kolory, o więcej niż 5 produktach</w:t>
-      </w:r>
-      <w:r>
-        <w:t xml:space="preserve"> została użyta macierz przy użyciu atrybutów </w:t>
-      </w:r>
-      <w:proofErr w:type="spellStart"/>
-      <w:r>
-        <w:t>Category</w:t>
-      </w:r>
-      <w:proofErr w:type="spellEnd"/>
-      <w:r>
-        <w:t xml:space="preserve"> oraz </w:t>
-      </w:r>
-      <w:proofErr w:type="spellStart"/>
-      <w:r>
-        <w:t>Color</w:t>
-      </w:r>
-      <w:proofErr w:type="spellEnd"/>
-      <w:r>
-        <w:t xml:space="preserve"> w kolejno wierszach i kolumnach, a dla pola wartości </w:t>
-      </w:r>
-      <w:r>
-        <w:t xml:space="preserve">„liczba elementów </w:t>
-      </w:r>
-      <w:proofErr w:type="spellStart"/>
-      <w:r>
-        <w:t>ProductID</w:t>
-      </w:r>
-      <w:proofErr w:type="spellEnd"/>
-      <w:r>
-        <w:t>”</w:t>
-      </w:r>
-      <w:r>
-        <w:t xml:space="preserve"> – na tym atrybucie został zastosowany filtr dla wartości większych lub równych 5.</w:t>
+        <w:t>Do zidentyfikowania kategorii produktów, w podziale na kolory, o więcej niż 5 produktach została użyta macierz przy użyciu atrybutów Category oraz Color w kolejno wierszach i kolumnach, a dla pola wartości „liczba elementó</w:t>
+      </w:r>
+      <w:r>
+        <w:t>w</w:t>
+      </w:r>
+      <w:r>
+        <w:t xml:space="preserve"> ProductID”</w:t>
+      </w:r>
+      <w:r>
+        <w:t xml:space="preserve"> – na tym atrybucie został zastosowany filtr dla wartości większych lub równych 5</w:t>
+      </w:r>
+      <w:r>
+        <w:t xml:space="preserve"> (zinterpretowaliśmy to jako więcej niż 5 produktów w ramach jednej kategorii, a nie koloru)</w:t>
+      </w:r>
+      <w:r>
+        <w:t>.</w:t>
+      </w:r>
+      <w:r>
+        <w:t xml:space="preserve"> Ponadto zdecydowaliśmy się na zastosowanie hierarchii kolorów, aby użytkownik mógł wybrać czy chce wyświetlać wartości w podziale na Bright/Dark, czy w podziale na poszczególne kolory.</w:t>
       </w:r>
     </w:p>
     <w:p>
@@ -1767,37 +2496,11 @@
         </w:numPr>
       </w:pPr>
       <w:r>
-        <w:t xml:space="preserve">Na kolejnej wizualizacji zostały użyte atrybuty </w:t>
-      </w:r>
-      <w:proofErr w:type="spellStart"/>
-      <w:r>
-        <w:t>Color</w:t>
-      </w:r>
-      <w:proofErr w:type="spellEnd"/>
-      <w:r>
-        <w:t xml:space="preserve"> i średnia z  </w:t>
-      </w:r>
-      <w:proofErr w:type="spellStart"/>
-      <w:r>
-        <w:t>atrybytu</w:t>
-      </w:r>
-      <w:proofErr w:type="spellEnd"/>
-      <w:r>
-        <w:t xml:space="preserve"> </w:t>
-      </w:r>
-      <w:proofErr w:type="spellStart"/>
-      <w:r>
-        <w:t>ListPrice</w:t>
-      </w:r>
-      <w:proofErr w:type="spellEnd"/>
-      <w:r>
-        <w:t xml:space="preserve">, natomiast w polu liniowej osi y zostały zamieszczone kolejno minimum, maksimum i średnia z atrybutu </w:t>
-      </w:r>
-      <w:proofErr w:type="spellStart"/>
-      <w:r>
-        <w:t>ListPrice</w:t>
-      </w:r>
-      <w:proofErr w:type="spellEnd"/>
+        <w:t xml:space="preserve">Na </w:t>
+      </w:r>
+      <w:r>
+        <w:t>wykresie kolumnowym do osi X wybrany został atrybut Color, na osi y – średnia z atrybutu „ListPrice” jako średnia cena sprzedaży. Dodatkowo jako linie osi y wybraliśmy kolejno wartość minimalną z ListPrice, średnią z ListPrice oraz maksymalną z ListPrice.</w:t>
+      </w:r>
     </w:p>
     <w:p>
       <w:pPr>
@@ -1808,40 +2511,22 @@
         </w:numPr>
       </w:pPr>
       <w:r>
-        <w:t xml:space="preserve">Na koniec został wykonany </w:t>
-      </w:r>
-      <w:proofErr w:type="spellStart"/>
-      <w:r>
-        <w:t>Fragmentator</w:t>
-      </w:r>
-      <w:proofErr w:type="spellEnd"/>
-      <w:r>
-        <w:t xml:space="preserve"> względem ciemnych i jasnych kolorów. Do wykonania tego podpunktu została dodana nowa pogrupowana kolumna </w:t>
-      </w:r>
-      <w:proofErr w:type="spellStart"/>
-      <w:r>
-        <w:t>Color</w:t>
-      </w:r>
-      <w:proofErr w:type="spellEnd"/>
-      <w:r>
-        <w:t>(grupy) i następnie użyta w polu wizualizacji. Natomiast w filtrach</w:t>
-      </w:r>
-      <w:r>
-        <w:t xml:space="preserve"> </w:t>
-      </w:r>
-      <w:r>
-        <w:t>na atrybucie</w:t>
-      </w:r>
-      <w:r>
-        <w:t xml:space="preserve"> </w:t>
-      </w:r>
-      <w:proofErr w:type="spellStart"/>
-      <w:r>
-        <w:t>ProductID</w:t>
-      </w:r>
-      <w:proofErr w:type="spellEnd"/>
-      <w:r>
-        <w:t>” –został zastosowany filtr dla wartości większych lub równych 5.</w:t>
+        <w:t xml:space="preserve">Aby dodać fragmentator z podziałem na grupy kolorów </w:t>
+      </w:r>
+      <w:r>
+        <w:t>został</w:t>
+      </w:r>
+      <w:r>
+        <w:t xml:space="preserve"> dodany nowy atrybut - </w:t>
+      </w:r>
+      <w:r>
+        <w:t>Color(grupy) i następnie użyt</w:t>
+      </w:r>
+      <w:r>
+        <w:t>y</w:t>
+      </w:r>
+      <w:r>
+        <w:t xml:space="preserve"> w polu wizualizacji. </w:t>
       </w:r>
     </w:p>
     <w:p>
@@ -1867,10 +2552,66 @@
     </w:p>
     <w:p>
       <w:pPr>
-        <w:rPr>
-          <w:lang w:val="pl-PL"/>
-        </w:rPr>
-      </w:pPr>
+        <w:jc w:val="center"/>
+        <w:rPr>
+          <w:lang w:val="pl-PL"/>
+        </w:rPr>
+      </w:pPr>
+      <w:r>
+        <w:rPr>
+          <w:lang w:val="pl-PL"/>
+        </w:rPr>
+        <w:lastRenderedPageBreak/>
+        <w:drawing>
+          <wp:inline distT="0" distB="0" distL="0" distR="0" wp14:anchorId="0D6C3F6A" wp14:editId="555AE904">
+            <wp:extent cx="4691575" cy="2662336"/>
+            <wp:effectExtent l="0" t="0" r="0" b="5080"/>
+            <wp:docPr id="22" name="Obraz 22" descr="Obraz zawierający wykres&#10;&#10;Opis wygenerowany automatycznie"/>
+            <wp:cNvGraphicFramePr>
+              <a:graphicFrameLocks xmlns:a="http://schemas.openxmlformats.org/drawingml/2006/main" noChangeAspect="1"/>
+            </wp:cNvGraphicFramePr>
+            <a:graphic xmlns:a="http://schemas.openxmlformats.org/drawingml/2006/main">
+              <a:graphicData uri="http://schemas.openxmlformats.org/drawingml/2006/picture">
+                <pic:pic xmlns:pic="http://schemas.openxmlformats.org/drawingml/2006/picture">
+                  <pic:nvPicPr>
+                    <pic:cNvPr id="22" name="Obraz 22" descr="Obraz zawierający wykres&#10;&#10;Opis wygenerowany automatycznie"/>
+                    <pic:cNvPicPr/>
+                  </pic:nvPicPr>
+                  <pic:blipFill>
+                    <a:blip r:embed="rId19"/>
+                    <a:stretch>
+                      <a:fillRect/>
+                    </a:stretch>
+                  </pic:blipFill>
+                  <pic:spPr>
+                    <a:xfrm>
+                      <a:off x="0" y="0"/>
+                      <a:ext cx="4699095" cy="2666604"/>
+                    </a:xfrm>
+                    <a:prstGeom prst="rect">
+                      <a:avLst/>
+                    </a:prstGeom>
+                  </pic:spPr>
+                </pic:pic>
+              </a:graphicData>
+            </a:graphic>
+          </wp:inline>
+        </w:drawing>
+      </w:r>
+    </w:p>
+    <w:p>
+      <w:pPr>
+        <w:jc w:val="center"/>
+        <w:rPr>
+          <w:lang w:val="pl-PL"/>
+        </w:rPr>
+      </w:pPr>
+      <w:r>
+        <w:rPr>
+          <w:lang w:val="pl-PL"/>
+        </w:rPr>
+        <w:t>Widok strony raportu</w:t>
+      </w:r>
     </w:p>
     <w:p>
       <w:pPr>
@@ -1929,7 +2670,7 @@
       </w:r>
     </w:p>
     <w:sectPr>
-      <w:headerReference w:type="default" r:id="rId17"/>
+      <w:headerReference w:type="default" r:id="rId20"/>
       <w:pgSz w:w="11906" w:h="16838"/>
       <w:pgMar w:top="1440" w:right="1440" w:bottom="1440" w:left="1440" w:header="708" w:footer="708" w:gutter="0"/>
       <w:cols w:space="708"/>
@@ -2140,6 +2881,95 @@
     </w:lvl>
   </w:abstractNum>
   <w:abstractNum w:abstractNumId="1" w15:restartNumberingAfterBreak="0">
+    <w:nsid w:val="10A12BAA"/>
+    <w:multiLevelType w:val="hybridMultilevel"/>
+    <w:tmpl w:val="B840E532"/>
+    <w:lvl w:ilvl="0" w:tplc="F90E0FE8">
+      <w:start w:val="1"/>
+      <w:numFmt w:val="lowerRoman"/>
+      <w:lvlText w:val="%1."/>
+      <w:lvlJc w:val="left"/>
+      <w:pPr>
+        <w:ind w:left="2160" w:hanging="720"/>
+      </w:pPr>
+      <w:rPr>
+        <w:rFonts w:hint="default"/>
+      </w:rPr>
+    </w:lvl>
+    <w:lvl w:ilvl="1" w:tplc="04150019" w:tentative="1">
+      <w:start w:val="1"/>
+      <w:numFmt w:val="lowerLetter"/>
+      <w:lvlText w:val="%2."/>
+      <w:lvlJc w:val="left"/>
+      <w:pPr>
+        <w:ind w:left="2520" w:hanging="360"/>
+      </w:pPr>
+    </w:lvl>
+    <w:lvl w:ilvl="2" w:tplc="0415001B" w:tentative="1">
+      <w:start w:val="1"/>
+      <w:numFmt w:val="lowerRoman"/>
+      <w:lvlText w:val="%3."/>
+      <w:lvlJc w:val="right"/>
+      <w:pPr>
+        <w:ind w:left="3240" w:hanging="180"/>
+      </w:pPr>
+    </w:lvl>
+    <w:lvl w:ilvl="3" w:tplc="0415000F" w:tentative="1">
+      <w:start w:val="1"/>
+      <w:numFmt w:val="decimal"/>
+      <w:lvlText w:val="%4."/>
+      <w:lvlJc w:val="left"/>
+      <w:pPr>
+        <w:ind w:left="3960" w:hanging="360"/>
+      </w:pPr>
+    </w:lvl>
+    <w:lvl w:ilvl="4" w:tplc="04150019" w:tentative="1">
+      <w:start w:val="1"/>
+      <w:numFmt w:val="lowerLetter"/>
+      <w:lvlText w:val="%5."/>
+      <w:lvlJc w:val="left"/>
+      <w:pPr>
+        <w:ind w:left="4680" w:hanging="360"/>
+      </w:pPr>
+    </w:lvl>
+    <w:lvl w:ilvl="5" w:tplc="0415001B" w:tentative="1">
+      <w:start w:val="1"/>
+      <w:numFmt w:val="lowerRoman"/>
+      <w:lvlText w:val="%6."/>
+      <w:lvlJc w:val="right"/>
+      <w:pPr>
+        <w:ind w:left="5400" w:hanging="180"/>
+      </w:pPr>
+    </w:lvl>
+    <w:lvl w:ilvl="6" w:tplc="0415000F" w:tentative="1">
+      <w:start w:val="1"/>
+      <w:numFmt w:val="decimal"/>
+      <w:lvlText w:val="%7."/>
+      <w:lvlJc w:val="left"/>
+      <w:pPr>
+        <w:ind w:left="6120" w:hanging="360"/>
+      </w:pPr>
+    </w:lvl>
+    <w:lvl w:ilvl="7" w:tplc="04150019" w:tentative="1">
+      <w:start w:val="1"/>
+      <w:numFmt w:val="lowerLetter"/>
+      <w:lvlText w:val="%8."/>
+      <w:lvlJc w:val="left"/>
+      <w:pPr>
+        <w:ind w:left="6840" w:hanging="360"/>
+      </w:pPr>
+    </w:lvl>
+    <w:lvl w:ilvl="8" w:tplc="0415001B" w:tentative="1">
+      <w:start w:val="1"/>
+      <w:numFmt w:val="lowerRoman"/>
+      <w:lvlText w:val="%9."/>
+      <w:lvlJc w:val="right"/>
+      <w:pPr>
+        <w:ind w:left="7560" w:hanging="180"/>
+      </w:pPr>
+    </w:lvl>
+  </w:abstractNum>
+  <w:abstractNum w:abstractNumId="2" w15:restartNumberingAfterBreak="0">
     <w:nsid w:val="10FF369D"/>
     <w:multiLevelType w:val="hybridMultilevel"/>
     <w:tmpl w:val="814A600E"/>
@@ -2231,7 +3061,7 @@
       </w:pPr>
     </w:lvl>
   </w:abstractNum>
-  <w:abstractNum w:abstractNumId="2" w15:restartNumberingAfterBreak="0">
+  <w:abstractNum w:abstractNumId="3" w15:restartNumberingAfterBreak="0">
     <w:nsid w:val="11D5472B"/>
     <w:multiLevelType w:val="hybridMultilevel"/>
     <w:tmpl w:val="076617CA"/>
@@ -2317,7 +3147,7 @@
       </w:pPr>
     </w:lvl>
   </w:abstractNum>
-  <w:abstractNum w:abstractNumId="3" w15:restartNumberingAfterBreak="0">
+  <w:abstractNum w:abstractNumId="4" w15:restartNumberingAfterBreak="0">
     <w:nsid w:val="2562669D"/>
     <w:multiLevelType w:val="hybridMultilevel"/>
     <w:tmpl w:val="814A600E"/>
@@ -2409,7 +3239,7 @@
       </w:pPr>
     </w:lvl>
   </w:abstractNum>
-  <w:abstractNum w:abstractNumId="4" w15:restartNumberingAfterBreak="0">
+  <w:abstractNum w:abstractNumId="5" w15:restartNumberingAfterBreak="0">
     <w:nsid w:val="2C5A39E4"/>
     <w:multiLevelType w:val="hybridMultilevel"/>
     <w:tmpl w:val="33DAA194"/>
@@ -2495,7 +3325,96 @@
       </w:pPr>
     </w:lvl>
   </w:abstractNum>
-  <w:abstractNum w:abstractNumId="5" w15:restartNumberingAfterBreak="0">
+  <w:abstractNum w:abstractNumId="6" w15:restartNumberingAfterBreak="0">
+    <w:nsid w:val="2F767FB5"/>
+    <w:multiLevelType w:val="hybridMultilevel"/>
+    <w:tmpl w:val="DF5EDB88"/>
+    <w:lvl w:ilvl="0" w:tplc="04150017">
+      <w:start w:val="1"/>
+      <w:numFmt w:val="lowerLetter"/>
+      <w:lvlText w:val="%1)"/>
+      <w:lvlJc w:val="left"/>
+      <w:pPr>
+        <w:ind w:left="720" w:hanging="360"/>
+      </w:pPr>
+      <w:rPr>
+        <w:rFonts w:hint="default"/>
+      </w:rPr>
+    </w:lvl>
+    <w:lvl w:ilvl="1" w:tplc="04150019" w:tentative="1">
+      <w:start w:val="1"/>
+      <w:numFmt w:val="lowerLetter"/>
+      <w:lvlText w:val="%2."/>
+      <w:lvlJc w:val="left"/>
+      <w:pPr>
+        <w:ind w:left="1440" w:hanging="360"/>
+      </w:pPr>
+    </w:lvl>
+    <w:lvl w:ilvl="2" w:tplc="0415001B" w:tentative="1">
+      <w:start w:val="1"/>
+      <w:numFmt w:val="lowerRoman"/>
+      <w:lvlText w:val="%3."/>
+      <w:lvlJc w:val="right"/>
+      <w:pPr>
+        <w:ind w:left="2160" w:hanging="180"/>
+      </w:pPr>
+    </w:lvl>
+    <w:lvl w:ilvl="3" w:tplc="0415000F" w:tentative="1">
+      <w:start w:val="1"/>
+      <w:numFmt w:val="decimal"/>
+      <w:lvlText w:val="%4."/>
+      <w:lvlJc w:val="left"/>
+      <w:pPr>
+        <w:ind w:left="2880" w:hanging="360"/>
+      </w:pPr>
+    </w:lvl>
+    <w:lvl w:ilvl="4" w:tplc="04150019" w:tentative="1">
+      <w:start w:val="1"/>
+      <w:numFmt w:val="lowerLetter"/>
+      <w:lvlText w:val="%5."/>
+      <w:lvlJc w:val="left"/>
+      <w:pPr>
+        <w:ind w:left="3600" w:hanging="360"/>
+      </w:pPr>
+    </w:lvl>
+    <w:lvl w:ilvl="5" w:tplc="0415001B" w:tentative="1">
+      <w:start w:val="1"/>
+      <w:numFmt w:val="lowerRoman"/>
+      <w:lvlText w:val="%6."/>
+      <w:lvlJc w:val="right"/>
+      <w:pPr>
+        <w:ind w:left="4320" w:hanging="180"/>
+      </w:pPr>
+    </w:lvl>
+    <w:lvl w:ilvl="6" w:tplc="0415000F" w:tentative="1">
+      <w:start w:val="1"/>
+      <w:numFmt w:val="decimal"/>
+      <w:lvlText w:val="%7."/>
+      <w:lvlJc w:val="left"/>
+      <w:pPr>
+        <w:ind w:left="5040" w:hanging="360"/>
+      </w:pPr>
+    </w:lvl>
+    <w:lvl w:ilvl="7" w:tplc="04150019" w:tentative="1">
+      <w:start w:val="1"/>
+      <w:numFmt w:val="lowerLetter"/>
+      <w:lvlText w:val="%8."/>
+      <w:lvlJc w:val="left"/>
+      <w:pPr>
+        <w:ind w:left="5760" w:hanging="360"/>
+      </w:pPr>
+    </w:lvl>
+    <w:lvl w:ilvl="8" w:tplc="0415001B" w:tentative="1">
+      <w:start w:val="1"/>
+      <w:numFmt w:val="lowerRoman"/>
+      <w:lvlText w:val="%9."/>
+      <w:lvlJc w:val="right"/>
+      <w:pPr>
+        <w:ind w:left="6480" w:hanging="180"/>
+      </w:pPr>
+    </w:lvl>
+  </w:abstractNum>
+  <w:abstractNum w:abstractNumId="7" w15:restartNumberingAfterBreak="0">
     <w:nsid w:val="3CBF301D"/>
     <w:multiLevelType w:val="hybridMultilevel"/>
     <w:tmpl w:val="0638DF7E"/>
@@ -2581,7 +3500,185 @@
       </w:pPr>
     </w:lvl>
   </w:abstractNum>
-  <w:abstractNum w:abstractNumId="6" w15:restartNumberingAfterBreak="0">
+  <w:abstractNum w:abstractNumId="8" w15:restartNumberingAfterBreak="0">
+    <w:nsid w:val="45C13A2A"/>
+    <w:multiLevelType w:val="hybridMultilevel"/>
+    <w:tmpl w:val="9796F532"/>
+    <w:lvl w:ilvl="0" w:tplc="A20E9A50">
+      <w:start w:val="1"/>
+      <w:numFmt w:val="decimal"/>
+      <w:lvlText w:val="%1."/>
+      <w:lvlJc w:val="left"/>
+      <w:pPr>
+        <w:ind w:left="2880" w:hanging="360"/>
+      </w:pPr>
+      <w:rPr>
+        <w:rFonts w:hint="default"/>
+      </w:rPr>
+    </w:lvl>
+    <w:lvl w:ilvl="1" w:tplc="04150019" w:tentative="1">
+      <w:start w:val="1"/>
+      <w:numFmt w:val="lowerLetter"/>
+      <w:lvlText w:val="%2."/>
+      <w:lvlJc w:val="left"/>
+      <w:pPr>
+        <w:ind w:left="3600" w:hanging="360"/>
+      </w:pPr>
+    </w:lvl>
+    <w:lvl w:ilvl="2" w:tplc="0415001B" w:tentative="1">
+      <w:start w:val="1"/>
+      <w:numFmt w:val="lowerRoman"/>
+      <w:lvlText w:val="%3."/>
+      <w:lvlJc w:val="right"/>
+      <w:pPr>
+        <w:ind w:left="4320" w:hanging="180"/>
+      </w:pPr>
+    </w:lvl>
+    <w:lvl w:ilvl="3" w:tplc="0415000F" w:tentative="1">
+      <w:start w:val="1"/>
+      <w:numFmt w:val="decimal"/>
+      <w:lvlText w:val="%4."/>
+      <w:lvlJc w:val="left"/>
+      <w:pPr>
+        <w:ind w:left="5040" w:hanging="360"/>
+      </w:pPr>
+    </w:lvl>
+    <w:lvl w:ilvl="4" w:tplc="04150019" w:tentative="1">
+      <w:start w:val="1"/>
+      <w:numFmt w:val="lowerLetter"/>
+      <w:lvlText w:val="%5."/>
+      <w:lvlJc w:val="left"/>
+      <w:pPr>
+        <w:ind w:left="5760" w:hanging="360"/>
+      </w:pPr>
+    </w:lvl>
+    <w:lvl w:ilvl="5" w:tplc="0415001B" w:tentative="1">
+      <w:start w:val="1"/>
+      <w:numFmt w:val="lowerRoman"/>
+      <w:lvlText w:val="%6."/>
+      <w:lvlJc w:val="right"/>
+      <w:pPr>
+        <w:ind w:left="6480" w:hanging="180"/>
+      </w:pPr>
+    </w:lvl>
+    <w:lvl w:ilvl="6" w:tplc="0415000F" w:tentative="1">
+      <w:start w:val="1"/>
+      <w:numFmt w:val="decimal"/>
+      <w:lvlText w:val="%7."/>
+      <w:lvlJc w:val="left"/>
+      <w:pPr>
+        <w:ind w:left="7200" w:hanging="360"/>
+      </w:pPr>
+    </w:lvl>
+    <w:lvl w:ilvl="7" w:tplc="04150019" w:tentative="1">
+      <w:start w:val="1"/>
+      <w:numFmt w:val="lowerLetter"/>
+      <w:lvlText w:val="%8."/>
+      <w:lvlJc w:val="left"/>
+      <w:pPr>
+        <w:ind w:left="7920" w:hanging="360"/>
+      </w:pPr>
+    </w:lvl>
+    <w:lvl w:ilvl="8" w:tplc="0415001B" w:tentative="1">
+      <w:start w:val="1"/>
+      <w:numFmt w:val="lowerRoman"/>
+      <w:lvlText w:val="%9."/>
+      <w:lvlJc w:val="right"/>
+      <w:pPr>
+        <w:ind w:left="8640" w:hanging="180"/>
+      </w:pPr>
+    </w:lvl>
+  </w:abstractNum>
+  <w:abstractNum w:abstractNumId="9" w15:restartNumberingAfterBreak="0">
+    <w:nsid w:val="4D881AC2"/>
+    <w:multiLevelType w:val="hybridMultilevel"/>
+    <w:tmpl w:val="D5A01774"/>
+    <w:lvl w:ilvl="0" w:tplc="04150019">
+      <w:start w:val="1"/>
+      <w:numFmt w:val="lowerLetter"/>
+      <w:lvlText w:val="%1."/>
+      <w:lvlJc w:val="left"/>
+      <w:pPr>
+        <w:ind w:left="720" w:hanging="360"/>
+      </w:pPr>
+      <w:rPr>
+        <w:rFonts w:hint="default"/>
+      </w:rPr>
+    </w:lvl>
+    <w:lvl w:ilvl="1" w:tplc="04150019">
+      <w:start w:val="1"/>
+      <w:numFmt w:val="lowerLetter"/>
+      <w:lvlText w:val="%2."/>
+      <w:lvlJc w:val="left"/>
+      <w:pPr>
+        <w:ind w:left="1440" w:hanging="360"/>
+      </w:pPr>
+    </w:lvl>
+    <w:lvl w:ilvl="2" w:tplc="0415001B" w:tentative="1">
+      <w:start w:val="1"/>
+      <w:numFmt w:val="lowerRoman"/>
+      <w:lvlText w:val="%3."/>
+      <w:lvlJc w:val="right"/>
+      <w:pPr>
+        <w:ind w:left="2160" w:hanging="180"/>
+      </w:pPr>
+    </w:lvl>
+    <w:lvl w:ilvl="3" w:tplc="0415000F" w:tentative="1">
+      <w:start w:val="1"/>
+      <w:numFmt w:val="decimal"/>
+      <w:lvlText w:val="%4."/>
+      <w:lvlJc w:val="left"/>
+      <w:pPr>
+        <w:ind w:left="2880" w:hanging="360"/>
+      </w:pPr>
+    </w:lvl>
+    <w:lvl w:ilvl="4" w:tplc="04150019" w:tentative="1">
+      <w:start w:val="1"/>
+      <w:numFmt w:val="lowerLetter"/>
+      <w:lvlText w:val="%5."/>
+      <w:lvlJc w:val="left"/>
+      <w:pPr>
+        <w:ind w:left="3600" w:hanging="360"/>
+      </w:pPr>
+    </w:lvl>
+    <w:lvl w:ilvl="5" w:tplc="0415001B" w:tentative="1">
+      <w:start w:val="1"/>
+      <w:numFmt w:val="lowerRoman"/>
+      <w:lvlText w:val="%6."/>
+      <w:lvlJc w:val="right"/>
+      <w:pPr>
+        <w:ind w:left="4320" w:hanging="180"/>
+      </w:pPr>
+    </w:lvl>
+    <w:lvl w:ilvl="6" w:tplc="0415000F" w:tentative="1">
+      <w:start w:val="1"/>
+      <w:numFmt w:val="decimal"/>
+      <w:lvlText w:val="%7."/>
+      <w:lvlJc w:val="left"/>
+      <w:pPr>
+        <w:ind w:left="5040" w:hanging="360"/>
+      </w:pPr>
+    </w:lvl>
+    <w:lvl w:ilvl="7" w:tplc="04150019" w:tentative="1">
+      <w:start w:val="1"/>
+      <w:numFmt w:val="lowerLetter"/>
+      <w:lvlText w:val="%8."/>
+      <w:lvlJc w:val="left"/>
+      <w:pPr>
+        <w:ind w:left="5760" w:hanging="360"/>
+      </w:pPr>
+    </w:lvl>
+    <w:lvl w:ilvl="8" w:tplc="0415001B" w:tentative="1">
+      <w:start w:val="1"/>
+      <w:numFmt w:val="lowerRoman"/>
+      <w:lvlText w:val="%9."/>
+      <w:lvlJc w:val="right"/>
+      <w:pPr>
+        <w:ind w:left="6480" w:hanging="180"/>
+      </w:pPr>
+    </w:lvl>
+  </w:abstractNum>
+  <w:abstractNum w:abstractNumId="10" w15:restartNumberingAfterBreak="0">
     <w:nsid w:val="5A134A31"/>
     <w:multiLevelType w:val="hybridMultilevel"/>
     <w:tmpl w:val="E81AF558"/>
@@ -2667,7 +3764,7 @@
       </w:pPr>
     </w:lvl>
   </w:abstractNum>
-  <w:abstractNum w:abstractNumId="7" w15:restartNumberingAfterBreak="0">
+  <w:abstractNum w:abstractNumId="11" w15:restartNumberingAfterBreak="0">
     <w:nsid w:val="6ECE2794"/>
     <w:multiLevelType w:val="hybridMultilevel"/>
     <w:tmpl w:val="3E246FEE"/>
@@ -2753,7 +3850,96 @@
       </w:pPr>
     </w:lvl>
   </w:abstractNum>
-  <w:abstractNum w:abstractNumId="8" w15:restartNumberingAfterBreak="0">
+  <w:abstractNum w:abstractNumId="12" w15:restartNumberingAfterBreak="0">
+    <w:nsid w:val="7BBC356E"/>
+    <w:multiLevelType w:val="hybridMultilevel"/>
+    <w:tmpl w:val="61402DA6"/>
+    <w:lvl w:ilvl="0" w:tplc="835E30CC">
+      <w:start w:val="1"/>
+      <w:numFmt w:val="lowerRoman"/>
+      <w:lvlText w:val="%1."/>
+      <w:lvlJc w:val="left"/>
+      <w:pPr>
+        <w:ind w:left="2160" w:hanging="720"/>
+      </w:pPr>
+      <w:rPr>
+        <w:rFonts w:hint="default"/>
+      </w:rPr>
+    </w:lvl>
+    <w:lvl w:ilvl="1" w:tplc="04150019">
+      <w:start w:val="1"/>
+      <w:numFmt w:val="lowerLetter"/>
+      <w:lvlText w:val="%2."/>
+      <w:lvlJc w:val="left"/>
+      <w:pPr>
+        <w:ind w:left="2520" w:hanging="360"/>
+      </w:pPr>
+    </w:lvl>
+    <w:lvl w:ilvl="2" w:tplc="0415001B">
+      <w:start w:val="1"/>
+      <w:numFmt w:val="lowerRoman"/>
+      <w:lvlText w:val="%3."/>
+      <w:lvlJc w:val="right"/>
+      <w:pPr>
+        <w:ind w:left="3240" w:hanging="180"/>
+      </w:pPr>
+    </w:lvl>
+    <w:lvl w:ilvl="3" w:tplc="0415000F" w:tentative="1">
+      <w:start w:val="1"/>
+      <w:numFmt w:val="decimal"/>
+      <w:lvlText w:val="%4."/>
+      <w:lvlJc w:val="left"/>
+      <w:pPr>
+        <w:ind w:left="3960" w:hanging="360"/>
+      </w:pPr>
+    </w:lvl>
+    <w:lvl w:ilvl="4" w:tplc="04150019" w:tentative="1">
+      <w:start w:val="1"/>
+      <w:numFmt w:val="lowerLetter"/>
+      <w:lvlText w:val="%5."/>
+      <w:lvlJc w:val="left"/>
+      <w:pPr>
+        <w:ind w:left="4680" w:hanging="360"/>
+      </w:pPr>
+    </w:lvl>
+    <w:lvl w:ilvl="5" w:tplc="0415001B" w:tentative="1">
+      <w:start w:val="1"/>
+      <w:numFmt w:val="lowerRoman"/>
+      <w:lvlText w:val="%6."/>
+      <w:lvlJc w:val="right"/>
+      <w:pPr>
+        <w:ind w:left="5400" w:hanging="180"/>
+      </w:pPr>
+    </w:lvl>
+    <w:lvl w:ilvl="6" w:tplc="0415000F" w:tentative="1">
+      <w:start w:val="1"/>
+      <w:numFmt w:val="decimal"/>
+      <w:lvlText w:val="%7."/>
+      <w:lvlJc w:val="left"/>
+      <w:pPr>
+        <w:ind w:left="6120" w:hanging="360"/>
+      </w:pPr>
+    </w:lvl>
+    <w:lvl w:ilvl="7" w:tplc="04150019" w:tentative="1">
+      <w:start w:val="1"/>
+      <w:numFmt w:val="lowerLetter"/>
+      <w:lvlText w:val="%8."/>
+      <w:lvlJc w:val="left"/>
+      <w:pPr>
+        <w:ind w:left="6840" w:hanging="360"/>
+      </w:pPr>
+    </w:lvl>
+    <w:lvl w:ilvl="8" w:tplc="0415001B" w:tentative="1">
+      <w:start w:val="1"/>
+      <w:numFmt w:val="lowerRoman"/>
+      <w:lvlText w:val="%9."/>
+      <w:lvlJc w:val="right"/>
+      <w:pPr>
+        <w:ind w:left="7560" w:hanging="180"/>
+      </w:pPr>
+    </w:lvl>
+  </w:abstractNum>
+  <w:abstractNum w:abstractNumId="13" w15:restartNumberingAfterBreak="0">
     <w:nsid w:val="7DDD653F"/>
     <w:multiLevelType w:val="hybridMultilevel"/>
     <w:tmpl w:val="1BBC5BA0"/>
@@ -2839,6 +4025,95 @@
       <w:lvlJc w:val="right"/>
       <w:pPr>
         <w:ind w:left="6480" w:hanging="180"/>
+      </w:pPr>
+    </w:lvl>
+  </w:abstractNum>
+  <w:abstractNum w:abstractNumId="14" w15:restartNumberingAfterBreak="0">
+    <w:nsid w:val="7F826D39"/>
+    <w:multiLevelType w:val="hybridMultilevel"/>
+    <w:tmpl w:val="6818E516"/>
+    <w:lvl w:ilvl="0" w:tplc="E2E88A5C">
+      <w:start w:val="1"/>
+      <w:numFmt w:val="lowerRoman"/>
+      <w:lvlText w:val="%1."/>
+      <w:lvlJc w:val="left"/>
+      <w:pPr>
+        <w:ind w:left="2160" w:hanging="720"/>
+      </w:pPr>
+      <w:rPr>
+        <w:rFonts w:hint="default"/>
+      </w:rPr>
+    </w:lvl>
+    <w:lvl w:ilvl="1" w:tplc="04150019" w:tentative="1">
+      <w:start w:val="1"/>
+      <w:numFmt w:val="lowerLetter"/>
+      <w:lvlText w:val="%2."/>
+      <w:lvlJc w:val="left"/>
+      <w:pPr>
+        <w:ind w:left="2520" w:hanging="360"/>
+      </w:pPr>
+    </w:lvl>
+    <w:lvl w:ilvl="2" w:tplc="0415001B" w:tentative="1">
+      <w:start w:val="1"/>
+      <w:numFmt w:val="lowerRoman"/>
+      <w:lvlText w:val="%3."/>
+      <w:lvlJc w:val="right"/>
+      <w:pPr>
+        <w:ind w:left="3240" w:hanging="180"/>
+      </w:pPr>
+    </w:lvl>
+    <w:lvl w:ilvl="3" w:tplc="0415000F" w:tentative="1">
+      <w:start w:val="1"/>
+      <w:numFmt w:val="decimal"/>
+      <w:lvlText w:val="%4."/>
+      <w:lvlJc w:val="left"/>
+      <w:pPr>
+        <w:ind w:left="3960" w:hanging="360"/>
+      </w:pPr>
+    </w:lvl>
+    <w:lvl w:ilvl="4" w:tplc="04150019" w:tentative="1">
+      <w:start w:val="1"/>
+      <w:numFmt w:val="lowerLetter"/>
+      <w:lvlText w:val="%5."/>
+      <w:lvlJc w:val="left"/>
+      <w:pPr>
+        <w:ind w:left="4680" w:hanging="360"/>
+      </w:pPr>
+    </w:lvl>
+    <w:lvl w:ilvl="5" w:tplc="0415001B" w:tentative="1">
+      <w:start w:val="1"/>
+      <w:numFmt w:val="lowerRoman"/>
+      <w:lvlText w:val="%6."/>
+      <w:lvlJc w:val="right"/>
+      <w:pPr>
+        <w:ind w:left="5400" w:hanging="180"/>
+      </w:pPr>
+    </w:lvl>
+    <w:lvl w:ilvl="6" w:tplc="0415000F" w:tentative="1">
+      <w:start w:val="1"/>
+      <w:numFmt w:val="decimal"/>
+      <w:lvlText w:val="%7."/>
+      <w:lvlJc w:val="left"/>
+      <w:pPr>
+        <w:ind w:left="6120" w:hanging="360"/>
+      </w:pPr>
+    </w:lvl>
+    <w:lvl w:ilvl="7" w:tplc="04150019" w:tentative="1">
+      <w:start w:val="1"/>
+      <w:numFmt w:val="lowerLetter"/>
+      <w:lvlText w:val="%8."/>
+      <w:lvlJc w:val="left"/>
+      <w:pPr>
+        <w:ind w:left="6840" w:hanging="360"/>
+      </w:pPr>
+    </w:lvl>
+    <w:lvl w:ilvl="8" w:tplc="0415001B" w:tentative="1">
+      <w:start w:val="1"/>
+      <w:numFmt w:val="lowerRoman"/>
+      <w:lvlText w:val="%9."/>
+      <w:lvlJc w:val="right"/>
+      <w:pPr>
+        <w:ind w:left="7560" w:hanging="180"/>
       </w:pPr>
     </w:lvl>
   </w:abstractNum>
@@ -2846,27 +4121,45 @@
     <w:abstractNumId w:val="0"/>
   </w:num>
   <w:num w:numId="2" w16cid:durableId="132405648">
+    <w:abstractNumId w:val="4"/>
+  </w:num>
+  <w:num w:numId="3" w16cid:durableId="503933051">
+    <w:abstractNumId w:val="2"/>
+  </w:num>
+  <w:num w:numId="4" w16cid:durableId="1246694456">
+    <w:abstractNumId w:val="10"/>
+  </w:num>
+  <w:num w:numId="5" w16cid:durableId="945040400">
+    <w:abstractNumId w:val="7"/>
+  </w:num>
+  <w:num w:numId="6" w16cid:durableId="72625295">
+    <w:abstractNumId w:val="11"/>
+  </w:num>
+  <w:num w:numId="7" w16cid:durableId="538904570">
+    <w:abstractNumId w:val="5"/>
+  </w:num>
+  <w:num w:numId="8" w16cid:durableId="1583369250">
     <w:abstractNumId w:val="3"/>
   </w:num>
-  <w:num w:numId="3" w16cid:durableId="503933051">
+  <w:num w:numId="9" w16cid:durableId="719129814">
+    <w:abstractNumId w:val="13"/>
+  </w:num>
+  <w:num w:numId="10" w16cid:durableId="785734878">
+    <w:abstractNumId w:val="6"/>
+  </w:num>
+  <w:num w:numId="11" w16cid:durableId="1943759968">
+    <w:abstractNumId w:val="9"/>
+  </w:num>
+  <w:num w:numId="12" w16cid:durableId="22169493">
+    <w:abstractNumId w:val="14"/>
+  </w:num>
+  <w:num w:numId="13" w16cid:durableId="851650702">
     <w:abstractNumId w:val="1"/>
   </w:num>
-  <w:num w:numId="4" w16cid:durableId="1246694456">
-    <w:abstractNumId w:val="6"/>
+  <w:num w:numId="14" w16cid:durableId="1171093883">
+    <w:abstractNumId w:val="12"/>
   </w:num>
-  <w:num w:numId="5" w16cid:durableId="945040400">
-    <w:abstractNumId w:val="5"/>
-  </w:num>
-  <w:num w:numId="6" w16cid:durableId="72625295">
-    <w:abstractNumId w:val="7"/>
-  </w:num>
-  <w:num w:numId="7" w16cid:durableId="538904570">
-    <w:abstractNumId w:val="4"/>
-  </w:num>
-  <w:num w:numId="8" w16cid:durableId="1583369250">
-    <w:abstractNumId w:val="2"/>
-  </w:num>
-  <w:num w:numId="9" w16cid:durableId="719129814">
+  <w:num w:numId="15" w16cid:durableId="542519601">
     <w:abstractNumId w:val="8"/>
   </w:num>
 </w:numbering>

</xml_diff>

<commit_message>
list 4 last exercise updated
</commit_message>
<xml_diff>
--- a/lista-4/wersja_2/Lista4-Raport.docx
+++ b/lista-4/wersja_2/Lista4-Raport.docx
@@ -19,9 +19,11 @@
             <w:tcW w:w="988" w:type="dxa"/>
           </w:tcPr>
           <w:p>
+            <w:proofErr w:type="spellStart"/>
             <w:r>
               <w:t>Indeks</w:t>
             </w:r>
+            <w:proofErr w:type="spellEnd"/>
           </w:p>
         </w:tc>
         <w:tc>
@@ -67,7 +69,23 @@
                 <w:sz w:val="22"/>
                 <w:szCs w:val="22"/>
               </w:rPr>
-              <w:t xml:space="preserve">Marcin Blicharski, Adam </w:t>
+              <w:t xml:space="preserve">Marcin </w:t>
+            </w:r>
+            <w:proofErr w:type="spellStart"/>
+            <w:r>
+              <w:rPr>
+                <w:sz w:val="22"/>
+                <w:szCs w:val="22"/>
+              </w:rPr>
+              <w:t>Blicharski</w:t>
+            </w:r>
+            <w:proofErr w:type="spellEnd"/>
+            <w:r>
+              <w:rPr>
+                <w:sz w:val="22"/>
+                <w:szCs w:val="22"/>
+              </w:rPr>
+              <w:t xml:space="preserve">, Adam </w:t>
             </w:r>
             <w:r>
               <w:rPr>
@@ -85,9 +103,11 @@
             <w:tcW w:w="988" w:type="dxa"/>
           </w:tcPr>
           <w:p>
+            <w:proofErr w:type="spellStart"/>
             <w:r>
               <w:t>Grupa</w:t>
             </w:r>
+            <w:proofErr w:type="spellEnd"/>
           </w:p>
         </w:tc>
         <w:tc>
@@ -351,7 +371,13 @@
         <w:rPr>
           <w:lang w:val="pl-PL"/>
         </w:rPr>
-        <w:t>Wykres słupkowy</w:t>
+        <w:t xml:space="preserve">Wykres </w:t>
+      </w:r>
+      <w:r>
+        <w:rPr>
+          <w:lang w:val="pl-PL"/>
+        </w:rPr>
+        <w:t>KOŁOWY</w:t>
       </w:r>
     </w:p>
     <w:p>
@@ -547,12 +573,14 @@
         </w:rPr>
         <w:t>„</w:t>
       </w:r>
+      <w:proofErr w:type="spellStart"/>
       <w:r>
         <w:rPr>
           <w:lang w:val="pl-PL"/>
         </w:rPr>
         <w:t>ProductCategory.Name</w:t>
       </w:r>
+      <w:proofErr w:type="spellEnd"/>
       <w:r>
         <w:rPr>
           <w:lang w:val="pl-PL"/>
@@ -571,6 +599,7 @@
         </w:rPr>
         <w:t>, do pola kolumn został wstawiony atrybut „</w:t>
       </w:r>
+      <w:proofErr w:type="spellStart"/>
       <w:r>
         <w:rPr>
           <w:lang w:val="pl-PL"/>
@@ -581,7 +610,14 @@
         <w:rPr>
           <w:lang w:val="pl-PL"/>
         </w:rPr>
-        <w:t>Color”</w:t>
+        <w:t>Color</w:t>
+      </w:r>
+      <w:proofErr w:type="spellEnd"/>
+      <w:r>
+        <w:rPr>
+          <w:lang w:val="pl-PL"/>
+        </w:rPr>
+        <w:t>”</w:t>
       </w:r>
       <w:r>
         <w:rPr>
@@ -611,7 +647,21 @@
         <w:rPr>
           <w:lang w:val="pl-PL"/>
         </w:rPr>
-        <w:t xml:space="preserve">zagregowany do liczby wystąpień (Count) </w:t>
+        <w:t>zagregowany do liczby wystąpień (</w:t>
+      </w:r>
+      <w:proofErr w:type="spellStart"/>
+      <w:r>
+        <w:rPr>
+          <w:lang w:val="pl-PL"/>
+        </w:rPr>
+        <w:t>Count</w:t>
+      </w:r>
+      <w:proofErr w:type="spellEnd"/>
+      <w:r>
+        <w:rPr>
+          <w:lang w:val="pl-PL"/>
+        </w:rPr>
+        <w:t xml:space="preserve">) </w:t>
       </w:r>
       <w:r>
         <w:rPr>
@@ -619,6 +669,7 @@
         </w:rPr>
         <w:t>atrybut „</w:t>
       </w:r>
+      <w:proofErr w:type="spellStart"/>
       <w:r>
         <w:rPr>
           <w:lang w:val="pl-PL"/>
@@ -631,6 +682,7 @@
         </w:rPr>
         <w:t>ProductID</w:t>
       </w:r>
+      <w:proofErr w:type="spellEnd"/>
       <w:r>
         <w:rPr>
           <w:lang w:val="pl-PL"/>
@@ -750,7 +802,35 @@
         <w:rPr>
           <w:lang w:val="pl-PL"/>
         </w:rPr>
-        <w:t>zagregowany do liczby wystąpień (Count) atrybut „Product.ProductID” (klucz główny tabeli)</w:t>
+        <w:t>zagregowany do liczby wystąpień (</w:t>
+      </w:r>
+      <w:proofErr w:type="spellStart"/>
+      <w:r>
+        <w:rPr>
+          <w:lang w:val="pl-PL"/>
+        </w:rPr>
+        <w:t>Count</w:t>
+      </w:r>
+      <w:proofErr w:type="spellEnd"/>
+      <w:r>
+        <w:rPr>
+          <w:lang w:val="pl-PL"/>
+        </w:rPr>
+        <w:t>) atrybut „</w:t>
+      </w:r>
+      <w:proofErr w:type="spellStart"/>
+      <w:r>
+        <w:rPr>
+          <w:lang w:val="pl-PL"/>
+        </w:rPr>
+        <w:t>Product.ProductID</w:t>
+      </w:r>
+      <w:proofErr w:type="spellEnd"/>
+      <w:r>
+        <w:rPr>
+          <w:lang w:val="pl-PL"/>
+        </w:rPr>
+        <w:t>” (klucz główny tabeli)</w:t>
       </w:r>
       <w:r>
         <w:rPr>
@@ -861,6 +941,7 @@
         </w:rPr>
         <w:t>egenda został wstawiony atrybut „</w:t>
       </w:r>
+      <w:proofErr w:type="spellStart"/>
       <w:r>
         <w:rPr>
           <w:lang w:val="pl-PL"/>
@@ -871,7 +952,14 @@
         <w:rPr>
           <w:lang w:val="pl-PL"/>
         </w:rPr>
-        <w:t xml:space="preserve">Category”, do pola </w:t>
+        <w:t>Category</w:t>
+      </w:r>
+      <w:proofErr w:type="spellEnd"/>
+      <w:r>
+        <w:rPr>
+          <w:lang w:val="pl-PL"/>
+        </w:rPr>
+        <w:t xml:space="preserve">”, do pola </w:t>
       </w:r>
       <w:r>
         <w:rPr>
@@ -889,7 +977,35 @@
         <w:rPr>
           <w:lang w:val="pl-PL"/>
         </w:rPr>
-        <w:t xml:space="preserve">zagregowany do liczby wystąpień (Count) atrybut „Product.ProductID” (klucz główny tabeli). </w:t>
+        <w:t>zagregowany do liczby wystąpień (</w:t>
+      </w:r>
+      <w:proofErr w:type="spellStart"/>
+      <w:r>
+        <w:rPr>
+          <w:lang w:val="pl-PL"/>
+        </w:rPr>
+        <w:t>Count</w:t>
+      </w:r>
+      <w:proofErr w:type="spellEnd"/>
+      <w:r>
+        <w:rPr>
+          <w:lang w:val="pl-PL"/>
+        </w:rPr>
+        <w:t>) atrybut „</w:t>
+      </w:r>
+      <w:proofErr w:type="spellStart"/>
+      <w:r>
+        <w:rPr>
+          <w:lang w:val="pl-PL"/>
+        </w:rPr>
+        <w:t>Product.ProductID</w:t>
+      </w:r>
+      <w:proofErr w:type="spellEnd"/>
+      <w:r>
+        <w:rPr>
+          <w:lang w:val="pl-PL"/>
+        </w:rPr>
+        <w:t xml:space="preserve">” (klucz główny tabeli). </w:t>
       </w:r>
       <w:r>
         <w:rPr>
@@ -946,6 +1062,7 @@
         </w:rPr>
         <w:t xml:space="preserve"> został wstawiony atrybut „</w:t>
       </w:r>
+      <w:proofErr w:type="spellStart"/>
       <w:r>
         <w:rPr>
           <w:lang w:val="pl-PL"/>
@@ -956,7 +1073,14 @@
         <w:rPr>
           <w:lang w:val="pl-PL"/>
         </w:rPr>
-        <w:t>ListPrice”, do pola o</w:t>
+        <w:t>ListPrice</w:t>
+      </w:r>
+      <w:proofErr w:type="spellEnd"/>
+      <w:r>
+        <w:rPr>
+          <w:lang w:val="pl-PL"/>
+        </w:rPr>
+        <w:t>”, do pola o</w:t>
       </w:r>
       <w:r>
         <w:rPr>
@@ -970,6 +1094,7 @@
         </w:rPr>
         <w:t xml:space="preserve"> Y został wstawiony atrybut „</w:t>
       </w:r>
+      <w:proofErr w:type="spellStart"/>
       <w:r>
         <w:rPr>
           <w:lang w:val="pl-PL"/>
@@ -980,7 +1105,14 @@
         <w:rPr>
           <w:lang w:val="pl-PL"/>
         </w:rPr>
-        <w:t xml:space="preserve">Profit”. </w:t>
+        <w:t>Profit</w:t>
+      </w:r>
+      <w:proofErr w:type="spellEnd"/>
+      <w:r>
+        <w:rPr>
+          <w:lang w:val="pl-PL"/>
+        </w:rPr>
+        <w:t xml:space="preserve">”. </w:t>
       </w:r>
       <w:r>
         <w:rPr>
@@ -1034,7 +1166,21 @@
         <w:rPr>
           <w:lang w:val="pl-PL"/>
         </w:rPr>
-        <w:t xml:space="preserve"> Wykres dostarcza też informacji o rozkładzie wartości zysku (np. widoczne jest duże zagęszczenie punktów blisko punktu (0,0), co prawdopodobnie oznacza dużo produktów zapewniających niski zysk w stosunku do swojej też niskiej ceny. Do wykresu dodaliśmy „Zoom slider” z uwagi na duże odchylenie standardowe, by móc sprawdzić szczegółowo jak rozkładają się wartości w różnych przedziałach np. dla ceny w przedziale od 0 do 1000.</w:t>
+        <w:t xml:space="preserve"> Wykres dostarcza też informacji o rozkładzie wartości zysku (np. widoczne jest duże zagęszczenie punktów blisko punktu (0,0), co prawdopodobnie oznacza dużo produktów zapewniających niski zysk w stosunku do swojej też niskiej ceny. Do wykresu dodaliśmy „Zoom </w:t>
+      </w:r>
+      <w:proofErr w:type="spellStart"/>
+      <w:r>
+        <w:rPr>
+          <w:lang w:val="pl-PL"/>
+        </w:rPr>
+        <w:t>slider</w:t>
+      </w:r>
+      <w:proofErr w:type="spellEnd"/>
+      <w:r>
+        <w:rPr>
+          <w:lang w:val="pl-PL"/>
+        </w:rPr>
+        <w:t>” z uwagi na duże odchylenie standardowe, by móc sprawdzić szczegółowo jak rozkładają się wartości w różnych przedziałach np. dla ceny w przedziale od 0 do 1000.</w:t>
       </w:r>
     </w:p>
     <w:p>
@@ -1115,64 +1261,608 @@
           <w:lang w:val="pl-PL"/>
         </w:rPr>
       </w:pPr>
-      <w:r>
-        <w:rPr>
-          <w:lang w:val="pl-PL"/>
-        </w:rPr>
-        <w:t>Table.NestedJoin(#"Sales vSalesPerson", {"CountryRegionName"}, #"Person CountryRegion", {"Name"}, "Person CountryRegion", JoinKind.LeftOuter)</w:t>
-      </w:r>
-    </w:p>
-    <w:p>
-      <w:pPr>
-        <w:rPr>
-          <w:lang w:val="pl-PL"/>
-        </w:rPr>
-      </w:pPr>
+      <w:proofErr w:type="spellStart"/>
+      <w:r>
+        <w:rPr>
+          <w:lang w:val="pl-PL"/>
+        </w:rPr>
+        <w:t>Table.NestedJoin</w:t>
+      </w:r>
+      <w:proofErr w:type="spellEnd"/>
+      <w:r>
+        <w:rPr>
+          <w:lang w:val="pl-PL"/>
+        </w:rPr>
+        <w:t xml:space="preserve">(#"Sales </w:t>
+      </w:r>
+      <w:proofErr w:type="spellStart"/>
+      <w:r>
+        <w:rPr>
+          <w:lang w:val="pl-PL"/>
+        </w:rPr>
+        <w:t>vSalesPerson</w:t>
+      </w:r>
+      <w:proofErr w:type="spellEnd"/>
+      <w:r>
+        <w:rPr>
+          <w:lang w:val="pl-PL"/>
+        </w:rPr>
+        <w:t>", {"</w:t>
+      </w:r>
+      <w:proofErr w:type="spellStart"/>
+      <w:r>
+        <w:rPr>
+          <w:lang w:val="pl-PL"/>
+        </w:rPr>
+        <w:t>CountryRegionName</w:t>
+      </w:r>
+      <w:proofErr w:type="spellEnd"/>
+      <w:r>
+        <w:rPr>
+          <w:lang w:val="pl-PL"/>
+        </w:rPr>
+        <w:t xml:space="preserve">"}, #"Person </w:t>
+      </w:r>
+      <w:proofErr w:type="spellStart"/>
+      <w:r>
+        <w:rPr>
+          <w:lang w:val="pl-PL"/>
+        </w:rPr>
+        <w:t>CountryRegion</w:t>
+      </w:r>
+      <w:proofErr w:type="spellEnd"/>
+      <w:r>
+        <w:rPr>
+          <w:lang w:val="pl-PL"/>
+        </w:rPr>
+        <w:t>", {"</w:t>
+      </w:r>
+      <w:proofErr w:type="spellStart"/>
+      <w:r>
+        <w:rPr>
+          <w:lang w:val="pl-PL"/>
+        </w:rPr>
+        <w:t>Name</w:t>
+      </w:r>
+      <w:proofErr w:type="spellEnd"/>
+      <w:r>
+        <w:rPr>
+          <w:lang w:val="pl-PL"/>
+        </w:rPr>
+        <w:t xml:space="preserve">"}, "Person </w:t>
+      </w:r>
+      <w:proofErr w:type="spellStart"/>
+      <w:r>
+        <w:rPr>
+          <w:lang w:val="pl-PL"/>
+        </w:rPr>
+        <w:t>CountryRegion</w:t>
+      </w:r>
+      <w:proofErr w:type="spellEnd"/>
+      <w:r>
+        <w:rPr>
+          <w:lang w:val="pl-PL"/>
+        </w:rPr>
+        <w:t xml:space="preserve">", </w:t>
+      </w:r>
+      <w:proofErr w:type="spellStart"/>
+      <w:r>
+        <w:rPr>
+          <w:lang w:val="pl-PL"/>
+        </w:rPr>
+        <w:t>JoinKind.LeftOuter</w:t>
+      </w:r>
+      <w:proofErr w:type="spellEnd"/>
+      <w:r>
+        <w:rPr>
+          <w:lang w:val="pl-PL"/>
+        </w:rPr>
+        <w:t>)</w:t>
+      </w:r>
+    </w:p>
+    <w:p>
+      <w:pPr>
+        <w:rPr>
+          <w:lang w:val="pl-PL"/>
+        </w:rPr>
+      </w:pPr>
+      <w:proofErr w:type="spellStart"/>
       <w:r>
         <w:rPr>
           <w:lang w:val="pl-PL"/>
         </w:rPr>
         <w:lastRenderedPageBreak/>
-        <w:t>Table.NestedJoin(Source, {"TerritoryName"}, #"Sales SalesTerritory", {"Name"}, "Sales SalesTerritory", JoinKind.LeftOuter)</w:t>
-      </w:r>
-    </w:p>
-    <w:p>
-      <w:pPr>
-        <w:rPr>
-          <w:lang w:val="pl-PL"/>
-        </w:rPr>
-      </w:pPr>
-      <w:r>
-        <w:rPr>
-          <w:lang w:val="pl-PL"/>
-        </w:rPr>
-        <w:t>Table.ExpandTableColumn(#"Merged Queries", "Person CountryRegion", {"CountryRegionCode", "Name"}, {"Person CountryRegion.CountryRegionCode", "Person CountryRegion.Name"})</w:t>
-      </w:r>
-    </w:p>
-    <w:p>
-      <w:pPr>
-        <w:rPr>
-          <w:lang w:val="pl-PL"/>
-        </w:rPr>
-      </w:pPr>
-      <w:r>
-        <w:rPr>
-          <w:lang w:val="pl-PL"/>
-        </w:rPr>
-        <w:t>Table.ExpandTableColumn(#"Expanded Person CountryRegion", "Sales SalesTerritory", {"TerritoryID", "Name", "Group", "SalesYTD", "SalesLastYear"}, {"Sales SalesTerritory.TerritoryID", "Sales SalesTerritory.Name", "Sales SalesTerritory.Group", "Sales SalesTerritory.SalesYTD", "Sales SalesTerritory.SalesLastYear"})</w:t>
-      </w:r>
-    </w:p>
-    <w:p>
-      <w:pPr>
-        <w:rPr>
-          <w:lang w:val="pl-PL"/>
-        </w:rPr>
-      </w:pPr>
-      <w:r>
-        <w:rPr>
-          <w:lang w:val="pl-PL"/>
-        </w:rPr>
-        <w:t>Table.RemoveColumns(#"Expanded Sales SalesTerritory",{"Title", "PhoneNumber", "PhoneNumberType", "EmailAddress", "EmailPromotion", "AddressLine1", "AddressLine2", "PostalCode"})</w:t>
+        <w:t>Table.NestedJoin</w:t>
+      </w:r>
+      <w:proofErr w:type="spellEnd"/>
+      <w:r>
+        <w:rPr>
+          <w:lang w:val="pl-PL"/>
+        </w:rPr>
+        <w:t>(Source, {"</w:t>
+      </w:r>
+      <w:proofErr w:type="spellStart"/>
+      <w:r>
+        <w:rPr>
+          <w:lang w:val="pl-PL"/>
+        </w:rPr>
+        <w:t>TerritoryName</w:t>
+      </w:r>
+      <w:proofErr w:type="spellEnd"/>
+      <w:r>
+        <w:rPr>
+          <w:lang w:val="pl-PL"/>
+        </w:rPr>
+        <w:t xml:space="preserve">"}, #"Sales </w:t>
+      </w:r>
+      <w:proofErr w:type="spellStart"/>
+      <w:r>
+        <w:rPr>
+          <w:lang w:val="pl-PL"/>
+        </w:rPr>
+        <w:t>SalesTerritory</w:t>
+      </w:r>
+      <w:proofErr w:type="spellEnd"/>
+      <w:r>
+        <w:rPr>
+          <w:lang w:val="pl-PL"/>
+        </w:rPr>
+        <w:t>", {"</w:t>
+      </w:r>
+      <w:proofErr w:type="spellStart"/>
+      <w:r>
+        <w:rPr>
+          <w:lang w:val="pl-PL"/>
+        </w:rPr>
+        <w:t>Name</w:t>
+      </w:r>
+      <w:proofErr w:type="spellEnd"/>
+      <w:r>
+        <w:rPr>
+          <w:lang w:val="pl-PL"/>
+        </w:rPr>
+        <w:t xml:space="preserve">"}, "Sales </w:t>
+      </w:r>
+      <w:proofErr w:type="spellStart"/>
+      <w:r>
+        <w:rPr>
+          <w:lang w:val="pl-PL"/>
+        </w:rPr>
+        <w:t>SalesTerritory</w:t>
+      </w:r>
+      <w:proofErr w:type="spellEnd"/>
+      <w:r>
+        <w:rPr>
+          <w:lang w:val="pl-PL"/>
+        </w:rPr>
+        <w:t xml:space="preserve">", </w:t>
+      </w:r>
+      <w:proofErr w:type="spellStart"/>
+      <w:r>
+        <w:rPr>
+          <w:lang w:val="pl-PL"/>
+        </w:rPr>
+        <w:t>JoinKind.LeftOuter</w:t>
+      </w:r>
+      <w:proofErr w:type="spellEnd"/>
+      <w:r>
+        <w:rPr>
+          <w:lang w:val="pl-PL"/>
+        </w:rPr>
+        <w:t>)</w:t>
+      </w:r>
+    </w:p>
+    <w:p>
+      <w:pPr>
+        <w:rPr>
+          <w:lang w:val="pl-PL"/>
+        </w:rPr>
+      </w:pPr>
+      <w:proofErr w:type="spellStart"/>
+      <w:r>
+        <w:rPr>
+          <w:lang w:val="pl-PL"/>
+        </w:rPr>
+        <w:t>Table.ExpandTableColumn</w:t>
+      </w:r>
+      <w:proofErr w:type="spellEnd"/>
+      <w:r>
+        <w:rPr>
+          <w:lang w:val="pl-PL"/>
+        </w:rPr>
+        <w:t xml:space="preserve">(#"Merged </w:t>
+      </w:r>
+      <w:proofErr w:type="spellStart"/>
+      <w:r>
+        <w:rPr>
+          <w:lang w:val="pl-PL"/>
+        </w:rPr>
+        <w:t>Queries</w:t>
+      </w:r>
+      <w:proofErr w:type="spellEnd"/>
+      <w:r>
+        <w:rPr>
+          <w:lang w:val="pl-PL"/>
+        </w:rPr>
+        <w:t xml:space="preserve">", "Person </w:t>
+      </w:r>
+      <w:proofErr w:type="spellStart"/>
+      <w:r>
+        <w:rPr>
+          <w:lang w:val="pl-PL"/>
+        </w:rPr>
+        <w:t>CountryRegion</w:t>
+      </w:r>
+      <w:proofErr w:type="spellEnd"/>
+      <w:r>
+        <w:rPr>
+          <w:lang w:val="pl-PL"/>
+        </w:rPr>
+        <w:t>", {"</w:t>
+      </w:r>
+      <w:proofErr w:type="spellStart"/>
+      <w:r>
+        <w:rPr>
+          <w:lang w:val="pl-PL"/>
+        </w:rPr>
+        <w:t>CountryRegionCode</w:t>
+      </w:r>
+      <w:proofErr w:type="spellEnd"/>
+      <w:r>
+        <w:rPr>
+          <w:lang w:val="pl-PL"/>
+        </w:rPr>
+        <w:t>", "</w:t>
+      </w:r>
+      <w:proofErr w:type="spellStart"/>
+      <w:r>
+        <w:rPr>
+          <w:lang w:val="pl-PL"/>
+        </w:rPr>
+        <w:t>Name</w:t>
+      </w:r>
+      <w:proofErr w:type="spellEnd"/>
+      <w:r>
+        <w:rPr>
+          <w:lang w:val="pl-PL"/>
+        </w:rPr>
+        <w:t xml:space="preserve">"}, {"Person </w:t>
+      </w:r>
+      <w:proofErr w:type="spellStart"/>
+      <w:r>
+        <w:rPr>
+          <w:lang w:val="pl-PL"/>
+        </w:rPr>
+        <w:t>CountryRegion.CountryRegionCode</w:t>
+      </w:r>
+      <w:proofErr w:type="spellEnd"/>
+      <w:r>
+        <w:rPr>
+          <w:lang w:val="pl-PL"/>
+        </w:rPr>
+        <w:t xml:space="preserve">", "Person </w:t>
+      </w:r>
+      <w:proofErr w:type="spellStart"/>
+      <w:r>
+        <w:rPr>
+          <w:lang w:val="pl-PL"/>
+        </w:rPr>
+        <w:t>CountryRegion.Name</w:t>
+      </w:r>
+      <w:proofErr w:type="spellEnd"/>
+      <w:r>
+        <w:rPr>
+          <w:lang w:val="pl-PL"/>
+        </w:rPr>
+        <w:t>"})</w:t>
+      </w:r>
+    </w:p>
+    <w:p>
+      <w:pPr>
+        <w:rPr>
+          <w:lang w:val="pl-PL"/>
+        </w:rPr>
+      </w:pPr>
+      <w:proofErr w:type="spellStart"/>
+      <w:r>
+        <w:rPr>
+          <w:lang w:val="pl-PL"/>
+        </w:rPr>
+        <w:t>Table.ExpandTableColumn</w:t>
+      </w:r>
+      <w:proofErr w:type="spellEnd"/>
+      <w:r>
+        <w:rPr>
+          <w:lang w:val="pl-PL"/>
+        </w:rPr>
+        <w:t xml:space="preserve">(#"Expanded Person </w:t>
+      </w:r>
+      <w:proofErr w:type="spellStart"/>
+      <w:r>
+        <w:rPr>
+          <w:lang w:val="pl-PL"/>
+        </w:rPr>
+        <w:t>CountryRegion</w:t>
+      </w:r>
+      <w:proofErr w:type="spellEnd"/>
+      <w:r>
+        <w:rPr>
+          <w:lang w:val="pl-PL"/>
+        </w:rPr>
+        <w:t xml:space="preserve">", "Sales </w:t>
+      </w:r>
+      <w:proofErr w:type="spellStart"/>
+      <w:r>
+        <w:rPr>
+          <w:lang w:val="pl-PL"/>
+        </w:rPr>
+        <w:t>SalesTerritory</w:t>
+      </w:r>
+      <w:proofErr w:type="spellEnd"/>
+      <w:r>
+        <w:rPr>
+          <w:lang w:val="pl-PL"/>
+        </w:rPr>
+        <w:t>", {"</w:t>
+      </w:r>
+      <w:proofErr w:type="spellStart"/>
+      <w:r>
+        <w:rPr>
+          <w:lang w:val="pl-PL"/>
+        </w:rPr>
+        <w:t>TerritoryID</w:t>
+      </w:r>
+      <w:proofErr w:type="spellEnd"/>
+      <w:r>
+        <w:rPr>
+          <w:lang w:val="pl-PL"/>
+        </w:rPr>
+        <w:t>", "</w:t>
+      </w:r>
+      <w:proofErr w:type="spellStart"/>
+      <w:r>
+        <w:rPr>
+          <w:lang w:val="pl-PL"/>
+        </w:rPr>
+        <w:t>Name</w:t>
+      </w:r>
+      <w:proofErr w:type="spellEnd"/>
+      <w:r>
+        <w:rPr>
+          <w:lang w:val="pl-PL"/>
+        </w:rPr>
+        <w:t>", "</w:t>
+      </w:r>
+      <w:proofErr w:type="spellStart"/>
+      <w:r>
+        <w:rPr>
+          <w:lang w:val="pl-PL"/>
+        </w:rPr>
+        <w:t>Group</w:t>
+      </w:r>
+      <w:proofErr w:type="spellEnd"/>
+      <w:r>
+        <w:rPr>
+          <w:lang w:val="pl-PL"/>
+        </w:rPr>
+        <w:t>", "</w:t>
+      </w:r>
+      <w:proofErr w:type="spellStart"/>
+      <w:r>
+        <w:rPr>
+          <w:lang w:val="pl-PL"/>
+        </w:rPr>
+        <w:t>SalesYTD</w:t>
+      </w:r>
+      <w:proofErr w:type="spellEnd"/>
+      <w:r>
+        <w:rPr>
+          <w:lang w:val="pl-PL"/>
+        </w:rPr>
+        <w:t>", "</w:t>
+      </w:r>
+      <w:proofErr w:type="spellStart"/>
+      <w:r>
+        <w:rPr>
+          <w:lang w:val="pl-PL"/>
+        </w:rPr>
+        <w:t>SalesLastYear</w:t>
+      </w:r>
+      <w:proofErr w:type="spellEnd"/>
+      <w:r>
+        <w:rPr>
+          <w:lang w:val="pl-PL"/>
+        </w:rPr>
+        <w:t xml:space="preserve">"}, {"Sales </w:t>
+      </w:r>
+      <w:proofErr w:type="spellStart"/>
+      <w:r>
+        <w:rPr>
+          <w:lang w:val="pl-PL"/>
+        </w:rPr>
+        <w:t>SalesTerritory.TerritoryID</w:t>
+      </w:r>
+      <w:proofErr w:type="spellEnd"/>
+      <w:r>
+        <w:rPr>
+          <w:lang w:val="pl-PL"/>
+        </w:rPr>
+        <w:t xml:space="preserve">", "Sales </w:t>
+      </w:r>
+      <w:proofErr w:type="spellStart"/>
+      <w:r>
+        <w:rPr>
+          <w:lang w:val="pl-PL"/>
+        </w:rPr>
+        <w:t>SalesTerritory.Name</w:t>
+      </w:r>
+      <w:proofErr w:type="spellEnd"/>
+      <w:r>
+        <w:rPr>
+          <w:lang w:val="pl-PL"/>
+        </w:rPr>
+        <w:t xml:space="preserve">", "Sales </w:t>
+      </w:r>
+      <w:proofErr w:type="spellStart"/>
+      <w:r>
+        <w:rPr>
+          <w:lang w:val="pl-PL"/>
+        </w:rPr>
+        <w:t>SalesTerritory.Group</w:t>
+      </w:r>
+      <w:proofErr w:type="spellEnd"/>
+      <w:r>
+        <w:rPr>
+          <w:lang w:val="pl-PL"/>
+        </w:rPr>
+        <w:t xml:space="preserve">", "Sales </w:t>
+      </w:r>
+      <w:proofErr w:type="spellStart"/>
+      <w:r>
+        <w:rPr>
+          <w:lang w:val="pl-PL"/>
+        </w:rPr>
+        <w:t>SalesTerritory.SalesYTD</w:t>
+      </w:r>
+      <w:proofErr w:type="spellEnd"/>
+      <w:r>
+        <w:rPr>
+          <w:lang w:val="pl-PL"/>
+        </w:rPr>
+        <w:t xml:space="preserve">", "Sales </w:t>
+      </w:r>
+      <w:proofErr w:type="spellStart"/>
+      <w:r>
+        <w:rPr>
+          <w:lang w:val="pl-PL"/>
+        </w:rPr>
+        <w:t>SalesTerritory.SalesLastYear</w:t>
+      </w:r>
+      <w:proofErr w:type="spellEnd"/>
+      <w:r>
+        <w:rPr>
+          <w:lang w:val="pl-PL"/>
+        </w:rPr>
+        <w:t>"})</w:t>
+      </w:r>
+    </w:p>
+    <w:p>
+      <w:pPr>
+        <w:rPr>
+          <w:lang w:val="pl-PL"/>
+        </w:rPr>
+      </w:pPr>
+      <w:proofErr w:type="spellStart"/>
+      <w:r>
+        <w:rPr>
+          <w:lang w:val="pl-PL"/>
+        </w:rPr>
+        <w:t>Table.RemoveColumns</w:t>
+      </w:r>
+      <w:proofErr w:type="spellEnd"/>
+      <w:r>
+        <w:rPr>
+          <w:lang w:val="pl-PL"/>
+        </w:rPr>
+        <w:t xml:space="preserve">(#"Expanded Sales </w:t>
+      </w:r>
+      <w:proofErr w:type="spellStart"/>
+      <w:r>
+        <w:rPr>
+          <w:lang w:val="pl-PL"/>
+        </w:rPr>
+        <w:t>SalesTerritory</w:t>
+      </w:r>
+      <w:proofErr w:type="spellEnd"/>
+      <w:r>
+        <w:rPr>
+          <w:lang w:val="pl-PL"/>
+        </w:rPr>
+        <w:t>",{"</w:t>
+      </w:r>
+      <w:proofErr w:type="spellStart"/>
+      <w:r>
+        <w:rPr>
+          <w:lang w:val="pl-PL"/>
+        </w:rPr>
+        <w:t>Title</w:t>
+      </w:r>
+      <w:proofErr w:type="spellEnd"/>
+      <w:r>
+        <w:rPr>
+          <w:lang w:val="pl-PL"/>
+        </w:rPr>
+        <w:t>", "</w:t>
+      </w:r>
+      <w:proofErr w:type="spellStart"/>
+      <w:r>
+        <w:rPr>
+          <w:lang w:val="pl-PL"/>
+        </w:rPr>
+        <w:t>PhoneNumber</w:t>
+      </w:r>
+      <w:proofErr w:type="spellEnd"/>
+      <w:r>
+        <w:rPr>
+          <w:lang w:val="pl-PL"/>
+        </w:rPr>
+        <w:t>", "</w:t>
+      </w:r>
+      <w:proofErr w:type="spellStart"/>
+      <w:r>
+        <w:rPr>
+          <w:lang w:val="pl-PL"/>
+        </w:rPr>
+        <w:t>PhoneNumberType</w:t>
+      </w:r>
+      <w:proofErr w:type="spellEnd"/>
+      <w:r>
+        <w:rPr>
+          <w:lang w:val="pl-PL"/>
+        </w:rPr>
+        <w:t>", "</w:t>
+      </w:r>
+      <w:proofErr w:type="spellStart"/>
+      <w:r>
+        <w:rPr>
+          <w:lang w:val="pl-PL"/>
+        </w:rPr>
+        <w:t>EmailAddress</w:t>
+      </w:r>
+      <w:proofErr w:type="spellEnd"/>
+      <w:r>
+        <w:rPr>
+          <w:lang w:val="pl-PL"/>
+        </w:rPr>
+        <w:t>", "</w:t>
+      </w:r>
+      <w:proofErr w:type="spellStart"/>
+      <w:r>
+        <w:rPr>
+          <w:lang w:val="pl-PL"/>
+        </w:rPr>
+        <w:t>EmailPromotion</w:t>
+      </w:r>
+      <w:proofErr w:type="spellEnd"/>
+      <w:r>
+        <w:rPr>
+          <w:lang w:val="pl-PL"/>
+        </w:rPr>
+        <w:t>", "AddressLine1", "AddressLine2", "</w:t>
+      </w:r>
+      <w:proofErr w:type="spellStart"/>
+      <w:r>
+        <w:rPr>
+          <w:lang w:val="pl-PL"/>
+        </w:rPr>
+        <w:t>PostalCode</w:t>
+      </w:r>
+      <w:proofErr w:type="spellEnd"/>
+      <w:r>
+        <w:rPr>
+          <w:lang w:val="pl-PL"/>
+        </w:rPr>
+        <w:t>"})</w:t>
       </w:r>
     </w:p>
     <w:p>
@@ -1195,37 +1885,481 @@
           <w:lang w:val="pl-PL"/>
         </w:rPr>
       </w:pPr>
-      <w:r>
-        <w:rPr>
-          <w:lang w:val="pl-PL"/>
-        </w:rPr>
-        <w:t>Table.ExpandRecordColumn(#"Removed Columns", "Sales.SalesOrderHeader", {"SalesOrderID", "OrderDate", "SalesOrderNumber", "CustomerID", "SalesPersonID", "TerritoryID"}, {"Sales.SalesOrderHeader.SalesOrderID", "Sales.SalesOrderHeader.OrderDate", "Sales.SalesOrderHeader.SalesOrderNumber", "Sales.SalesOrderHeader.CustomerID", "Sales.SalesOrderHeader.SalesPersonID", "Sales.SalesOrderHeader.TerritoryID"})</w:t>
-      </w:r>
-    </w:p>
-    <w:p>
-      <w:pPr>
-        <w:rPr>
-          <w:lang w:val="pl-PL"/>
-        </w:rPr>
-      </w:pPr>
-      <w:r>
-        <w:rPr>
-          <w:lang w:val="pl-PL"/>
-        </w:rPr>
-        <w:t>Table.ExpandTableColumn(#"Expanded Sales.SalesOrderHeader", "Sales SalesOrderHeader", {"Sales.SalesTerritory"}, {"Sales SalesOrderHeader.Sales.SalesTerritory"})</w:t>
-      </w:r>
-    </w:p>
-    <w:p>
-      <w:pPr>
-        <w:rPr>
-          <w:lang w:val="pl-PL"/>
-        </w:rPr>
-      </w:pPr>
-      <w:r>
-        <w:rPr>
-          <w:lang w:val="pl-PL"/>
-        </w:rPr>
-        <w:t>Table.ExpandRecordColumn(#"Expanded Sales SalesOrderHeader", "Sales SalesOrderHeader.Sales.SalesTerritory", {"TerritoryID", "Name", "CountryRegionCode", "Group", "Person.CountryRegion"}, {"Sales SalesOrderHeader.Sales.SalesTerritory.TerritoryID", "Sales SalesOrderHeader.Sales.SalesTerritory.Name", "Sales SalesOrderHeader.Sales.SalesTerritory.CountryRegionCode", "Sales SalesOrderHeader.Sales.SalesTerritory.Group", "Sales SalesOrderHeader.Sales.SalesTerritory.Person.CountryRegion"})</w:t>
+      <w:proofErr w:type="spellStart"/>
+      <w:r>
+        <w:rPr>
+          <w:lang w:val="pl-PL"/>
+        </w:rPr>
+        <w:t>Table.ExpandRecordColumn</w:t>
+      </w:r>
+      <w:proofErr w:type="spellEnd"/>
+      <w:r>
+        <w:rPr>
+          <w:lang w:val="pl-PL"/>
+        </w:rPr>
+        <w:t xml:space="preserve">(#"Removed </w:t>
+      </w:r>
+      <w:proofErr w:type="spellStart"/>
+      <w:r>
+        <w:rPr>
+          <w:lang w:val="pl-PL"/>
+        </w:rPr>
+        <w:t>Columns</w:t>
+      </w:r>
+      <w:proofErr w:type="spellEnd"/>
+      <w:r>
+        <w:rPr>
+          <w:lang w:val="pl-PL"/>
+        </w:rPr>
+        <w:t>", "</w:t>
+      </w:r>
+      <w:proofErr w:type="spellStart"/>
+      <w:r>
+        <w:rPr>
+          <w:lang w:val="pl-PL"/>
+        </w:rPr>
+        <w:t>Sales.SalesOrderHeader</w:t>
+      </w:r>
+      <w:proofErr w:type="spellEnd"/>
+      <w:r>
+        <w:rPr>
+          <w:lang w:val="pl-PL"/>
+        </w:rPr>
+        <w:t>", {"</w:t>
+      </w:r>
+      <w:proofErr w:type="spellStart"/>
+      <w:r>
+        <w:rPr>
+          <w:lang w:val="pl-PL"/>
+        </w:rPr>
+        <w:t>SalesOrderID</w:t>
+      </w:r>
+      <w:proofErr w:type="spellEnd"/>
+      <w:r>
+        <w:rPr>
+          <w:lang w:val="pl-PL"/>
+        </w:rPr>
+        <w:t>", "</w:t>
+      </w:r>
+      <w:proofErr w:type="spellStart"/>
+      <w:r>
+        <w:rPr>
+          <w:lang w:val="pl-PL"/>
+        </w:rPr>
+        <w:t>OrderDate</w:t>
+      </w:r>
+      <w:proofErr w:type="spellEnd"/>
+      <w:r>
+        <w:rPr>
+          <w:lang w:val="pl-PL"/>
+        </w:rPr>
+        <w:t>", "</w:t>
+      </w:r>
+      <w:proofErr w:type="spellStart"/>
+      <w:r>
+        <w:rPr>
+          <w:lang w:val="pl-PL"/>
+        </w:rPr>
+        <w:t>SalesOrderNumber</w:t>
+      </w:r>
+      <w:proofErr w:type="spellEnd"/>
+      <w:r>
+        <w:rPr>
+          <w:lang w:val="pl-PL"/>
+        </w:rPr>
+        <w:t>", "</w:t>
+      </w:r>
+      <w:proofErr w:type="spellStart"/>
+      <w:r>
+        <w:rPr>
+          <w:lang w:val="pl-PL"/>
+        </w:rPr>
+        <w:t>CustomerID</w:t>
+      </w:r>
+      <w:proofErr w:type="spellEnd"/>
+      <w:r>
+        <w:rPr>
+          <w:lang w:val="pl-PL"/>
+        </w:rPr>
+        <w:t>", "</w:t>
+      </w:r>
+      <w:proofErr w:type="spellStart"/>
+      <w:r>
+        <w:rPr>
+          <w:lang w:val="pl-PL"/>
+        </w:rPr>
+        <w:t>SalesPersonID</w:t>
+      </w:r>
+      <w:proofErr w:type="spellEnd"/>
+      <w:r>
+        <w:rPr>
+          <w:lang w:val="pl-PL"/>
+        </w:rPr>
+        <w:t>", "</w:t>
+      </w:r>
+      <w:proofErr w:type="spellStart"/>
+      <w:r>
+        <w:rPr>
+          <w:lang w:val="pl-PL"/>
+        </w:rPr>
+        <w:t>TerritoryID</w:t>
+      </w:r>
+      <w:proofErr w:type="spellEnd"/>
+      <w:r>
+        <w:rPr>
+          <w:lang w:val="pl-PL"/>
+        </w:rPr>
+        <w:t>"}, {"</w:t>
+      </w:r>
+      <w:proofErr w:type="spellStart"/>
+      <w:r>
+        <w:rPr>
+          <w:lang w:val="pl-PL"/>
+        </w:rPr>
+        <w:t>Sales.SalesOrderHeader.SalesOrderID</w:t>
+      </w:r>
+      <w:proofErr w:type="spellEnd"/>
+      <w:r>
+        <w:rPr>
+          <w:lang w:val="pl-PL"/>
+        </w:rPr>
+        <w:t>", "</w:t>
+      </w:r>
+      <w:proofErr w:type="spellStart"/>
+      <w:r>
+        <w:rPr>
+          <w:lang w:val="pl-PL"/>
+        </w:rPr>
+        <w:t>Sales.SalesOrderHeader.OrderDate</w:t>
+      </w:r>
+      <w:proofErr w:type="spellEnd"/>
+      <w:r>
+        <w:rPr>
+          <w:lang w:val="pl-PL"/>
+        </w:rPr>
+        <w:t>", "</w:t>
+      </w:r>
+      <w:proofErr w:type="spellStart"/>
+      <w:r>
+        <w:rPr>
+          <w:lang w:val="pl-PL"/>
+        </w:rPr>
+        <w:t>Sales.SalesOrderHeader.SalesOrderNumber</w:t>
+      </w:r>
+      <w:proofErr w:type="spellEnd"/>
+      <w:r>
+        <w:rPr>
+          <w:lang w:val="pl-PL"/>
+        </w:rPr>
+        <w:t>", "</w:t>
+      </w:r>
+      <w:proofErr w:type="spellStart"/>
+      <w:r>
+        <w:rPr>
+          <w:lang w:val="pl-PL"/>
+        </w:rPr>
+        <w:t>Sales.SalesOrderHeader.CustomerID</w:t>
+      </w:r>
+      <w:proofErr w:type="spellEnd"/>
+      <w:r>
+        <w:rPr>
+          <w:lang w:val="pl-PL"/>
+        </w:rPr>
+        <w:t>", "</w:t>
+      </w:r>
+      <w:proofErr w:type="spellStart"/>
+      <w:r>
+        <w:rPr>
+          <w:lang w:val="pl-PL"/>
+        </w:rPr>
+        <w:t>Sales.SalesOrderHeader.SalesPersonID</w:t>
+      </w:r>
+      <w:proofErr w:type="spellEnd"/>
+      <w:r>
+        <w:rPr>
+          <w:lang w:val="pl-PL"/>
+        </w:rPr>
+        <w:t>", "</w:t>
+      </w:r>
+      <w:proofErr w:type="spellStart"/>
+      <w:r>
+        <w:rPr>
+          <w:lang w:val="pl-PL"/>
+        </w:rPr>
+        <w:t>Sales.SalesOrderHeader.TerritoryID</w:t>
+      </w:r>
+      <w:proofErr w:type="spellEnd"/>
+      <w:r>
+        <w:rPr>
+          <w:lang w:val="pl-PL"/>
+        </w:rPr>
+        <w:t>"})</w:t>
+      </w:r>
+    </w:p>
+    <w:p>
+      <w:pPr>
+        <w:rPr>
+          <w:lang w:val="pl-PL"/>
+        </w:rPr>
+      </w:pPr>
+      <w:proofErr w:type="spellStart"/>
+      <w:r>
+        <w:rPr>
+          <w:lang w:val="pl-PL"/>
+        </w:rPr>
+        <w:t>Table.ExpandTableColumn</w:t>
+      </w:r>
+      <w:proofErr w:type="spellEnd"/>
+      <w:r>
+        <w:rPr>
+          <w:lang w:val="pl-PL"/>
+        </w:rPr>
+        <w:t xml:space="preserve">(#"Expanded </w:t>
+      </w:r>
+      <w:proofErr w:type="spellStart"/>
+      <w:r>
+        <w:rPr>
+          <w:lang w:val="pl-PL"/>
+        </w:rPr>
+        <w:t>Sales.SalesOrderHeader</w:t>
+      </w:r>
+      <w:proofErr w:type="spellEnd"/>
+      <w:r>
+        <w:rPr>
+          <w:lang w:val="pl-PL"/>
+        </w:rPr>
+        <w:t xml:space="preserve">", "Sales </w:t>
+      </w:r>
+      <w:proofErr w:type="spellStart"/>
+      <w:r>
+        <w:rPr>
+          <w:lang w:val="pl-PL"/>
+        </w:rPr>
+        <w:t>SalesOrderHeader</w:t>
+      </w:r>
+      <w:proofErr w:type="spellEnd"/>
+      <w:r>
+        <w:rPr>
+          <w:lang w:val="pl-PL"/>
+        </w:rPr>
+        <w:t>", {"</w:t>
+      </w:r>
+      <w:proofErr w:type="spellStart"/>
+      <w:r>
+        <w:rPr>
+          <w:lang w:val="pl-PL"/>
+        </w:rPr>
+        <w:t>Sales.SalesTerritory</w:t>
+      </w:r>
+      <w:proofErr w:type="spellEnd"/>
+      <w:r>
+        <w:rPr>
+          <w:lang w:val="pl-PL"/>
+        </w:rPr>
+        <w:t xml:space="preserve">"}, {"Sales </w:t>
+      </w:r>
+      <w:proofErr w:type="spellStart"/>
+      <w:r>
+        <w:rPr>
+          <w:lang w:val="pl-PL"/>
+        </w:rPr>
+        <w:t>SalesOrderHeader.Sales.SalesTerritory</w:t>
+      </w:r>
+      <w:proofErr w:type="spellEnd"/>
+      <w:r>
+        <w:rPr>
+          <w:lang w:val="pl-PL"/>
+        </w:rPr>
+        <w:t>"})</w:t>
+      </w:r>
+    </w:p>
+    <w:p>
+      <w:pPr>
+        <w:rPr>
+          <w:lang w:val="pl-PL"/>
+        </w:rPr>
+      </w:pPr>
+      <w:proofErr w:type="spellStart"/>
+      <w:r>
+        <w:rPr>
+          <w:lang w:val="pl-PL"/>
+        </w:rPr>
+        <w:t>Table.ExpandRecordColumn</w:t>
+      </w:r>
+      <w:proofErr w:type="spellEnd"/>
+      <w:r>
+        <w:rPr>
+          <w:lang w:val="pl-PL"/>
+        </w:rPr>
+        <w:t xml:space="preserve">(#"Expanded Sales </w:t>
+      </w:r>
+      <w:proofErr w:type="spellStart"/>
+      <w:r>
+        <w:rPr>
+          <w:lang w:val="pl-PL"/>
+        </w:rPr>
+        <w:t>SalesOrderHeader</w:t>
+      </w:r>
+      <w:proofErr w:type="spellEnd"/>
+      <w:r>
+        <w:rPr>
+          <w:lang w:val="pl-PL"/>
+        </w:rPr>
+        <w:t xml:space="preserve">", "Sales </w:t>
+      </w:r>
+      <w:proofErr w:type="spellStart"/>
+      <w:r>
+        <w:rPr>
+          <w:lang w:val="pl-PL"/>
+        </w:rPr>
+        <w:t>SalesOrderHeader.Sales.SalesTerritory</w:t>
+      </w:r>
+      <w:proofErr w:type="spellEnd"/>
+      <w:r>
+        <w:rPr>
+          <w:lang w:val="pl-PL"/>
+        </w:rPr>
+        <w:t>", {"</w:t>
+      </w:r>
+      <w:proofErr w:type="spellStart"/>
+      <w:r>
+        <w:rPr>
+          <w:lang w:val="pl-PL"/>
+        </w:rPr>
+        <w:t>TerritoryID</w:t>
+      </w:r>
+      <w:proofErr w:type="spellEnd"/>
+      <w:r>
+        <w:rPr>
+          <w:lang w:val="pl-PL"/>
+        </w:rPr>
+        <w:t>", "</w:t>
+      </w:r>
+      <w:proofErr w:type="spellStart"/>
+      <w:r>
+        <w:rPr>
+          <w:lang w:val="pl-PL"/>
+        </w:rPr>
+        <w:t>Name</w:t>
+      </w:r>
+      <w:proofErr w:type="spellEnd"/>
+      <w:r>
+        <w:rPr>
+          <w:lang w:val="pl-PL"/>
+        </w:rPr>
+        <w:t>", "</w:t>
+      </w:r>
+      <w:proofErr w:type="spellStart"/>
+      <w:r>
+        <w:rPr>
+          <w:lang w:val="pl-PL"/>
+        </w:rPr>
+        <w:t>CountryRegionCode</w:t>
+      </w:r>
+      <w:proofErr w:type="spellEnd"/>
+      <w:r>
+        <w:rPr>
+          <w:lang w:val="pl-PL"/>
+        </w:rPr>
+        <w:t>", "</w:t>
+      </w:r>
+      <w:proofErr w:type="spellStart"/>
+      <w:r>
+        <w:rPr>
+          <w:lang w:val="pl-PL"/>
+        </w:rPr>
+        <w:t>Group</w:t>
+      </w:r>
+      <w:proofErr w:type="spellEnd"/>
+      <w:r>
+        <w:rPr>
+          <w:lang w:val="pl-PL"/>
+        </w:rPr>
+        <w:t>", "</w:t>
+      </w:r>
+      <w:proofErr w:type="spellStart"/>
+      <w:r>
+        <w:rPr>
+          <w:lang w:val="pl-PL"/>
+        </w:rPr>
+        <w:t>Person.CountryRegion</w:t>
+      </w:r>
+      <w:proofErr w:type="spellEnd"/>
+      <w:r>
+        <w:rPr>
+          <w:lang w:val="pl-PL"/>
+        </w:rPr>
+        <w:t xml:space="preserve">"}, {"Sales </w:t>
+      </w:r>
+      <w:proofErr w:type="spellStart"/>
+      <w:r>
+        <w:rPr>
+          <w:lang w:val="pl-PL"/>
+        </w:rPr>
+        <w:t>SalesOrderHeader.Sales.SalesTerritory.TerritoryID</w:t>
+      </w:r>
+      <w:proofErr w:type="spellEnd"/>
+      <w:r>
+        <w:rPr>
+          <w:lang w:val="pl-PL"/>
+        </w:rPr>
+        <w:t xml:space="preserve">", "Sales </w:t>
+      </w:r>
+      <w:proofErr w:type="spellStart"/>
+      <w:r>
+        <w:rPr>
+          <w:lang w:val="pl-PL"/>
+        </w:rPr>
+        <w:t>SalesOrderHeader.Sales.SalesTerritory.Name</w:t>
+      </w:r>
+      <w:proofErr w:type="spellEnd"/>
+      <w:r>
+        <w:rPr>
+          <w:lang w:val="pl-PL"/>
+        </w:rPr>
+        <w:t xml:space="preserve">", "Sales </w:t>
+      </w:r>
+      <w:proofErr w:type="spellStart"/>
+      <w:r>
+        <w:rPr>
+          <w:lang w:val="pl-PL"/>
+        </w:rPr>
+        <w:t>SalesOrderHeader.Sales.SalesTerritory.CountryRegionCode</w:t>
+      </w:r>
+      <w:proofErr w:type="spellEnd"/>
+      <w:r>
+        <w:rPr>
+          <w:lang w:val="pl-PL"/>
+        </w:rPr>
+        <w:t xml:space="preserve">", "Sales </w:t>
+      </w:r>
+      <w:proofErr w:type="spellStart"/>
+      <w:r>
+        <w:rPr>
+          <w:lang w:val="pl-PL"/>
+        </w:rPr>
+        <w:t>SalesOrderHeader.Sales.SalesTerritory.Group</w:t>
+      </w:r>
+      <w:proofErr w:type="spellEnd"/>
+      <w:r>
+        <w:rPr>
+          <w:lang w:val="pl-PL"/>
+        </w:rPr>
+        <w:t xml:space="preserve">", "Sales </w:t>
+      </w:r>
+      <w:proofErr w:type="spellStart"/>
+      <w:r>
+        <w:rPr>
+          <w:lang w:val="pl-PL"/>
+        </w:rPr>
+        <w:t>SalesOrderHeader.Sales.SalesTerritory.Person.CountryRegion</w:t>
+      </w:r>
+      <w:proofErr w:type="spellEnd"/>
+      <w:r>
+        <w:rPr>
+          <w:lang w:val="pl-PL"/>
+        </w:rPr>
+        <w:t>"})</w:t>
       </w:r>
     </w:p>
     <w:p>
@@ -1248,24 +2382,180 @@
           <w:lang w:val="pl-PL"/>
         </w:rPr>
       </w:pPr>
-      <w:r>
-        <w:rPr>
-          <w:lang w:val="pl-PL"/>
-        </w:rPr>
-        <w:t>Table.NestedJoin(#"Sales SalesOrderDetail", {"SalesOrderID"}, #"Sales SalesOrderHeader", {"SalesOrderID"}, "Sales SalesOrderHeader", JoinKind.LeftOuter)</w:t>
-      </w:r>
-    </w:p>
-    <w:p>
-      <w:pPr>
-        <w:rPr>
-          <w:lang w:val="pl-PL"/>
-        </w:rPr>
-      </w:pPr>
-      <w:r>
-        <w:rPr>
-          <w:lang w:val="pl-PL"/>
-        </w:rPr>
-        <w:t>Table.RemoveColumns(Source,{"CarrierTrackingNumber", "SpecialOfferID", "rowguid", "ModifiedDate"})</w:t>
+      <w:proofErr w:type="spellStart"/>
+      <w:r>
+        <w:rPr>
+          <w:lang w:val="pl-PL"/>
+        </w:rPr>
+        <w:t>Table.NestedJoin</w:t>
+      </w:r>
+      <w:proofErr w:type="spellEnd"/>
+      <w:r>
+        <w:rPr>
+          <w:lang w:val="pl-PL"/>
+        </w:rPr>
+        <w:t xml:space="preserve">(#"Sales </w:t>
+      </w:r>
+      <w:proofErr w:type="spellStart"/>
+      <w:r>
+        <w:rPr>
+          <w:lang w:val="pl-PL"/>
+        </w:rPr>
+        <w:t>SalesOrderDetail</w:t>
+      </w:r>
+      <w:proofErr w:type="spellEnd"/>
+      <w:r>
+        <w:rPr>
+          <w:lang w:val="pl-PL"/>
+        </w:rPr>
+        <w:t>", {"</w:t>
+      </w:r>
+      <w:proofErr w:type="spellStart"/>
+      <w:r>
+        <w:rPr>
+          <w:lang w:val="pl-PL"/>
+        </w:rPr>
+        <w:t>SalesOrderID</w:t>
+      </w:r>
+      <w:proofErr w:type="spellEnd"/>
+      <w:r>
+        <w:rPr>
+          <w:lang w:val="pl-PL"/>
+        </w:rPr>
+        <w:t xml:space="preserve">"}, #"Sales </w:t>
+      </w:r>
+      <w:proofErr w:type="spellStart"/>
+      <w:r>
+        <w:rPr>
+          <w:lang w:val="pl-PL"/>
+        </w:rPr>
+        <w:t>SalesOrderHeader</w:t>
+      </w:r>
+      <w:proofErr w:type="spellEnd"/>
+      <w:r>
+        <w:rPr>
+          <w:lang w:val="pl-PL"/>
+        </w:rPr>
+        <w:t>", {"</w:t>
+      </w:r>
+      <w:proofErr w:type="spellStart"/>
+      <w:r>
+        <w:rPr>
+          <w:lang w:val="pl-PL"/>
+        </w:rPr>
+        <w:t>SalesOrderID</w:t>
+      </w:r>
+      <w:proofErr w:type="spellEnd"/>
+      <w:r>
+        <w:rPr>
+          <w:lang w:val="pl-PL"/>
+        </w:rPr>
+        <w:t xml:space="preserve">"}, "Sales </w:t>
+      </w:r>
+      <w:proofErr w:type="spellStart"/>
+      <w:r>
+        <w:rPr>
+          <w:lang w:val="pl-PL"/>
+        </w:rPr>
+        <w:t>SalesOrderHeader</w:t>
+      </w:r>
+      <w:proofErr w:type="spellEnd"/>
+      <w:r>
+        <w:rPr>
+          <w:lang w:val="pl-PL"/>
+        </w:rPr>
+        <w:t xml:space="preserve">", </w:t>
+      </w:r>
+      <w:proofErr w:type="spellStart"/>
+      <w:r>
+        <w:rPr>
+          <w:lang w:val="pl-PL"/>
+        </w:rPr>
+        <w:t>JoinKind.LeftOuter</w:t>
+      </w:r>
+      <w:proofErr w:type="spellEnd"/>
+      <w:r>
+        <w:rPr>
+          <w:lang w:val="pl-PL"/>
+        </w:rPr>
+        <w:t>)</w:t>
+      </w:r>
+    </w:p>
+    <w:p>
+      <w:pPr>
+        <w:rPr>
+          <w:lang w:val="pl-PL"/>
+        </w:rPr>
+      </w:pPr>
+      <w:proofErr w:type="spellStart"/>
+      <w:r>
+        <w:rPr>
+          <w:lang w:val="pl-PL"/>
+        </w:rPr>
+        <w:t>Table.RemoveColumns</w:t>
+      </w:r>
+      <w:proofErr w:type="spellEnd"/>
+      <w:r>
+        <w:rPr>
+          <w:lang w:val="pl-PL"/>
+        </w:rPr>
+        <w:t>(Source,{"</w:t>
+      </w:r>
+      <w:proofErr w:type="spellStart"/>
+      <w:r>
+        <w:rPr>
+          <w:lang w:val="pl-PL"/>
+        </w:rPr>
+        <w:t>CarrierTrackingNumber</w:t>
+      </w:r>
+      <w:proofErr w:type="spellEnd"/>
+      <w:r>
+        <w:rPr>
+          <w:lang w:val="pl-PL"/>
+        </w:rPr>
+        <w:t>", "</w:t>
+      </w:r>
+      <w:proofErr w:type="spellStart"/>
+      <w:r>
+        <w:rPr>
+          <w:lang w:val="pl-PL"/>
+        </w:rPr>
+        <w:t>SpecialOfferID</w:t>
+      </w:r>
+      <w:proofErr w:type="spellEnd"/>
+      <w:r>
+        <w:rPr>
+          <w:lang w:val="pl-PL"/>
+        </w:rPr>
+        <w:t>", "</w:t>
+      </w:r>
+      <w:proofErr w:type="spellStart"/>
+      <w:r>
+        <w:rPr>
+          <w:lang w:val="pl-PL"/>
+        </w:rPr>
+        <w:t>rowguid</w:t>
+      </w:r>
+      <w:proofErr w:type="spellEnd"/>
+      <w:r>
+        <w:rPr>
+          <w:lang w:val="pl-PL"/>
+        </w:rPr>
+        <w:t>", "</w:t>
+      </w:r>
+      <w:proofErr w:type="spellStart"/>
+      <w:r>
+        <w:rPr>
+          <w:lang w:val="pl-PL"/>
+        </w:rPr>
+        <w:t>ModifiedDate</w:t>
+      </w:r>
+      <w:proofErr w:type="spellEnd"/>
+      <w:r>
+        <w:rPr>
+          <w:lang w:val="pl-PL"/>
+        </w:rPr>
+        <w:t>"})</w:t>
       </w:r>
     </w:p>
     <w:p>
@@ -1299,7 +2589,35 @@
         <w:rPr>
           <w:lang w:val="pl-PL"/>
         </w:rPr>
-        <w:t>Możliwe jest dołączenie do modelu informacji o czasie realizacji zamówienia (w dniach). Z tabeli SalesOrderHeader należy obliczyć liczbę dni miedzy datą z atrybutu ShipDate (oznaczającą</w:t>
+        <w:t xml:space="preserve">Możliwe jest dołączenie do modelu informacji o czasie realizacji zamówienia (w dniach). Z tabeli </w:t>
+      </w:r>
+      <w:proofErr w:type="spellStart"/>
+      <w:r>
+        <w:rPr>
+          <w:lang w:val="pl-PL"/>
+        </w:rPr>
+        <w:t>SalesOrderHeader</w:t>
+      </w:r>
+      <w:proofErr w:type="spellEnd"/>
+      <w:r>
+        <w:rPr>
+          <w:lang w:val="pl-PL"/>
+        </w:rPr>
+        <w:t xml:space="preserve"> należy obliczyć liczbę dni miedzy datą z atrybutu </w:t>
+      </w:r>
+      <w:proofErr w:type="spellStart"/>
+      <w:r>
+        <w:rPr>
+          <w:lang w:val="pl-PL"/>
+        </w:rPr>
+        <w:t>ShipDate</w:t>
+      </w:r>
+      <w:proofErr w:type="spellEnd"/>
+      <w:r>
+        <w:rPr>
+          <w:lang w:val="pl-PL"/>
+        </w:rPr>
+        <w:t xml:space="preserve"> (oznaczającą</w:t>
       </w:r>
       <w:r>
         <w:rPr>
@@ -1323,8 +2641,16 @@
         <w:rPr>
           <w:lang w:val="pl-PL"/>
         </w:rPr>
-        <w:t xml:space="preserve"> i datą z atrybutu OrderDate</w:t>
-      </w:r>
+        <w:t xml:space="preserve"> i datą z atrybutu </w:t>
+      </w:r>
+      <w:proofErr w:type="spellStart"/>
+      <w:r>
+        <w:rPr>
+          <w:lang w:val="pl-PL"/>
+        </w:rPr>
+        <w:t>OrderDate</w:t>
+      </w:r>
+      <w:proofErr w:type="spellEnd"/>
       <w:r>
         <w:rPr>
           <w:lang w:val="pl-PL"/>
@@ -1341,7 +2667,21 @@
         <w:rPr>
           <w:lang w:val="pl-PL"/>
         </w:rPr>
-        <w:t xml:space="preserve"> Oczywiście będzie to wartość przybliżona, gdyż ShipDate jest </w:t>
+        <w:t xml:space="preserve"> Oczywiście będzie to wartość przybliżona, gdyż </w:t>
+      </w:r>
+      <w:proofErr w:type="spellStart"/>
+      <w:r>
+        <w:rPr>
+          <w:lang w:val="pl-PL"/>
+        </w:rPr>
+        <w:t>ShipDate</w:t>
+      </w:r>
+      <w:proofErr w:type="spellEnd"/>
+      <w:r>
+        <w:rPr>
+          <w:lang w:val="pl-PL"/>
+        </w:rPr>
+        <w:t xml:space="preserve"> jest </w:t>
       </w:r>
       <w:r>
         <w:rPr>
@@ -1375,7 +2715,35 @@
         <w:rPr>
           <w:lang w:val="pl-PL"/>
         </w:rPr>
-        <w:t>Wartość podatku zawarta jest w atrybucie TaxAmt w tabeli SalesOrderHeader, więc możemy dołączyć ją do modelu informacji. Należy tutaj pamiętać, że jest to podatek od całości zamówienia, a nie poszczególnych produktów w zamówieniu.</w:t>
+        <w:t xml:space="preserve">Wartość podatku zawarta jest w atrybucie </w:t>
+      </w:r>
+      <w:proofErr w:type="spellStart"/>
+      <w:r>
+        <w:rPr>
+          <w:lang w:val="pl-PL"/>
+        </w:rPr>
+        <w:t>TaxAmt</w:t>
+      </w:r>
+      <w:proofErr w:type="spellEnd"/>
+      <w:r>
+        <w:rPr>
+          <w:lang w:val="pl-PL"/>
+        </w:rPr>
+        <w:t xml:space="preserve"> w tabeli </w:t>
+      </w:r>
+      <w:proofErr w:type="spellStart"/>
+      <w:r>
+        <w:rPr>
+          <w:lang w:val="pl-PL"/>
+        </w:rPr>
+        <w:t>SalesOrderHeader</w:t>
+      </w:r>
+      <w:proofErr w:type="spellEnd"/>
+      <w:r>
+        <w:rPr>
+          <w:lang w:val="pl-PL"/>
+        </w:rPr>
+        <w:t>, więc możemy dołączyć ją do modelu informacji. Należy tutaj pamiętać, że jest to podatek od całości zamówienia, a nie poszczególnych produktów w zamówieniu.</w:t>
       </w:r>
     </w:p>
     <w:p>
@@ -1392,11 +2760,19 @@
         <w:lastRenderedPageBreak/>
         <w:t xml:space="preserve">Koszty przesyłki zawarte są w atrybucie </w:t>
       </w:r>
-      <w:r>
-        <w:rPr>
-          <w:lang w:val="pl-PL"/>
-        </w:rPr>
-        <w:t>Freight. Tutaj również jest to koszt całego zamówienia, jednak wpływ na niego ma prawdopodobnie więcej parametrów (np. waga, rozmiar itd.). Możemy tę informację zawrzeć w modelu informacji.</w:t>
+      <w:proofErr w:type="spellStart"/>
+      <w:r>
+        <w:rPr>
+          <w:lang w:val="pl-PL"/>
+        </w:rPr>
+        <w:t>Freight</w:t>
+      </w:r>
+      <w:proofErr w:type="spellEnd"/>
+      <w:r>
+        <w:rPr>
+          <w:lang w:val="pl-PL"/>
+        </w:rPr>
+        <w:t>. Tutaj również jest to koszt całego zamówienia, jednak wpływ na niego ma prawdopodobnie więcej parametrów (np. waga, rozmiar itd.). Możemy tę informację zawrzeć w modelu informacji.</w:t>
       </w:r>
     </w:p>
     <w:p>
@@ -1442,6 +2818,7 @@
       </w:pPr>
       <w:r>
         <w:rPr>
+          <w:noProof/>
           <w:lang w:val="pl-PL"/>
         </w:rPr>
         <w:drawing>
@@ -1483,7 +2860,8 @@
     </w:p>
     <w:p>
       <w:pPr>
-        <w:jc w:val="center"/>
+        <w:ind w:firstLine="720"/>
+        <w:jc w:val="both"/>
         <w:rPr>
           <w:lang w:val="pl-PL"/>
         </w:rPr>
@@ -1494,6 +2872,7 @@
         </w:rPr>
         <w:t xml:space="preserve">Zadanie zrealizowaliśmy na podstawie instrukcji z polecenia, czyli utworzyliśmy dwa zapytania – </w:t>
       </w:r>
+      <w:proofErr w:type="spellStart"/>
       <w:r>
         <w:rPr>
           <w:b/>
@@ -1502,11 +2881,54 @@
         </w:rPr>
         <w:t>SalesPerson</w:t>
       </w:r>
-      <w:r>
-        <w:rPr>
-          <w:lang w:val="pl-PL"/>
-        </w:rPr>
-        <w:t xml:space="preserve"> (składa się na nie widok vSalesPerson oraz informacje o regionie sprzedaży – tabele CountryRegion oraz SalesTerritory) </w:t>
+      <w:proofErr w:type="spellEnd"/>
+      <w:r>
+        <w:rPr>
+          <w:lang w:val="pl-PL"/>
+        </w:rPr>
+        <w:t xml:space="preserve"> (składa się na nie widok </w:t>
+      </w:r>
+      <w:proofErr w:type="spellStart"/>
+      <w:r>
+        <w:rPr>
+          <w:lang w:val="pl-PL"/>
+        </w:rPr>
+        <w:t>vSalesPerson</w:t>
+      </w:r>
+      <w:proofErr w:type="spellEnd"/>
+      <w:r>
+        <w:rPr>
+          <w:lang w:val="pl-PL"/>
+        </w:rPr>
+        <w:t xml:space="preserve"> oraz informacje o regionie sprzedaży – tabele </w:t>
+      </w:r>
+      <w:proofErr w:type="spellStart"/>
+      <w:r>
+        <w:rPr>
+          <w:lang w:val="pl-PL"/>
+        </w:rPr>
+        <w:t>CountryRegion</w:t>
+      </w:r>
+      <w:proofErr w:type="spellEnd"/>
+      <w:r>
+        <w:rPr>
+          <w:lang w:val="pl-PL"/>
+        </w:rPr>
+        <w:t xml:space="preserve"> oraz </w:t>
+      </w:r>
+      <w:proofErr w:type="spellStart"/>
+      <w:r>
+        <w:rPr>
+          <w:lang w:val="pl-PL"/>
+        </w:rPr>
+        <w:t>SalesTerritory</w:t>
+      </w:r>
+      <w:proofErr w:type="spellEnd"/>
+      <w:r>
+        <w:rPr>
+          <w:lang w:val="pl-PL"/>
+        </w:rPr>
+        <w:t xml:space="preserve">) </w:t>
       </w:r>
       <w:r>
         <w:rPr>
@@ -1514,6 +2936,7 @@
         </w:rPr>
         <w:t xml:space="preserve">dla informacji o sprzedawcy oraz </w:t>
       </w:r>
+      <w:proofErr w:type="spellStart"/>
       <w:r>
         <w:rPr>
           <w:b/>
@@ -1522,6 +2945,7 @@
         </w:rPr>
         <w:t>SalesOrder</w:t>
       </w:r>
+      <w:proofErr w:type="spellEnd"/>
       <w:r>
         <w:rPr>
           <w:lang w:val="pl-PL"/>
@@ -1532,7 +2956,35 @@
         <w:rPr>
           <w:lang w:val="pl-PL"/>
         </w:rPr>
-        <w:t xml:space="preserve">(składają się na nie tabele SalesOrderHeader oraz SalesOrderDetail) </w:t>
+        <w:t xml:space="preserve">(składają się na nie tabele </w:t>
+      </w:r>
+      <w:proofErr w:type="spellStart"/>
+      <w:r>
+        <w:rPr>
+          <w:lang w:val="pl-PL"/>
+        </w:rPr>
+        <w:t>SalesOrderHeader</w:t>
+      </w:r>
+      <w:proofErr w:type="spellEnd"/>
+      <w:r>
+        <w:rPr>
+          <w:lang w:val="pl-PL"/>
+        </w:rPr>
+        <w:t xml:space="preserve"> oraz </w:t>
+      </w:r>
+      <w:proofErr w:type="spellStart"/>
+      <w:r>
+        <w:rPr>
+          <w:lang w:val="pl-PL"/>
+        </w:rPr>
+        <w:t>SalesOrderDetail</w:t>
+      </w:r>
+      <w:proofErr w:type="spellEnd"/>
+      <w:r>
+        <w:rPr>
+          <w:lang w:val="pl-PL"/>
+        </w:rPr>
+        <w:t xml:space="preserve">) </w:t>
       </w:r>
       <w:r>
         <w:rPr>
@@ -1544,7 +2996,83 @@
         <w:rPr>
           <w:lang w:val="pl-PL"/>
         </w:rPr>
-        <w:t>Same źródła zostały, wzorem z poprzedniej listy, odseparowane od logiki przetwarzania. Z SalesPerson usunęliśmy nieistotne według nas atrybuty, np. typ numeru telefonu lub adresy email. Są to ważne informacje w bazie danych, ale dla nas pod kątem analizy danych sprzedażowych lub produktowych te informacje nie są w żaden sposób potrzebne. Z SalesOrder również usunęliśmy niepotrzebne atrybuty, np. rowguid czy ModifiedDate (te atrybuty usuwaliśmy już w przypadku innych tabel, na innej liście zadań).</w:t>
+        <w:t xml:space="preserve">Same źródła zostały, wzorem z poprzedniej listy, odseparowane od logiki przetwarzania. Z </w:t>
+      </w:r>
+      <w:proofErr w:type="spellStart"/>
+      <w:r>
+        <w:rPr>
+          <w:lang w:val="pl-PL"/>
+        </w:rPr>
+        <w:t>SalesPerson</w:t>
+      </w:r>
+      <w:proofErr w:type="spellEnd"/>
+      <w:r>
+        <w:rPr>
+          <w:lang w:val="pl-PL"/>
+        </w:rPr>
+        <w:t xml:space="preserve"> usunęliśmy nieistotne według nas atrybuty, np. typ numeru telefonu lub adresy email. Są to ważne informacje w bazie danych, ale dla nas pod kątem analizy danych sprzedażowych lub produktowych te informacje nie są w żaden sposób potrzebne. Z </w:t>
+      </w:r>
+      <w:proofErr w:type="spellStart"/>
+      <w:r>
+        <w:rPr>
+          <w:lang w:val="pl-PL"/>
+        </w:rPr>
+        <w:t>SalesOrder</w:t>
+      </w:r>
+      <w:proofErr w:type="spellEnd"/>
+      <w:r>
+        <w:rPr>
+          <w:lang w:val="pl-PL"/>
+        </w:rPr>
+        <w:t xml:space="preserve"> również usunęliśmy niepotrzebne atrybuty, np. </w:t>
+      </w:r>
+      <w:proofErr w:type="spellStart"/>
+      <w:r>
+        <w:rPr>
+          <w:lang w:val="pl-PL"/>
+        </w:rPr>
+        <w:t>rowguid</w:t>
+      </w:r>
+      <w:proofErr w:type="spellEnd"/>
+      <w:r>
+        <w:rPr>
+          <w:lang w:val="pl-PL"/>
+        </w:rPr>
+        <w:t xml:space="preserve"> czy </w:t>
+      </w:r>
+      <w:proofErr w:type="spellStart"/>
+      <w:r>
+        <w:rPr>
+          <w:lang w:val="pl-PL"/>
+        </w:rPr>
+        <w:t>ModifiedDate</w:t>
+      </w:r>
+      <w:proofErr w:type="spellEnd"/>
+      <w:r>
+        <w:rPr>
+          <w:lang w:val="pl-PL"/>
+        </w:rPr>
+        <w:t xml:space="preserve"> (te atrybuty usuwaliśmy już w przypadku innych tabel, na innej liście zadań).</w:t>
+      </w:r>
+      <w:r>
+        <w:rPr>
+          <w:lang w:val="pl-PL"/>
+        </w:rPr>
+        <w:t xml:space="preserve"> Z uwagi na strukturę, na jaką się </w:t>
+      </w:r>
+      <w:proofErr w:type="spellStart"/>
+      <w:r>
+        <w:rPr>
+          <w:lang w:val="pl-PL"/>
+        </w:rPr>
+        <w:t>zdecydowliśmy</w:t>
+      </w:r>
+      <w:proofErr w:type="spellEnd"/>
+      <w:r>
+        <w:rPr>
+          <w:lang w:val="pl-PL"/>
+        </w:rPr>
+        <w:t xml:space="preserve"> kody źródłowe wklejone powyżej nie odnoszą się bezpośrednio do nagłówków przygotowanych przez Pana tj. „kod sprzedaży”, „kod region sprzedaży”.</w:t>
       </w:r>
       <w:r>
         <w:rPr>
@@ -1566,6 +3094,7 @@
         <w:rPr>
           <w:b/>
           <w:bCs/>
+          <w:noProof/>
           <w:lang w:val="pl-PL"/>
         </w:rPr>
         <w:drawing>
@@ -1683,6 +3212,14 @@
     </w:p>
     <w:p>
       <w:pPr>
+        <w:pStyle w:val="TaskDef"/>
+        <w:rPr>
+          <w:lang w:val="pl-PL"/>
+        </w:rPr>
+      </w:pPr>
+    </w:p>
+    <w:p>
+      <w:pPr>
         <w:pStyle w:val="Nagwek2"/>
         <w:rPr>
           <w:lang w:val="pl-PL"/>
@@ -1692,6 +3229,7 @@
         <w:rPr>
           <w:lang w:val="pl-PL"/>
         </w:rPr>
+        <w:lastRenderedPageBreak/>
         <w:t>Raport – zrzut ekranu</w:t>
       </w:r>
     </w:p>
@@ -1703,9 +3241,9 @@
       </w:pPr>
       <w:r>
         <w:rPr>
-          <w:lang w:val="pl-PL"/>
-        </w:rPr>
-        <w:lastRenderedPageBreak/>
+          <w:noProof/>
+          <w:lang w:val="pl-PL"/>
+        </w:rPr>
         <w:drawing>
           <wp:inline distT="0" distB="0" distL="0" distR="0" wp14:anchorId="3B1F4A3B" wp14:editId="2BFF9267">
             <wp:extent cx="5731510" cy="3272790"/>
@@ -1766,6 +3304,7 @@
       </w:pPr>
       <w:r>
         <w:rPr>
+          <w:noProof/>
           <w:lang w:val="pl-PL"/>
         </w:rPr>
         <w:drawing>
@@ -1828,6 +3367,7 @@
       </w:pPr>
       <w:r>
         <w:rPr>
+          <w:noProof/>
           <w:lang w:val="pl-PL"/>
         </w:rPr>
         <w:lastRenderedPageBreak/>
@@ -2009,7 +3549,23 @@
         </w:numPr>
       </w:pPr>
       <w:r>
-        <w:t>Sterowanie góra-dół strzałkami pozwala na przechodzenie między poziomami w hierarchii, w sposób zdefiniowany przez użytkownika. W tym przypadku najwyżej w hierarchii jest TerritoryGroup. Po przejściu na jego poziom wyświetlane są wyniki sprzedażowe w podziale tylko na TerritoryGroup (3 kolumny). Po przejściu poziom niżej wyświetlane są wyniki sprzedażowe w podziale na Region (6 kolumn) itd.</w:t>
+        <w:t xml:space="preserve">Sterowanie góra-dół strzałkami pozwala na przechodzenie między poziomami w hierarchii, w sposób zdefiniowany przez użytkownika. W tym przypadku najwyżej w hierarchii jest </w:t>
+      </w:r>
+      <w:proofErr w:type="spellStart"/>
+      <w:r>
+        <w:t>TerritoryGroup</w:t>
+      </w:r>
+      <w:proofErr w:type="spellEnd"/>
+      <w:r>
+        <w:t xml:space="preserve">. Po przejściu na jego poziom wyświetlane są wyniki sprzedażowe w podziale tylko na </w:t>
+      </w:r>
+      <w:proofErr w:type="spellStart"/>
+      <w:r>
+        <w:t>TerritoryGroup</w:t>
+      </w:r>
+      <w:proofErr w:type="spellEnd"/>
+      <w:r>
+        <w:t xml:space="preserve"> (3 kolumny). Po przejściu poziom niżej wyświetlane są wyniki sprzedażowe w podziale na Region (6 kolumn) itd.</w:t>
       </w:r>
     </w:p>
     <w:p>
@@ -2048,7 +3604,15 @@
         <w:t xml:space="preserve">Filtrując w taki sposób, by wyświetlał się tylko jeden region o największej sprzedaży (TOP N = 1) </w:t>
       </w:r>
       <w:r>
-        <w:t xml:space="preserve">uzyskujemy informację o tym, że są to Stany Zjednoczone. Po kliknięciu w tę kolumnę wykres kołowy wyszarza się dla wszystkich wartości oprócz United States. Podobnie zachowują się inne wizualizacje. </w:t>
+        <w:t xml:space="preserve">uzyskujemy informację o tym, że są to Stany Zjednoczone. Po kliknięciu w tę kolumnę wykres kołowy wyszarza się dla wszystkich wartości oprócz United </w:t>
+      </w:r>
+      <w:proofErr w:type="spellStart"/>
+      <w:r>
+        <w:t>States</w:t>
+      </w:r>
+      <w:proofErr w:type="spellEnd"/>
+      <w:r>
+        <w:t xml:space="preserve">. Podobnie zachowują się inne wizualizacje. </w:t>
       </w:r>
     </w:p>
     <w:p>
@@ -2116,6 +3680,7 @@
     </w:p>
     <w:p>
       <w:pPr>
+        <w:ind w:firstLine="720"/>
         <w:rPr>
           <w:lang w:val="pl-PL"/>
         </w:rPr>
@@ -2232,6 +3797,7 @@
       </w:pPr>
       <w:r>
         <w:rPr>
+          <w:noProof/>
           <w:lang w:val="pl-PL"/>
         </w:rPr>
         <w:drawing>
@@ -2294,6 +3860,7 @@
       </w:pPr>
       <w:r>
         <w:rPr>
+          <w:noProof/>
           <w:lang w:val="pl-PL"/>
         </w:rPr>
         <w:drawing>
@@ -2356,6 +3923,7 @@
       </w:pPr>
       <w:r>
         <w:rPr>
+          <w:noProof/>
           <w:lang w:val="pl-PL"/>
         </w:rPr>
         <w:lastRenderedPageBreak/>
@@ -2466,13 +4034,37 @@
         </w:numPr>
       </w:pPr>
       <w:r>
-        <w:t>Do zidentyfikowania kategorii produktów, w podziale na kolory, o więcej niż 5 produktach została użyta macierz przy użyciu atrybutów Category oraz Color w kolejno wierszach i kolumnach, a dla pola wartości „liczba elementó</w:t>
+        <w:t xml:space="preserve">Do zidentyfikowania kategorii produktów, w podziale na kolory, o więcej niż 5 produktach została użyta macierz przy użyciu atrybutów </w:t>
+      </w:r>
+      <w:proofErr w:type="spellStart"/>
+      <w:r>
+        <w:t>Category</w:t>
+      </w:r>
+      <w:proofErr w:type="spellEnd"/>
+      <w:r>
+        <w:t xml:space="preserve"> oraz </w:t>
+      </w:r>
+      <w:proofErr w:type="spellStart"/>
+      <w:r>
+        <w:t>Color</w:t>
+      </w:r>
+      <w:proofErr w:type="spellEnd"/>
+      <w:r>
+        <w:t xml:space="preserve"> w kolejno wierszach i kolumnach, a dla pola wartości „liczba elementó</w:t>
       </w:r>
       <w:r>
         <w:t>w</w:t>
       </w:r>
       <w:r>
-        <w:t xml:space="preserve"> ProductID”</w:t>
+        <w:t xml:space="preserve"> </w:t>
+      </w:r>
+      <w:proofErr w:type="spellStart"/>
+      <w:r>
+        <w:t>ProductID</w:t>
+      </w:r>
+      <w:proofErr w:type="spellEnd"/>
+      <w:r>
+        <w:t>”</w:t>
       </w:r>
       <w:r>
         <w:t xml:space="preserve"> – na tym atrybucie został zastosowany filtr dla wartości większych lub równych 5</w:t>
@@ -2484,7 +4076,18 @@
         <w:t>.</w:t>
       </w:r>
       <w:r>
-        <w:t xml:space="preserve"> Ponadto zdecydowaliśmy się na zastosowanie hierarchii kolorów, aby użytkownik mógł wybrać czy chce wyświetlać wartości w podziale na Bright/Dark, czy w podziale na poszczególne kolory.</w:t>
+        <w:t xml:space="preserve"> Ponadto zdecydowaliśmy się na zastosowanie hierarchii kolorów, aby użytkownik mógł wybrać czy chce wyświetlać wartości w podziale na </w:t>
+      </w:r>
+      <w:proofErr w:type="spellStart"/>
+      <w:r>
+        <w:t>Bright</w:t>
+      </w:r>
+      <w:proofErr w:type="spellEnd"/>
+      <w:r>
+        <w:t>/Dark, czy w podziale na poszczególne kolory.</w:t>
+      </w:r>
+      <w:r>
+        <w:t xml:space="preserve"> </w:t>
       </w:r>
     </w:p>
     <w:p>
@@ -2499,7 +4102,47 @@
         <w:t xml:space="preserve">Na </w:t>
       </w:r>
       <w:r>
-        <w:t>wykresie kolumnowym do osi X wybrany został atrybut Color, na osi y – średnia z atrybutu „ListPrice” jako średnia cena sprzedaży. Dodatkowo jako linie osi y wybraliśmy kolejno wartość minimalną z ListPrice, średnią z ListPrice oraz maksymalną z ListPrice.</w:t>
+        <w:t xml:space="preserve">wykresie kolumnowym do osi X wybrany został atrybut </w:t>
+      </w:r>
+      <w:proofErr w:type="spellStart"/>
+      <w:r>
+        <w:t>Color</w:t>
+      </w:r>
+      <w:proofErr w:type="spellEnd"/>
+      <w:r>
+        <w:t>, na osi y – średnia z atrybutu „</w:t>
+      </w:r>
+      <w:proofErr w:type="spellStart"/>
+      <w:r>
+        <w:t>ListPrice</w:t>
+      </w:r>
+      <w:proofErr w:type="spellEnd"/>
+      <w:r>
+        <w:t xml:space="preserve">” jako średnia cena sprzedaży. Dodatkowo jako linie osi y wybraliśmy kolejno wartość minimalną z </w:t>
+      </w:r>
+      <w:proofErr w:type="spellStart"/>
+      <w:r>
+        <w:t>ListPrice</w:t>
+      </w:r>
+      <w:proofErr w:type="spellEnd"/>
+      <w:r>
+        <w:t xml:space="preserve">, średnią z </w:t>
+      </w:r>
+      <w:proofErr w:type="spellStart"/>
+      <w:r>
+        <w:t>ListPrice</w:t>
+      </w:r>
+      <w:proofErr w:type="spellEnd"/>
+      <w:r>
+        <w:t xml:space="preserve"> oraz maksymalną z </w:t>
+      </w:r>
+      <w:proofErr w:type="spellStart"/>
+      <w:r>
+        <w:t>ListPrice</w:t>
+      </w:r>
+      <w:proofErr w:type="spellEnd"/>
+      <w:r>
+        <w:t>.</w:t>
       </w:r>
     </w:p>
     <w:p>
@@ -2511,7 +4154,15 @@
         </w:numPr>
       </w:pPr>
       <w:r>
-        <w:t xml:space="preserve">Aby dodać fragmentator z podziałem na grupy kolorów </w:t>
+        <w:t xml:space="preserve">Aby dodać </w:t>
+      </w:r>
+      <w:proofErr w:type="spellStart"/>
+      <w:r>
+        <w:t>fragmentator</w:t>
+      </w:r>
+      <w:proofErr w:type="spellEnd"/>
+      <w:r>
+        <w:t xml:space="preserve"> z podziałem na grupy kolorów </w:t>
       </w:r>
       <w:r>
         <w:t>został</w:t>
@@ -2519,8 +4170,13 @@
       <w:r>
         <w:t xml:space="preserve"> dodany nowy atrybut - </w:t>
       </w:r>
-      <w:r>
-        <w:t>Color(grupy) i następnie użyt</w:t>
+      <w:proofErr w:type="spellStart"/>
+      <w:r>
+        <w:t>Color</w:t>
+      </w:r>
+      <w:proofErr w:type="spellEnd"/>
+      <w:r>
+        <w:t>(grupy) i następnie użyt</w:t>
       </w:r>
       <w:r>
         <w:t>y</w:t>
@@ -2559,6 +4215,7 @@
       </w:pPr>
       <w:r>
         <w:rPr>
+          <w:noProof/>
           <w:lang w:val="pl-PL"/>
         </w:rPr>
         <w:lastRenderedPageBreak/>
@@ -2667,6 +4324,64 @@
           <w:lang w:val="pl-PL"/>
         </w:rPr>
         <w:t>PODSUMOWANIE – Konkluzje do całej listy zadań</w:t>
+      </w:r>
+    </w:p>
+    <w:p>
+      <w:pPr>
+        <w:rPr>
+          <w:lang w:val="pl-PL"/>
+        </w:rPr>
+      </w:pPr>
+      <w:r>
+        <w:rPr>
+          <w:lang w:val="pl-PL"/>
+        </w:rPr>
+        <w:t xml:space="preserve">Zadanie 1 z listy było dla nas można powiedzieć rozgrzewkowe i nie wymagało większego nakładu pracy. Jesteśmy usatysfakcjonowani z uzyskanych wyników. </w:t>
+      </w:r>
+    </w:p>
+    <w:p>
+      <w:pPr>
+        <w:rPr>
+          <w:lang w:val="pl-PL"/>
+        </w:rPr>
+      </w:pPr>
+      <w:r>
+        <w:rPr>
+          <w:lang w:val="pl-PL"/>
+        </w:rPr>
+        <w:t xml:space="preserve">Zadanie 2 może nie przysporzyło nam większych problemów, ale wymagało dogłębnej analizy i interpretacji tego, co chcemy osiągnąć. Ostatnie zdecydowaliśmy się na pewną interpretację polecenia, która według nas dała najbardziej efektywne wyniki (mogliśmy zrealizować następne zadania, a sama struktura, którą nadaliśmy połączeniom w zadaniu 2 jest bardzo przejrzysta i klarowna. Widoczne są poszczególne zależności między tabelami oraz zachowana została logika w rozumowaniu. </w:t>
+      </w:r>
+    </w:p>
+    <w:p>
+      <w:pPr>
+        <w:rPr>
+          <w:lang w:val="pl-PL"/>
+        </w:rPr>
+      </w:pPr>
+      <w:r>
+        <w:rPr>
+          <w:lang w:val="pl-PL"/>
+        </w:rPr>
+        <w:t>Zadanie 3 potraktowaliśmy jako sprawdzian naszej wiedzy w kontekście wizualizacji i raportowania danych, a żaden podpunkt nie sprawił nam kłopotów. Jesteśmy usatysfakcjonowani z uzyskanych wyników.</w:t>
+      </w:r>
+    </w:p>
+    <w:p>
+      <w:pPr>
+        <w:rPr>
+          <w:lang w:val="pl-PL"/>
+        </w:rPr>
+      </w:pPr>
+      <w:r>
+        <w:rPr>
+          <w:lang w:val="pl-PL"/>
+        </w:rPr>
+        <w:t>Zadanie 4 podobnie jak zadanie 3 nie przysporzyło nam problemów, a uzyskane wyniki pozwalają na analizę danych w sposób określony w poleceniu.</w:t>
+      </w:r>
+      <w:r>
+        <w:rPr>
+          <w:lang w:val="pl-PL"/>
+        </w:rPr>
+        <w:t xml:space="preserve"> </w:t>
       </w:r>
     </w:p>
     <w:sectPr>

</xml_diff>